<commit_message>
Commit 3 - Added prefabs for water bottle and enemy kitty. Added elf asset and tweaked terrain
</commit_message>
<xml_diff>
--- a/Documentation/External Doc - Final Project.docx
+++ b/Documentation/External Doc - Final Project.docx
@@ -989,7 +989,6 @@
           <w:szCs w:val="24"/>
         </w:rPr>
       </w:pPr>
-      <w:bookmarkStart w:id="0" w:name="_GoBack"/>
       <w:r>
         <w:rPr>
           <w:rFonts w:eastAsia="Times New Roman" w:cs="Consolas"/>
@@ -1043,7 +1042,6 @@
         <w:t>, and fixed menu scene</w:t>
       </w:r>
     </w:p>
-    <w:bookmarkEnd w:id="0"/>
     <w:p>
       <w:pPr>
         <w:pStyle w:val="ListParagraph"/>
@@ -1083,8 +1081,122 @@
           <w:szCs w:val="20"/>
           <w:lang w:val="en-US" w:eastAsia="en-US"/>
         </w:rPr>
-        <w:t xml:space="preserve">Commit 2 - </w:t>
-      </w:r>
+        <w:t xml:space="preserve">Commit 2 </w:t>
+      </w:r>
+      <w:r>
+        <w:rPr>
+          <w:rFonts w:eastAsia="Times New Roman" w:cs="Consolas"/>
+          <w:b/>
+          <w:sz w:val="24"/>
+          <w:szCs w:val="20"/>
+          <w:lang w:val="en-US" w:eastAsia="en-US"/>
+        </w:rPr>
+        <w:t>–</w:t>
+      </w:r>
+      <w:r>
+        <w:rPr>
+          <w:rFonts w:eastAsia="Times New Roman" w:cs="Consolas"/>
+          <w:b/>
+          <w:sz w:val="24"/>
+          <w:szCs w:val="20"/>
+          <w:lang w:val="en-US" w:eastAsia="en-US"/>
+        </w:rPr>
+        <w:t xml:space="preserve"> </w:t>
+      </w:r>
+      <w:r>
+        <w:rPr>
+          <w:rFonts w:eastAsia="Times New Roman" w:cs="Consolas"/>
+          <w:b/>
+          <w:sz w:val="24"/>
+          <w:szCs w:val="20"/>
+          <w:lang w:val="en-US" w:eastAsia="en-US"/>
+        </w:rPr>
+        <w:t>Added door prefab, health HUD (UI), and health script</w:t>
+      </w:r>
+    </w:p>
+    <w:p>
+      <w:pPr>
+        <w:pStyle w:val="ListParagraph"/>
+        <w:numPr>
+          <w:ilvl w:val="0"/>
+          <w:numId w:val="2"/>
+        </w:numPr>
+        <w:tabs>
+          <w:tab w:val="left" w:pos="916"/>
+          <w:tab w:val="left" w:pos="1832"/>
+          <w:tab w:val="left" w:pos="2748"/>
+          <w:tab w:val="left" w:pos="3664"/>
+          <w:tab w:val="left" w:pos="4580"/>
+          <w:tab w:val="left" w:pos="5496"/>
+          <w:tab w:val="left" w:pos="6412"/>
+          <w:tab w:val="left" w:pos="7328"/>
+          <w:tab w:val="left" w:pos="8244"/>
+          <w:tab w:val="left" w:pos="9160"/>
+          <w:tab w:val="left" w:pos="10076"/>
+          <w:tab w:val="left" w:pos="10992"/>
+          <w:tab w:val="left" w:pos="11908"/>
+          <w:tab w:val="left" w:pos="12824"/>
+          <w:tab w:val="left" w:pos="13740"/>
+          <w:tab w:val="left" w:pos="14656"/>
+        </w:tabs>
+        <w:spacing w:before="150" w:after="150" w:line="240" w:lineRule="auto"/>
+        <w:rPr>
+          <w:sz w:val="24"/>
+          <w:szCs w:val="24"/>
+        </w:rPr>
+      </w:pPr>
+      <w:r>
+        <w:rPr>
+          <w:rFonts w:eastAsia="Times New Roman" w:cs="Consolas"/>
+          <w:b/>
+          <w:sz w:val="24"/>
+          <w:szCs w:val="20"/>
+          <w:lang w:val="en-US" w:eastAsia="en-US"/>
+        </w:rPr>
+        <w:t>C</w:t>
+      </w:r>
+      <w:bookmarkStart w:id="0" w:name="_GoBack"/>
+      <w:r>
+        <w:rPr>
+          <w:rFonts w:eastAsia="Times New Roman" w:cs="Consolas"/>
+          <w:b/>
+          <w:sz w:val="24"/>
+          <w:szCs w:val="20"/>
+          <w:lang w:val="en-US" w:eastAsia="en-US"/>
+        </w:rPr>
+        <w:t xml:space="preserve">ommit 3 </w:t>
+      </w:r>
+      <w:r>
+        <w:rPr>
+          <w:rFonts w:eastAsia="Times New Roman" w:cs="Consolas"/>
+          <w:b/>
+          <w:sz w:val="24"/>
+          <w:szCs w:val="20"/>
+          <w:lang w:val="en-US" w:eastAsia="en-US"/>
+        </w:rPr>
+        <w:t>–</w:t>
+      </w:r>
+      <w:r>
+        <w:rPr>
+          <w:rFonts w:eastAsia="Times New Roman" w:cs="Consolas"/>
+          <w:b/>
+          <w:sz w:val="24"/>
+          <w:szCs w:val="20"/>
+          <w:lang w:val="en-US" w:eastAsia="en-US"/>
+        </w:rPr>
+        <w:t xml:space="preserve"> </w:t>
+      </w:r>
+      <w:r>
+        <w:rPr>
+          <w:rFonts w:eastAsia="Times New Roman" w:cs="Consolas"/>
+          <w:b/>
+          <w:sz w:val="24"/>
+          <w:szCs w:val="20"/>
+          <w:lang w:val="en-US" w:eastAsia="en-US"/>
+        </w:rPr>
+        <w:t>Added prefabs for water bottle and enemy kitty. Added elf asset and tweaked terrain</w:t>
+      </w:r>
+      <w:bookmarkEnd w:id="0"/>
       <w:r>
         <w:rPr>
           <w:rFonts w:eastAsia="Times New Roman" w:cs="Consolas"/>
@@ -2400,7 +2512,7 @@
         <w:rFonts w:asciiTheme="majorHAnsi" w:hAnsiTheme="majorHAnsi"/>
         <w:noProof/>
       </w:rPr>
-      <w:t>6</w:t>
+      <w:t>3</w:t>
     </w:r>
     <w:r>
       <w:rPr>
@@ -3759,7 +3871,9 @@
     <w:rsid w:val="00010713"/>
     <w:rsid w:val="003634B1"/>
     <w:rsid w:val="0049525B"/>
+    <w:rsid w:val="005F4102"/>
     <w:rsid w:val="00687E69"/>
+    <w:rsid w:val="006D3F35"/>
     <w:rsid w:val="007D7217"/>
     <w:rsid w:val="0092128C"/>
     <w:rsid w:val="00B61E5F"/>
@@ -4591,7 +4705,7 @@
 </file>
 
 <file path=customXml/itemProps5.xml><?xml version="1.0" encoding="utf-8"?>
-<ds:datastoreItem xmlns:ds="http://schemas.openxmlformats.org/officeDocument/2006/customXml" ds:itemID="{7FE4A426-D229-4DCF-B171-6AD31BAAEC2E}">
+<ds:datastoreItem xmlns:ds="http://schemas.openxmlformats.org/officeDocument/2006/customXml" ds:itemID="{0566E392-3C3C-4F4E-B111-B20DB76EADD2}">
   <ds:schemaRefs>
     <ds:schemaRef ds:uri="http://schemas.openxmlformats.org/officeDocument/2006/bibliography"/>
   </ds:schemaRefs>

</xml_diff>

<commit_message>
Commit 5 – Added nav mesh agent to enemy which created a animation problem where the dinosaur walks backwards... Created dinosaur prefab, and ensures that player takes damage
</commit_message>
<xml_diff>
--- a/Documentation/External Doc - Final Project.docx
+++ b/Documentation/External Doc - Final Project.docx
@@ -67,7 +67,7 @@
                         <w:rFonts w:asciiTheme="majorHAnsi" w:eastAsiaTheme="majorEastAsia" w:hAnsiTheme="majorHAnsi" w:cstheme="majorBidi"/>
                         <w:caps/>
                       </w:rPr>
-                      <w:t>NEWNAME?</w:t>
+                      <w:t>fo shizzle</w:t>
                     </w:r>
                   </w:p>
                 </w:tc>
@@ -118,6 +118,14 @@
                         <w:szCs w:val="56"/>
                       </w:rPr>
                       <w:t>Final Project</w:t>
+                    </w:r>
+                    <w:r>
+                      <w:rPr>
+                        <w:rFonts w:asciiTheme="majorHAnsi" w:eastAsiaTheme="majorEastAsia" w:hAnsiTheme="majorHAnsi" w:cstheme="majorBidi"/>
+                        <w:sz w:val="56"/>
+                        <w:szCs w:val="56"/>
+                      </w:rPr>
+                      <w:t xml:space="preserve"> – Part I</w:t>
                     </w:r>
                   </w:p>
                 </w:tc>
@@ -170,7 +178,7 @@
                         <w:sz w:val="60"/>
                         <w:szCs w:val="60"/>
                       </w:rPr>
-                      <w:t>Game’s Name</w:t>
+                      <w:t>Cracker’s 3D Adventure</w:t>
                     </w:r>
                   </w:sdtContent>
                 </w:sdt>
@@ -249,7 +257,7 @@
                     <w:sz w:val="24"/>
                     <w:szCs w:val="24"/>
                   </w:rPr>
-                  <w:t>Version #XX</w:t>
+                  <w:t>Version #1.0</w:t>
                 </w:r>
               </w:p>
               <w:p>
@@ -267,22 +275,17 @@
                   <w:t xml:space="preserve">All work Copyright © </w:t>
                 </w:r>
                 <w:r>
-                  <w:t>2012</w:t>
+                  <w:t>2015</w:t>
                 </w:r>
                 <w:r>
                   <w:t xml:space="preserve"> by </w:t>
                 </w:r>
                 <w:r>
-                  <w:t>NEWNAME</w:t>
-                </w:r>
-                <w:proofErr w:type="gramStart"/>
-                <w:r>
-                  <w:t>?</w:t>
+                  <w:t>NEWNAME?</w:t>
                 </w:r>
                 <w:r>
                   <w:t>.</w:t>
                 </w:r>
-                <w:proofErr w:type="gramEnd"/>
               </w:p>
               <w:p>
                 <w:pPr>
@@ -351,7 +354,6 @@
                         <w:u w:val="single"/>
                       </w:rPr>
                     </w:pPr>
-                    <w:proofErr w:type="spellStart"/>
                     <w:r>
                       <w:rPr>
                         <w:b/>
@@ -360,18 +362,7 @@
                         <w:szCs w:val="28"/>
                         <w:u w:val="single"/>
                       </w:rPr>
-                      <w:t>Khandker</w:t>
-                    </w:r>
-                    <w:proofErr w:type="spellEnd"/>
-                    <w:r>
-                      <w:rPr>
-                        <w:b/>
-                        <w:bCs/>
-                        <w:sz w:val="28"/>
-                        <w:szCs w:val="28"/>
-                        <w:u w:val="single"/>
-                      </w:rPr>
-                      <w:t xml:space="preserve"> Faim Hussain</w:t>
+                      <w:t>Khandker Faim Hussain</w:t>
                     </w:r>
                     <w:r>
                       <w:rPr>
@@ -381,51 +372,7 @@
                         <w:szCs w:val="28"/>
                         <w:u w:val="single"/>
                       </w:rPr>
-                      <w:t xml:space="preserve"> &amp; </w:t>
-                    </w:r>
-                    <w:proofErr w:type="spellStart"/>
-                    <w:r>
-                      <w:rPr>
-                        <w:b/>
-                        <w:bCs/>
-                        <w:sz w:val="28"/>
-                        <w:szCs w:val="28"/>
-                        <w:u w:val="single"/>
-                      </w:rPr>
-                      <w:t>Shruti</w:t>
-                    </w:r>
-                    <w:proofErr w:type="spellEnd"/>
-                    <w:r>
-                      <w:rPr>
-                        <w:b/>
-                        <w:bCs/>
-                        <w:sz w:val="28"/>
-                        <w:szCs w:val="28"/>
-                        <w:u w:val="single"/>
-                      </w:rPr>
-                      <w:t xml:space="preserve"> </w:t>
-                    </w:r>
-                    <w:proofErr w:type="spellStart"/>
-                    <w:r>
-                      <w:rPr>
-                        <w:b/>
-                        <w:bCs/>
-                        <w:sz w:val="28"/>
-                        <w:szCs w:val="28"/>
-                        <w:u w:val="single"/>
-                      </w:rPr>
-                      <w:t>Kirti</w:t>
-                    </w:r>
-                    <w:proofErr w:type="spellEnd"/>
-                    <w:r>
-                      <w:rPr>
-                        <w:b/>
-                        <w:bCs/>
-                        <w:sz w:val="28"/>
-                        <w:szCs w:val="28"/>
-                        <w:u w:val="single"/>
-                      </w:rPr>
-                      <w:t xml:space="preserve"> Kaushal</w:t>
+                      <w:t xml:space="preserve"> &amp; Shruti Kirti Kaushal</w:t>
                     </w:r>
                   </w:p>
                 </w:tc>
@@ -464,16 +411,16 @@
             <mc:AlternateContent>
               <mc:Choice Requires="wps">
                 <w:drawing>
-                  <wp:anchor distT="0" distB="0" distL="114300" distR="114300" simplePos="0" relativeHeight="251657216" behindDoc="0" locked="0" layoutInCell="1" allowOverlap="1" wp14:anchorId="7B5F4820" wp14:editId="115EEA3D">
+                  <wp:anchor distT="0" distB="0" distL="114300" distR="114300" simplePos="0" relativeHeight="251659776" behindDoc="0" locked="0" layoutInCell="1" allowOverlap="1" wp14:anchorId="53037148" wp14:editId="461DC11B">
                     <wp:simplePos x="0" y="0"/>
                     <wp:positionH relativeFrom="column">
-                      <wp:posOffset>1791093</wp:posOffset>
+                      <wp:posOffset>2047874</wp:posOffset>
                     </wp:positionH>
                     <wp:positionV relativeFrom="paragraph">
-                      <wp:posOffset>-5577729</wp:posOffset>
+                      <wp:posOffset>-5580380</wp:posOffset>
                     </wp:positionV>
-                    <wp:extent cx="2353310" cy="763571"/>
-                    <wp:effectExtent l="0" t="0" r="22860" b="17780"/>
+                    <wp:extent cx="1914525" cy="1371600"/>
+                    <wp:effectExtent l="0" t="0" r="28575" b="19050"/>
                     <wp:wrapNone/>
                     <wp:docPr id="1" name="Text Box 4"/>
                     <wp:cNvGraphicFramePr>
@@ -488,7 +435,7 @@
                           <wps:spPr bwMode="auto">
                             <a:xfrm>
                               <a:off x="0" y="0"/>
-                              <a:ext cx="2353310" cy="763571"/>
+                              <a:ext cx="1914525" cy="1371600"/>
                             </a:xfrm>
                             <a:prstGeom prst="rect">
                               <a:avLst/>
@@ -517,10 +464,10 @@
                                     <w:lang w:val="en-US" w:eastAsia="en-US"/>
                                   </w:rPr>
                                   <w:drawing>
-                                    <wp:inline distT="0" distB="0" distL="0" distR="0" wp14:anchorId="2A7A72E9" wp14:editId="36973022">
-                                      <wp:extent cx="2167255" cy="667924"/>
-                                      <wp:effectExtent l="0" t="0" r="4445" b="0"/>
-                                      <wp:docPr id="2" name="Picture 2" descr="C:\Users\Faim\Desktop\Rockman.exe\(Centennial) Semester 3.2 - (Fall - 2015)\gameCompanyLogo.fw.png"/>
+                                    <wp:inline distT="0" distB="0" distL="0" distR="0" wp14:anchorId="420E6636" wp14:editId="3D740527">
+                                      <wp:extent cx="1123950" cy="1220579"/>
+                                      <wp:effectExtent l="0" t="0" r="0" b="0"/>
+                                      <wp:docPr id="3" name="Picture 3" descr="C:\Users\Faim\Desktop\COMP305-FinalProject3D-Faim&amp;Shruti\Documentation\FoShizzle.png"/>
                                       <wp:cNvGraphicFramePr>
                                         <a:graphicFrameLocks xmlns:a="http://schemas.openxmlformats.org/drawingml/2006/main" noChangeAspect="1"/>
                                       </wp:cNvGraphicFramePr>
@@ -528,7 +475,7 @@
                                         <a:graphicData uri="http://schemas.openxmlformats.org/drawingml/2006/picture">
                                           <pic:pic xmlns:pic="http://schemas.openxmlformats.org/drawingml/2006/picture">
                                             <pic:nvPicPr>
-                                              <pic:cNvPr id="0" name="Picture 1" descr="C:\Users\Faim\Desktop\Rockman.exe\(Centennial) Semester 3.2 - (Fall - 2015)\gameCompanyLogo.fw.png"/>
+                                              <pic:cNvPr id="0" name="Picture 1" descr="C:\Users\Faim\Desktop\COMP305-FinalProject3D-Faim&amp;Shruti\Documentation\FoShizzle.png"/>
                                               <pic:cNvPicPr>
                                                 <a:picLocks noChangeAspect="1" noChangeArrowheads="1"/>
                                               </pic:cNvPicPr>
@@ -549,7 +496,7 @@
                                             <pic:spPr bwMode="auto">
                                               <a:xfrm>
                                                 <a:off x="0" y="0"/>
-                                                <a:ext cx="2167255" cy="667924"/>
+                                                <a:ext cx="1127358" cy="1224280"/>
                                               </a:xfrm>
                                               <a:prstGeom prst="rect">
                                                 <a:avLst/>
@@ -585,7 +532,7 @@
                       </a:graphicData>
                     </a:graphic>
                     <wp14:sizeRelH relativeFrom="margin">
-                      <wp14:pctWidth>40000</wp14:pctWidth>
+                      <wp14:pctWidth>0</wp14:pctWidth>
                     </wp14:sizeRelH>
                     <wp14:sizeRelV relativeFrom="margin">
                       <wp14:pctHeight>0</wp14:pctHeight>
@@ -595,11 +542,11 @@
               </mc:Choice>
               <mc:Fallback>
                 <w:pict>
-                  <v:shapetype w14:anchorId="7B5F4820" id="_x0000_t202" coordsize="21600,21600" o:spt="202" path="m,l,21600r21600,l21600,xe">
+                  <v:shapetype w14:anchorId="53037148" id="_x0000_t202" coordsize="21600,21600" o:spt="202" path="m,l,21600r21600,l21600,xe">
                     <v:stroke joinstyle="miter"/>
                     <v:path gradientshapeok="t" o:connecttype="rect"/>
                   </v:shapetype>
-                  <v:shape id="Text Box 4" o:spid="_x0000_s1026" type="#_x0000_t202" style="position:absolute;margin-left:141.05pt;margin-top:-439.2pt;width:185.3pt;height:60.1pt;z-index:251657216;visibility:visible;mso-wrap-style:square;mso-width-percent:400;mso-height-percent:0;mso-wrap-distance-left:9pt;mso-wrap-distance-top:0;mso-wrap-distance-right:9pt;mso-wrap-distance-bottom:0;mso-position-horizontal:absolute;mso-position-horizontal-relative:text;mso-position-vertical:absolute;mso-position-vertical-relative:text;mso-width-percent:400;mso-height-percent:0;mso-width-relative:margin;mso-height-relative:margin;v-text-anchor:top" o:gfxdata="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">
+                  <v:shape id="Text Box 4" o:spid="_x0000_s1026" type="#_x0000_t202" style="position:absolute;margin-left:161.25pt;margin-top:-439.4pt;width:150.75pt;height:108pt;z-index:251659776;visibility:visible;mso-wrap-style:square;mso-width-percent:0;mso-height-percent:0;mso-wrap-distance-left:9pt;mso-wrap-distance-top:0;mso-wrap-distance-right:9pt;mso-wrap-distance-bottom:0;mso-position-horizontal:absolute;mso-position-horizontal-relative:text;mso-position-vertical:absolute;mso-position-vertical-relative:text;mso-width-percent:0;mso-height-percent:0;mso-width-relative:margin;mso-height-relative:margin;v-text-anchor:top" o:gfxdata="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">
                     <v:textbox>
                       <w:txbxContent>
                         <w:p>
@@ -612,10 +559,10 @@
                               <w:lang w:val="en-US" w:eastAsia="en-US"/>
                             </w:rPr>
                             <w:drawing>
-                              <wp:inline distT="0" distB="0" distL="0" distR="0" wp14:anchorId="2A7A72E9" wp14:editId="36973022">
-                                <wp:extent cx="2167255" cy="667924"/>
-                                <wp:effectExtent l="0" t="0" r="4445" b="0"/>
-                                <wp:docPr id="2" name="Picture 2" descr="C:\Users\Faim\Desktop\Rockman.exe\(Centennial) Semester 3.2 - (Fall - 2015)\gameCompanyLogo.fw.png"/>
+                              <wp:inline distT="0" distB="0" distL="0" distR="0" wp14:anchorId="420E6636" wp14:editId="3D740527">
+                                <wp:extent cx="1123950" cy="1220579"/>
+                                <wp:effectExtent l="0" t="0" r="0" b="0"/>
+                                <wp:docPr id="3" name="Picture 3" descr="C:\Users\Faim\Desktop\COMP305-FinalProject3D-Faim&amp;Shruti\Documentation\FoShizzle.png"/>
                                 <wp:cNvGraphicFramePr>
                                   <a:graphicFrameLocks xmlns:a="http://schemas.openxmlformats.org/drawingml/2006/main" noChangeAspect="1"/>
                                 </wp:cNvGraphicFramePr>
@@ -623,7 +570,7 @@
                                   <a:graphicData uri="http://schemas.openxmlformats.org/drawingml/2006/picture">
                                     <pic:pic xmlns:pic="http://schemas.openxmlformats.org/drawingml/2006/picture">
                                       <pic:nvPicPr>
-                                        <pic:cNvPr id="0" name="Picture 1" descr="C:\Users\Faim\Desktop\Rockman.exe\(Centennial) Semester 3.2 - (Fall - 2015)\gameCompanyLogo.fw.png"/>
+                                        <pic:cNvPr id="0" name="Picture 1" descr="C:\Users\Faim\Desktop\COMP305-FinalProject3D-Faim&amp;Shruti\Documentation\FoShizzle.png"/>
                                         <pic:cNvPicPr>
                                           <a:picLocks noChangeAspect="1" noChangeArrowheads="1"/>
                                         </pic:cNvPicPr>
@@ -644,7 +591,7 @@
                                       <pic:spPr bwMode="auto">
                                         <a:xfrm>
                                           <a:off x="0" y="0"/>
-                                          <a:ext cx="2167255" cy="667924"/>
+                                          <a:ext cx="1127358" cy="1224280"/>
                                         </a:xfrm>
                                         <a:prstGeom prst="rect">
                                           <a:avLst/>
@@ -1007,29 +954,7 @@
           <w:szCs w:val="20"/>
           <w:lang w:val="en-US" w:eastAsia="en-US"/>
         </w:rPr>
-        <w:t xml:space="preserve">Using </w:t>
-      </w:r>
-      <w:proofErr w:type="spellStart"/>
-      <w:r>
-        <w:rPr>
-          <w:rFonts w:eastAsia="Times New Roman" w:cs="Consolas"/>
-          <w:b/>
-          <w:sz w:val="24"/>
-          <w:szCs w:val="20"/>
-          <w:lang w:val="en-US" w:eastAsia="en-US"/>
-        </w:rPr>
-        <w:t>Shruti’s</w:t>
-      </w:r>
-      <w:proofErr w:type="spellEnd"/>
-      <w:r>
-        <w:rPr>
-          <w:rFonts w:eastAsia="Times New Roman" w:cs="Consolas"/>
-          <w:b/>
-          <w:sz w:val="24"/>
-          <w:szCs w:val="20"/>
-          <w:lang w:val="en-US" w:eastAsia="en-US"/>
-        </w:rPr>
-        <w:t xml:space="preserve"> assignment 03 as template, created terrain, added assets</w:t>
+        <w:t>Using Shruti’s assignment 03 as template, created terrain, added assets</w:t>
       </w:r>
       <w:r>
         <w:rPr>
@@ -1153,9 +1078,8 @@
           <w:szCs w:val="20"/>
           <w:lang w:val="en-US" w:eastAsia="en-US"/>
         </w:rPr>
-        <w:t>C</w:t>
-      </w:r>
-      <w:bookmarkStart w:id="0" w:name="_GoBack"/>
+        <w:t xml:space="preserve">Commit 3 </w:t>
+      </w:r>
       <w:r>
         <w:rPr>
           <w:rFonts w:eastAsia="Times New Roman" w:cs="Consolas"/>
@@ -1164,7 +1088,7 @@
           <w:szCs w:val="20"/>
           <w:lang w:val="en-US" w:eastAsia="en-US"/>
         </w:rPr>
-        <w:t xml:space="preserve">ommit 3 </w:t>
+        <w:t>–</w:t>
       </w:r>
       <w:r>
         <w:rPr>
@@ -1174,7 +1098,7 @@
           <w:szCs w:val="20"/>
           <w:lang w:val="en-US" w:eastAsia="en-US"/>
         </w:rPr>
-        <w:t>–</w:t>
+        <w:t xml:space="preserve"> </w:t>
       </w:r>
       <w:r>
         <w:rPr>
@@ -1184,28 +1108,7 @@
           <w:szCs w:val="20"/>
           <w:lang w:val="en-US" w:eastAsia="en-US"/>
         </w:rPr>
-        <w:t xml:space="preserve"> </w:t>
-      </w:r>
-      <w:r>
-        <w:rPr>
-          <w:rFonts w:eastAsia="Times New Roman" w:cs="Consolas"/>
-          <w:b/>
-          <w:sz w:val="24"/>
-          <w:szCs w:val="20"/>
-          <w:lang w:val="en-US" w:eastAsia="en-US"/>
-        </w:rPr>
         <w:t>Added prefabs for water bottle and enemy kitty. Added elf asset and tweaked terrain</w:t>
-      </w:r>
-      <w:bookmarkEnd w:id="0"/>
-      <w:r>
-        <w:rPr>
-          <w:rFonts w:eastAsia="Times New Roman" w:cs="Consolas"/>
-          <w:b/>
-          <w:sz w:val="20"/>
-          <w:szCs w:val="20"/>
-          <w:lang w:val="en-US" w:eastAsia="en-US"/>
-        </w:rPr>
-        <w:br/>
       </w:r>
     </w:p>
     <w:p>
@@ -1235,6 +1138,102 @@
         </w:tabs>
         <w:spacing w:before="150" w:after="150" w:line="240" w:lineRule="auto"/>
         <w:rPr>
+          <w:sz w:val="24"/>
+          <w:szCs w:val="24"/>
+        </w:rPr>
+      </w:pPr>
+      <w:r>
+        <w:rPr>
+          <w:rFonts w:eastAsia="Times New Roman" w:cs="Consolas"/>
+          <w:b/>
+          <w:sz w:val="24"/>
+          <w:szCs w:val="20"/>
+          <w:lang w:val="en-US" w:eastAsia="en-US"/>
+        </w:rPr>
+        <w:t xml:space="preserve">Commit 4 – Added dinosaur </w:t>
+      </w:r>
+    </w:p>
+    <w:p>
+      <w:pPr>
+        <w:pStyle w:val="ListParagraph"/>
+        <w:numPr>
+          <w:ilvl w:val="0"/>
+          <w:numId w:val="2"/>
+        </w:numPr>
+        <w:tabs>
+          <w:tab w:val="left" w:pos="916"/>
+          <w:tab w:val="left" w:pos="1832"/>
+          <w:tab w:val="left" w:pos="2748"/>
+          <w:tab w:val="left" w:pos="3664"/>
+          <w:tab w:val="left" w:pos="4580"/>
+          <w:tab w:val="left" w:pos="5496"/>
+          <w:tab w:val="left" w:pos="6412"/>
+          <w:tab w:val="left" w:pos="7328"/>
+          <w:tab w:val="left" w:pos="8244"/>
+          <w:tab w:val="left" w:pos="9160"/>
+          <w:tab w:val="left" w:pos="10076"/>
+          <w:tab w:val="left" w:pos="10992"/>
+          <w:tab w:val="left" w:pos="11908"/>
+          <w:tab w:val="left" w:pos="12824"/>
+          <w:tab w:val="left" w:pos="13740"/>
+          <w:tab w:val="left" w:pos="14656"/>
+        </w:tabs>
+        <w:spacing w:before="150" w:after="150" w:line="240" w:lineRule="auto"/>
+        <w:rPr>
+          <w:sz w:val="24"/>
+          <w:szCs w:val="24"/>
+        </w:rPr>
+      </w:pPr>
+      <w:bookmarkStart w:id="0" w:name="_GoBack"/>
+      <w:r>
+        <w:rPr>
+          <w:rFonts w:eastAsia="Times New Roman" w:cs="Consolas"/>
+          <w:b/>
+          <w:sz w:val="24"/>
+          <w:szCs w:val="20"/>
+          <w:lang w:val="en-US" w:eastAsia="en-US"/>
+        </w:rPr>
+        <w:t>Commit 5 – Added nav mesh agent to enemy (ISSUE!...), created dinosaur prefab, and player takes damage</w:t>
+      </w:r>
+      <w:bookmarkEnd w:id="0"/>
+      <w:r>
+        <w:rPr>
+          <w:rFonts w:eastAsia="Times New Roman" w:cs="Consolas"/>
+          <w:b/>
+          <w:sz w:val="20"/>
+          <w:szCs w:val="20"/>
+          <w:lang w:val="en-US" w:eastAsia="en-US"/>
+        </w:rPr>
+        <w:br/>
+      </w:r>
+    </w:p>
+    <w:p>
+      <w:pPr>
+        <w:pStyle w:val="ListParagraph"/>
+        <w:numPr>
+          <w:ilvl w:val="0"/>
+          <w:numId w:val="2"/>
+        </w:numPr>
+        <w:tabs>
+          <w:tab w:val="left" w:pos="916"/>
+          <w:tab w:val="left" w:pos="1832"/>
+          <w:tab w:val="left" w:pos="2748"/>
+          <w:tab w:val="left" w:pos="3664"/>
+          <w:tab w:val="left" w:pos="4580"/>
+          <w:tab w:val="left" w:pos="5496"/>
+          <w:tab w:val="left" w:pos="6412"/>
+          <w:tab w:val="left" w:pos="7328"/>
+          <w:tab w:val="left" w:pos="8244"/>
+          <w:tab w:val="left" w:pos="9160"/>
+          <w:tab w:val="left" w:pos="10076"/>
+          <w:tab w:val="left" w:pos="10992"/>
+          <w:tab w:val="left" w:pos="11908"/>
+          <w:tab w:val="left" w:pos="12824"/>
+          <w:tab w:val="left" w:pos="13740"/>
+          <w:tab w:val="left" w:pos="14656"/>
+        </w:tabs>
+        <w:spacing w:before="150" w:after="150" w:line="240" w:lineRule="auto"/>
+        <w:rPr>
           <w:rFonts w:eastAsia="Times New Roman" w:cs="Consolas"/>
           <w:sz w:val="24"/>
           <w:szCs w:val="20"/>
@@ -1953,55 +1952,7 @@
           <w:sz w:val="24"/>
           <w:szCs w:val="24"/>
         </w:rPr>
-        <w:t>The door’s location is unusual and can be seen connected to odd places (</w:t>
-      </w:r>
-      <w:proofErr w:type="spellStart"/>
-      <w:r>
-        <w:rPr>
-          <w:sz w:val="24"/>
-          <w:szCs w:val="24"/>
-        </w:rPr>
-        <w:t>ie</w:t>
-      </w:r>
-      <w:proofErr w:type="spellEnd"/>
-      <w:r>
-        <w:rPr>
-          <w:sz w:val="24"/>
-          <w:szCs w:val="24"/>
-        </w:rPr>
-        <w:t>. On a tree, on a hill, remotely anywhere), since their purpose is a type of teleportation (</w:t>
-      </w:r>
-      <w:proofErr w:type="spellStart"/>
-      <w:r>
-        <w:rPr>
-          <w:sz w:val="24"/>
-          <w:szCs w:val="24"/>
-        </w:rPr>
-        <w:t>ie</w:t>
-      </w:r>
-      <w:proofErr w:type="spellEnd"/>
-      <w:r>
-        <w:rPr>
-          <w:sz w:val="24"/>
-          <w:szCs w:val="24"/>
-        </w:rPr>
-        <w:t xml:space="preserve">. </w:t>
-      </w:r>
-      <w:proofErr w:type="spellStart"/>
-      <w:r>
-        <w:rPr>
-          <w:sz w:val="24"/>
-          <w:szCs w:val="24"/>
-        </w:rPr>
-        <w:t>Doraemon</w:t>
-      </w:r>
-      <w:proofErr w:type="spellEnd"/>
-      <w:r>
-        <w:rPr>
-          <w:sz w:val="24"/>
-          <w:szCs w:val="24"/>
-        </w:rPr>
-        <w:t xml:space="preserve"> and Monster’s Inc.)</w:t>
+        <w:t>The door’s location is unusual and can be seen connected to odd places (ie. On a tree, on a hill, remotely anywhere), since their purpose is a type of teleportation (ie. Doraemon and Monster’s Inc.)</w:t>
       </w:r>
     </w:p>
     <w:p>
@@ -2512,7 +2463,7 @@
         <w:rFonts w:asciiTheme="majorHAnsi" w:hAnsiTheme="majorHAnsi"/>
         <w:noProof/>
       </w:rPr>
-      <w:t>3</w:t>
+      <w:t>2</w:t>
     </w:r>
     <w:r>
       <w:rPr>
@@ -2638,7 +2589,7 @@
                   <w:szCs w:val="24"/>
                   <w:lang w:val="en-US"/>
                 </w:rPr>
-                <w:t>Final Project</w:t>
+                <w:t>Final Project – Part I</w:t>
               </w:r>
             </w:sdtContent>
           </w:sdt>
@@ -2831,7 +2782,7 @@
                   <w:szCs w:val="24"/>
                   <w:lang w:val="en-US"/>
                 </w:rPr>
-                <w:t>Final Project</w:t>
+                <w:t>Final Project – Part I</w:t>
               </w:r>
             </w:sdtContent>
           </w:sdt>
@@ -3871,7 +3822,9 @@
     <w:rsid w:val="00010713"/>
     <w:rsid w:val="003634B1"/>
     <w:rsid w:val="0049525B"/>
+    <w:rsid w:val="005C3011"/>
     <w:rsid w:val="005F4102"/>
+    <w:rsid w:val="00671521"/>
     <w:rsid w:val="00687E69"/>
     <w:rsid w:val="006D3F35"/>
     <w:rsid w:val="007D7217"/>
@@ -4705,7 +4658,7 @@
 </file>
 
 <file path=customXml/itemProps5.xml><?xml version="1.0" encoding="utf-8"?>
-<ds:datastoreItem xmlns:ds="http://schemas.openxmlformats.org/officeDocument/2006/customXml" ds:itemID="{0566E392-3C3C-4F4E-B111-B20DB76EADD2}">
+<ds:datastoreItem xmlns:ds="http://schemas.openxmlformats.org/officeDocument/2006/customXml" ds:itemID="{BE35E801-AE64-48A4-A521-20217AC2163F}">
   <ds:schemaRefs>
     <ds:schemaRef ds:uri="http://schemas.openxmlformats.org/officeDocument/2006/bibliography"/>
   </ds:schemaRefs>

</xml_diff>

<commit_message>
Commit 7 – Fixed enemy movement bug and recreated enemy prefab
</commit_message>
<xml_diff>
--- a/Documentation/External Doc - Final Project.docx
+++ b/Documentation/External Doc - Final Project.docx
@@ -178,7 +178,25 @@
                         <w:sz w:val="60"/>
                         <w:szCs w:val="60"/>
                       </w:rPr>
-                      <w:t>Cracker’s 3D Adventure</w:t>
+                      <w:t>Amy</w:t>
+                    </w:r>
+                    <w:r>
+                      <w:rPr>
+                        <w:rFonts w:asciiTheme="majorHAnsi" w:eastAsiaTheme="majorEastAsia" w:hAnsiTheme="majorHAnsi" w:cstheme="majorBidi"/>
+                        <w:b/>
+                        <w:sz w:val="60"/>
+                        <w:szCs w:val="60"/>
+                      </w:rPr>
+                      <w:t xml:space="preserve">’s 3D </w:t>
+                    </w:r>
+                    <w:r>
+                      <w:rPr>
+                        <w:rFonts w:asciiTheme="majorHAnsi" w:eastAsiaTheme="majorEastAsia" w:hAnsiTheme="majorHAnsi" w:cstheme="majorBidi"/>
+                        <w:b/>
+                        <w:sz w:val="60"/>
+                        <w:szCs w:val="60"/>
+                      </w:rPr>
+                      <w:t>Escape</w:t>
                     </w:r>
                   </w:sdtContent>
                 </w:sdt>
@@ -411,7 +429,7 @@
             <mc:AlternateContent>
               <mc:Choice Requires="wps">
                 <w:drawing>
-                  <wp:anchor distT="0" distB="0" distL="114300" distR="114300" simplePos="0" relativeHeight="251659776" behindDoc="0" locked="0" layoutInCell="1" allowOverlap="1" wp14:anchorId="53037148" wp14:editId="461DC11B">
+                  <wp:anchor distT="0" distB="0" distL="114300" distR="114300" simplePos="0" relativeHeight="251657216" behindDoc="0" locked="0" layoutInCell="1" allowOverlap="1" wp14:anchorId="5296E9D5" wp14:editId="029569B3">
                     <wp:simplePos x="0" y="0"/>
                     <wp:positionH relativeFrom="column">
                       <wp:posOffset>2047874</wp:posOffset>
@@ -464,7 +482,7 @@
                                     <w:lang w:val="en-US" w:eastAsia="en-US"/>
                                   </w:rPr>
                                   <w:drawing>
-                                    <wp:inline distT="0" distB="0" distL="0" distR="0" wp14:anchorId="420E6636" wp14:editId="3D740527">
+                                    <wp:inline distT="0" distB="0" distL="0" distR="0" wp14:anchorId="2D8CF7DF" wp14:editId="140DEBA0">
                                       <wp:extent cx="1123950" cy="1220579"/>
                                       <wp:effectExtent l="0" t="0" r="0" b="0"/>
                                       <wp:docPr id="3" name="Picture 3" descr="C:\Users\Faim\Desktop\COMP305-FinalProject3D-Faim&amp;Shruti\Documentation\FoShizzle.png"/>
@@ -542,11 +560,11 @@
               </mc:Choice>
               <mc:Fallback>
                 <w:pict>
-                  <v:shapetype w14:anchorId="53037148" id="_x0000_t202" coordsize="21600,21600" o:spt="202" path="m,l,21600r21600,l21600,xe">
+                  <v:shapetype w14:anchorId="5296E9D5" id="_x0000_t202" coordsize="21600,21600" o:spt="202" path="m,l,21600r21600,l21600,xe">
                     <v:stroke joinstyle="miter"/>
                     <v:path gradientshapeok="t" o:connecttype="rect"/>
                   </v:shapetype>
-                  <v:shape id="Text Box 4" o:spid="_x0000_s1026" type="#_x0000_t202" style="position:absolute;margin-left:161.25pt;margin-top:-439.4pt;width:150.75pt;height:108pt;z-index:251659776;visibility:visible;mso-wrap-style:square;mso-width-percent:0;mso-height-percent:0;mso-wrap-distance-left:9pt;mso-wrap-distance-top:0;mso-wrap-distance-right:9pt;mso-wrap-distance-bottom:0;mso-position-horizontal:absolute;mso-position-horizontal-relative:text;mso-position-vertical:absolute;mso-position-vertical-relative:text;mso-width-percent:0;mso-height-percent:0;mso-width-relative:margin;mso-height-relative:margin;v-text-anchor:top" o:gfxdata="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">
+                  <v:shape id="Text Box 4" o:spid="_x0000_s1026" type="#_x0000_t202" style="position:absolute;margin-left:161.25pt;margin-top:-439.4pt;width:150.75pt;height:108pt;z-index:251657216;visibility:visible;mso-wrap-style:square;mso-width-percent:0;mso-height-percent:0;mso-wrap-distance-left:9pt;mso-wrap-distance-top:0;mso-wrap-distance-right:9pt;mso-wrap-distance-bottom:0;mso-position-horizontal:absolute;mso-position-horizontal-relative:text;mso-position-vertical:absolute;mso-position-vertical-relative:text;mso-width-percent:0;mso-height-percent:0;mso-width-relative:margin;mso-height-relative:margin;v-text-anchor:top" o:gfxdata="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">
                     <v:textbox>
                       <w:txbxContent>
                         <w:p>
@@ -559,7 +577,7 @@
                               <w:lang w:val="en-US" w:eastAsia="en-US"/>
                             </w:rPr>
                             <w:drawing>
-                              <wp:inline distT="0" distB="0" distL="0" distR="0" wp14:anchorId="420E6636" wp14:editId="3D740527">
+                              <wp:inline distT="0" distB="0" distL="0" distR="0" wp14:anchorId="2D8CF7DF" wp14:editId="140DEBA0">
                                 <wp:extent cx="1123950" cy="1220579"/>
                                 <wp:effectExtent l="0" t="0" r="0" b="0"/>
                                 <wp:docPr id="3" name="Picture 3" descr="C:\Users\Faim\Desktop\COMP305-FinalProject3D-Faim&amp;Shruti\Documentation\FoShizzle.png"/>
@@ -1184,7 +1202,6 @@
           <w:szCs w:val="24"/>
         </w:rPr>
       </w:pPr>
-      <w:bookmarkStart w:id="0" w:name="_GoBack"/>
       <w:r>
         <w:rPr>
           <w:rFonts w:eastAsia="Times New Roman" w:cs="Consolas"/>
@@ -1195,7 +1212,48 @@
         </w:rPr>
         <w:t>Commit 5 – Added nav mesh agent to enemy (ISSUE!...), created dinosaur prefab, and player takes damage</w:t>
       </w:r>
-      <w:bookmarkEnd w:id="0"/>
+    </w:p>
+    <w:p>
+      <w:pPr>
+        <w:pStyle w:val="ListParagraph"/>
+        <w:numPr>
+          <w:ilvl w:val="0"/>
+          <w:numId w:val="2"/>
+        </w:numPr>
+        <w:tabs>
+          <w:tab w:val="left" w:pos="916"/>
+          <w:tab w:val="left" w:pos="1832"/>
+          <w:tab w:val="left" w:pos="2748"/>
+          <w:tab w:val="left" w:pos="3664"/>
+          <w:tab w:val="left" w:pos="4580"/>
+          <w:tab w:val="left" w:pos="5496"/>
+          <w:tab w:val="left" w:pos="6412"/>
+          <w:tab w:val="left" w:pos="7328"/>
+          <w:tab w:val="left" w:pos="8244"/>
+          <w:tab w:val="left" w:pos="9160"/>
+          <w:tab w:val="left" w:pos="10076"/>
+          <w:tab w:val="left" w:pos="10992"/>
+          <w:tab w:val="left" w:pos="11908"/>
+          <w:tab w:val="left" w:pos="12824"/>
+          <w:tab w:val="left" w:pos="13740"/>
+          <w:tab w:val="left" w:pos="14656"/>
+        </w:tabs>
+        <w:spacing w:before="150" w:after="150" w:line="240" w:lineRule="auto"/>
+        <w:rPr>
+          <w:sz w:val="24"/>
+          <w:szCs w:val="24"/>
+        </w:rPr>
+      </w:pPr>
+      <w:r>
+        <w:rPr>
+          <w:rFonts w:eastAsia="Times New Roman" w:cs="Consolas"/>
+          <w:b/>
+          <w:sz w:val="24"/>
+          <w:szCs w:val="20"/>
+          <w:lang w:val="en-US" w:eastAsia="en-US"/>
+        </w:rPr>
+        <w:t>Commit 6 – Created basic levels with desert assets from Unity’s Asset Store</w:t>
+      </w:r>
       <w:r>
         <w:rPr>
           <w:rFonts w:eastAsia="Times New Roman" w:cs="Consolas"/>
@@ -2463,7 +2521,7 @@
         <w:rFonts w:asciiTheme="majorHAnsi" w:hAnsiTheme="majorHAnsi"/>
         <w:noProof/>
       </w:rPr>
-      <w:t>2</w:t>
+      <w:t>6</w:t>
     </w:r>
     <w:r>
       <w:rPr>
@@ -3820,6 +3878,8 @@
   <w:rsids>
     <w:rsidRoot w:val="00687E69"/>
     <w:rsid w:val="00010713"/>
+    <w:rsid w:val="00062D54"/>
+    <w:rsid w:val="00326FA7"/>
     <w:rsid w:val="003634B1"/>
     <w:rsid w:val="0049525B"/>
     <w:rsid w:val="005C3011"/>
@@ -4658,7 +4718,7 @@
 </file>
 
 <file path=customXml/itemProps5.xml><?xml version="1.0" encoding="utf-8"?>
-<ds:datastoreItem xmlns:ds="http://schemas.openxmlformats.org/officeDocument/2006/customXml" ds:itemID="{BE35E801-AE64-48A4-A521-20217AC2163F}">
+<ds:datastoreItem xmlns:ds="http://schemas.openxmlformats.org/officeDocument/2006/customXml" ds:itemID="{024B7516-7865-47AD-B38A-837E0209E0C0}">
   <ds:schemaRefs>
     <ds:schemaRef ds:uri="http://schemas.openxmlformats.org/officeDocument/2006/bibliography"/>
   </ds:schemaRefs>

</xml_diff>

<commit_message>
Commit 9 – Completed Internal and External Documentations for Part 1
</commit_message>
<xml_diff>
--- a/Documentation/External Doc - Final Project.docx
+++ b/Documentation/External Doc - Final Project.docx
@@ -178,7 +178,7 @@
                         <w:sz w:val="60"/>
                         <w:szCs w:val="60"/>
                       </w:rPr>
-                      <w:t>Amy</w:t>
+                      <w:t xml:space="preserve">3D </w:t>
                     </w:r>
                     <w:r>
                       <w:rPr>
@@ -187,16 +187,7 @@
                         <w:sz w:val="60"/>
                         <w:szCs w:val="60"/>
                       </w:rPr>
-                      <w:t xml:space="preserve">’s 3D </w:t>
-                    </w:r>
-                    <w:r>
-                      <w:rPr>
-                        <w:rFonts w:asciiTheme="majorHAnsi" w:eastAsiaTheme="majorEastAsia" w:hAnsiTheme="majorHAnsi" w:cstheme="majorBidi"/>
-                        <w:b/>
-                        <w:sz w:val="60"/>
-                        <w:szCs w:val="60"/>
-                      </w:rPr>
-                      <w:t>Escape</w:t>
+                      <w:t>Adventure</w:t>
                     </w:r>
                   </w:sdtContent>
                 </w:sdt>
@@ -299,11 +290,16 @@
                   <w:t xml:space="preserve"> by </w:t>
                 </w:r>
                 <w:r>
-                  <w:t>NEWNAME?</w:t>
+                  <w:t>NEWNAME</w:t>
+                </w:r>
+                <w:proofErr w:type="gramStart"/>
+                <w:r>
+                  <w:t>?</w:t>
                 </w:r>
                 <w:r>
                   <w:t>.</w:t>
                 </w:r>
+                <w:proofErr w:type="gramEnd"/>
               </w:p>
               <w:p>
                 <w:pPr>
@@ -372,6 +368,7 @@
                         <w:u w:val="single"/>
                       </w:rPr>
                     </w:pPr>
+                    <w:proofErr w:type="spellStart"/>
                     <w:r>
                       <w:rPr>
                         <w:b/>
@@ -380,7 +377,18 @@
                         <w:szCs w:val="28"/>
                         <w:u w:val="single"/>
                       </w:rPr>
-                      <w:t>Khandker Faim Hussain</w:t>
+                      <w:t>Khandker</w:t>
+                    </w:r>
+                    <w:proofErr w:type="spellEnd"/>
+                    <w:r>
+                      <w:rPr>
+                        <w:b/>
+                        <w:bCs/>
+                        <w:sz w:val="28"/>
+                        <w:szCs w:val="28"/>
+                        <w:u w:val="single"/>
+                      </w:rPr>
+                      <w:t xml:space="preserve"> Faim Hussain</w:t>
                     </w:r>
                     <w:r>
                       <w:rPr>
@@ -390,7 +398,51 @@
                         <w:szCs w:val="28"/>
                         <w:u w:val="single"/>
                       </w:rPr>
-                      <w:t xml:space="preserve"> &amp; Shruti Kirti Kaushal</w:t>
+                      <w:t xml:space="preserve"> &amp; </w:t>
+                    </w:r>
+                    <w:proofErr w:type="spellStart"/>
+                    <w:r>
+                      <w:rPr>
+                        <w:b/>
+                        <w:bCs/>
+                        <w:sz w:val="28"/>
+                        <w:szCs w:val="28"/>
+                        <w:u w:val="single"/>
+                      </w:rPr>
+                      <w:t>Shruti</w:t>
+                    </w:r>
+                    <w:proofErr w:type="spellEnd"/>
+                    <w:r>
+                      <w:rPr>
+                        <w:b/>
+                        <w:bCs/>
+                        <w:sz w:val="28"/>
+                        <w:szCs w:val="28"/>
+                        <w:u w:val="single"/>
+                      </w:rPr>
+                      <w:t xml:space="preserve"> </w:t>
+                    </w:r>
+                    <w:proofErr w:type="spellStart"/>
+                    <w:r>
+                      <w:rPr>
+                        <w:b/>
+                        <w:bCs/>
+                        <w:sz w:val="28"/>
+                        <w:szCs w:val="28"/>
+                        <w:u w:val="single"/>
+                      </w:rPr>
+                      <w:t>Kirti</w:t>
+                    </w:r>
+                    <w:proofErr w:type="spellEnd"/>
+                    <w:r>
+                      <w:rPr>
+                        <w:b/>
+                        <w:bCs/>
+                        <w:sz w:val="28"/>
+                        <w:szCs w:val="28"/>
+                        <w:u w:val="single"/>
+                      </w:rPr>
+                      <w:t xml:space="preserve"> Kaushal</w:t>
                     </w:r>
                   </w:p>
                 </w:tc>
@@ -429,7 +481,7 @@
             <mc:AlternateContent>
               <mc:Choice Requires="wps">
                 <w:drawing>
-                  <wp:anchor distT="0" distB="0" distL="114300" distR="114300" simplePos="0" relativeHeight="251657216" behindDoc="0" locked="0" layoutInCell="1" allowOverlap="1" wp14:anchorId="5296E9D5" wp14:editId="029569B3">
+                  <wp:anchor distT="0" distB="0" distL="114300" distR="114300" simplePos="0" relativeHeight="251657216" behindDoc="0" locked="0" layoutInCell="1" allowOverlap="1" wp14:anchorId="3D27A18A" wp14:editId="346D123C">
                     <wp:simplePos x="0" y="0"/>
                     <wp:positionH relativeFrom="column">
                       <wp:posOffset>2047874</wp:posOffset>
@@ -482,7 +534,7 @@
                                     <w:lang w:val="en-US" w:eastAsia="en-US"/>
                                   </w:rPr>
                                   <w:drawing>
-                                    <wp:inline distT="0" distB="0" distL="0" distR="0" wp14:anchorId="2D8CF7DF" wp14:editId="140DEBA0">
+                                    <wp:inline distT="0" distB="0" distL="0" distR="0" wp14:anchorId="66BACBED" wp14:editId="272E325E">
                                       <wp:extent cx="1123950" cy="1220579"/>
                                       <wp:effectExtent l="0" t="0" r="0" b="0"/>
                                       <wp:docPr id="3" name="Picture 3" descr="C:\Users\Faim\Desktop\COMP305-FinalProject3D-Faim&amp;Shruti\Documentation\FoShizzle.png"/>
@@ -560,7 +612,7 @@
               </mc:Choice>
               <mc:Fallback>
                 <w:pict>
-                  <v:shapetype w14:anchorId="5296E9D5" id="_x0000_t202" coordsize="21600,21600" o:spt="202" path="m,l,21600r21600,l21600,xe">
+                  <v:shapetype w14:anchorId="3D27A18A" id="_x0000_t202" coordsize="21600,21600" o:spt="202" path="m,l,21600r21600,l21600,xe">
                     <v:stroke joinstyle="miter"/>
                     <v:path gradientshapeok="t" o:connecttype="rect"/>
                   </v:shapetype>
@@ -577,7 +629,7 @@
                               <w:lang w:val="en-US" w:eastAsia="en-US"/>
                             </w:rPr>
                             <w:drawing>
-                              <wp:inline distT="0" distB="0" distL="0" distR="0" wp14:anchorId="2D8CF7DF" wp14:editId="140DEBA0">
+                              <wp:inline distT="0" distB="0" distL="0" distR="0" wp14:anchorId="66BACBED" wp14:editId="272E325E">
                                 <wp:extent cx="1123950" cy="1220579"/>
                                 <wp:effectExtent l="0" t="0" r="0" b="0"/>
                                 <wp:docPr id="3" name="Picture 3" descr="C:\Users\Faim\Desktop\COMP305-FinalProject3D-Faim&amp;Shruti\Documentation\FoShizzle.png"/>
@@ -751,30 +803,13 @@
           <w:pPr>
             <w:pStyle w:val="TOC1"/>
           </w:pPr>
-          <w:sdt>
-            <w:sdtPr>
-              <w:rPr>
-                <w:b/>
-                <w:bCs/>
-              </w:rPr>
-              <w:id w:val="183865962"/>
-              <w:placeholder>
-                <w:docPart w:val="EFA57714F5434ACC999E7B6B8D746925"/>
-              </w:placeholder>
-              <w:temporary/>
-              <w:showingPlcHdr/>
-            </w:sdtPr>
-            <w:sdtEndPr/>
-            <w:sdtContent>
-              <w:r>
-                <w:rPr>
-                  <w:b/>
-                  <w:bCs/>
-                </w:rPr>
-                <w:t>Type chapter title (level 1)</w:t>
-              </w:r>
-            </w:sdtContent>
-          </w:sdt>
+          <w:r>
+            <w:rPr>
+              <w:b/>
+              <w:bCs/>
+            </w:rPr>
+            <w:t>Version History</w:t>
+          </w:r>
           <w:r>
             <w:ptab w:relativeTo="margin" w:alignment="right" w:leader="dot"/>
           </w:r>
@@ -783,65 +818,20 @@
               <w:b/>
               <w:bCs/>
             </w:rPr>
-            <w:t>1</w:t>
-          </w:r>
-        </w:p>
-        <w:p>
-          <w:pPr>
-            <w:pStyle w:val="TOC2"/>
-            <w:ind w:left="216"/>
-          </w:pPr>
-          <w:sdt>
-            <w:sdtPr>
-              <w:id w:val="1667506712"/>
-              <w:placeholder>
-                <w:docPart w:val="8FD6B3C211A840B2BBC29EE2CB089A17"/>
-              </w:placeholder>
-              <w:temporary/>
-              <w:showingPlcHdr/>
-            </w:sdtPr>
-            <w:sdtEndPr/>
-            <w:sdtContent>
-              <w:r>
-                <w:t>Type chapter title (level 2)</w:t>
-              </w:r>
-            </w:sdtContent>
-          </w:sdt>
-          <w:r>
-            <w:ptab w:relativeTo="margin" w:alignment="right" w:leader="dot"/>
-          </w:r>
-          <w:r>
-            <w:t>2</w:t>
+            <w:t>3</w:t>
           </w:r>
         </w:p>
         <w:p>
           <w:pPr>
             <w:pStyle w:val="TOC1"/>
           </w:pPr>
-          <w:sdt>
-            <w:sdtPr>
-              <w:rPr>
-                <w:b/>
-                <w:bCs/>
-              </w:rPr>
-              <w:id w:val="183865966"/>
-              <w:placeholder>
-                <w:docPart w:val="EFA57714F5434ACC999E7B6B8D746925"/>
-              </w:placeholder>
-              <w:temporary/>
-              <w:showingPlcHdr/>
-            </w:sdtPr>
-            <w:sdtEndPr/>
-            <w:sdtContent>
-              <w:r>
-                <w:rPr>
-                  <w:b/>
-                  <w:bCs/>
-                </w:rPr>
-                <w:t>Type chapter title (level 1)</w:t>
-              </w:r>
-            </w:sdtContent>
-          </w:sdt>
+          <w:r>
+            <w:rPr>
+              <w:b/>
+              <w:bCs/>
+            </w:rPr>
+            <w:t>Game Documentation</w:t>
+          </w:r>
           <w:r>
             <w:ptab w:relativeTo="margin" w:alignment="right" w:leader="dot"/>
           </w:r>
@@ -972,7 +962,29 @@
           <w:szCs w:val="20"/>
           <w:lang w:val="en-US" w:eastAsia="en-US"/>
         </w:rPr>
-        <w:t>Using Shruti’s assignment 03 as template, created terrain, added assets</w:t>
+        <w:t xml:space="preserve">Using </w:t>
+      </w:r>
+      <w:proofErr w:type="spellStart"/>
+      <w:r>
+        <w:rPr>
+          <w:rFonts w:eastAsia="Times New Roman" w:cs="Consolas"/>
+          <w:b/>
+          <w:sz w:val="24"/>
+          <w:szCs w:val="20"/>
+          <w:lang w:val="en-US" w:eastAsia="en-US"/>
+        </w:rPr>
+        <w:t>Shruti’s</w:t>
+      </w:r>
+      <w:proofErr w:type="spellEnd"/>
+      <w:r>
+        <w:rPr>
+          <w:rFonts w:eastAsia="Times New Roman" w:cs="Consolas"/>
+          <w:b/>
+          <w:sz w:val="24"/>
+          <w:szCs w:val="20"/>
+          <w:lang w:val="en-US" w:eastAsia="en-US"/>
+        </w:rPr>
+        <w:t xml:space="preserve"> assignment 03 as template, created terrain, added assets</w:t>
       </w:r>
       <w:r>
         <w:rPr>
@@ -1210,7 +1222,29 @@
           <w:szCs w:val="20"/>
           <w:lang w:val="en-US" w:eastAsia="en-US"/>
         </w:rPr>
-        <w:t>Commit 5 – Added nav mesh agent to enemy (ISSUE!...), created dinosaur prefab, and player takes damage</w:t>
+        <w:t xml:space="preserve">Commit 5 – Added </w:t>
+      </w:r>
+      <w:proofErr w:type="spellStart"/>
+      <w:r>
+        <w:rPr>
+          <w:rFonts w:eastAsia="Times New Roman" w:cs="Consolas"/>
+          <w:b/>
+          <w:sz w:val="24"/>
+          <w:szCs w:val="20"/>
+          <w:lang w:val="en-US" w:eastAsia="en-US"/>
+        </w:rPr>
+        <w:t>nav</w:t>
+      </w:r>
+      <w:proofErr w:type="spellEnd"/>
+      <w:r>
+        <w:rPr>
+          <w:rFonts w:eastAsia="Times New Roman" w:cs="Consolas"/>
+          <w:b/>
+          <w:sz w:val="24"/>
+          <w:szCs w:val="20"/>
+          <w:lang w:val="en-US" w:eastAsia="en-US"/>
+        </w:rPr>
+        <w:t xml:space="preserve"> mesh agent to enemy (ISSUE!...), created dinosaur prefab, and player takes damage</w:t>
       </w:r>
     </w:p>
     <w:p>
@@ -1254,16 +1288,6 @@
         </w:rPr>
         <w:t>Commit 6 – Created basic levels with desert assets from Unity’s Asset Store</w:t>
       </w:r>
-      <w:r>
-        <w:rPr>
-          <w:rFonts w:eastAsia="Times New Roman" w:cs="Consolas"/>
-          <w:b/>
-          <w:sz w:val="20"/>
-          <w:szCs w:val="20"/>
-          <w:lang w:val="en-US" w:eastAsia="en-US"/>
-        </w:rPr>
-        <w:br/>
-      </w:r>
     </w:p>
     <w:p>
       <w:pPr>
@@ -1292,6 +1316,226 @@
         </w:tabs>
         <w:spacing w:before="150" w:after="150" w:line="240" w:lineRule="auto"/>
         <w:rPr>
+          <w:sz w:val="24"/>
+          <w:szCs w:val="24"/>
+        </w:rPr>
+      </w:pPr>
+      <w:r>
+        <w:rPr>
+          <w:rFonts w:eastAsia="Times New Roman" w:cs="Consolas"/>
+          <w:b/>
+          <w:sz w:val="24"/>
+          <w:szCs w:val="20"/>
+          <w:lang w:val="en-US" w:eastAsia="en-US"/>
+        </w:rPr>
+        <w:t xml:space="preserve">Commit 7 </w:t>
+      </w:r>
+      <w:r>
+        <w:rPr>
+          <w:rFonts w:eastAsia="Times New Roman" w:cs="Consolas"/>
+          <w:b/>
+          <w:sz w:val="24"/>
+          <w:szCs w:val="20"/>
+          <w:lang w:val="en-US" w:eastAsia="en-US"/>
+        </w:rPr>
+        <w:t>–</w:t>
+      </w:r>
+      <w:r>
+        <w:rPr>
+          <w:rFonts w:eastAsia="Times New Roman" w:cs="Consolas"/>
+          <w:b/>
+          <w:sz w:val="24"/>
+          <w:szCs w:val="20"/>
+          <w:lang w:val="en-US" w:eastAsia="en-US"/>
+        </w:rPr>
+        <w:t xml:space="preserve"> </w:t>
+      </w:r>
+      <w:r>
+        <w:rPr>
+          <w:rFonts w:eastAsia="Times New Roman" w:cs="Consolas"/>
+          <w:b/>
+          <w:sz w:val="24"/>
+          <w:szCs w:val="20"/>
+          <w:lang w:val="en-US" w:eastAsia="en-US"/>
+        </w:rPr>
+        <w:t>F</w:t>
+      </w:r>
+      <w:r>
+        <w:rPr>
+          <w:rFonts w:eastAsia="Times New Roman" w:cs="Consolas"/>
+          <w:b/>
+          <w:sz w:val="24"/>
+          <w:szCs w:val="20"/>
+          <w:lang w:val="en-US" w:eastAsia="en-US"/>
+        </w:rPr>
+        <w:t xml:space="preserve"> </w:t>
+      </w:r>
+      <w:proofErr w:type="spellStart"/>
+      <w:r>
+        <w:rPr>
+          <w:rFonts w:eastAsia="Times New Roman" w:cs="Consolas"/>
+          <w:b/>
+          <w:sz w:val="24"/>
+          <w:szCs w:val="20"/>
+          <w:lang w:val="en-US" w:eastAsia="en-US"/>
+        </w:rPr>
+        <w:t>ixed</w:t>
+      </w:r>
+      <w:proofErr w:type="spellEnd"/>
+      <w:r>
+        <w:rPr>
+          <w:rFonts w:eastAsia="Times New Roman" w:cs="Consolas"/>
+          <w:b/>
+          <w:sz w:val="24"/>
+          <w:szCs w:val="20"/>
+          <w:lang w:val="en-US" w:eastAsia="en-US"/>
+        </w:rPr>
+        <w:t xml:space="preserve"> enemy movement bug and recreated enemy prefab</w:t>
+      </w:r>
+    </w:p>
+    <w:p>
+      <w:pPr>
+        <w:pStyle w:val="ListParagraph"/>
+        <w:numPr>
+          <w:ilvl w:val="0"/>
+          <w:numId w:val="2"/>
+        </w:numPr>
+        <w:tabs>
+          <w:tab w:val="left" w:pos="916"/>
+          <w:tab w:val="left" w:pos="1832"/>
+          <w:tab w:val="left" w:pos="2748"/>
+          <w:tab w:val="left" w:pos="3664"/>
+          <w:tab w:val="left" w:pos="4580"/>
+          <w:tab w:val="left" w:pos="5496"/>
+          <w:tab w:val="left" w:pos="6412"/>
+          <w:tab w:val="left" w:pos="7328"/>
+          <w:tab w:val="left" w:pos="8244"/>
+          <w:tab w:val="left" w:pos="9160"/>
+          <w:tab w:val="left" w:pos="10076"/>
+          <w:tab w:val="left" w:pos="10992"/>
+          <w:tab w:val="left" w:pos="11908"/>
+          <w:tab w:val="left" w:pos="12824"/>
+          <w:tab w:val="left" w:pos="13740"/>
+          <w:tab w:val="left" w:pos="14656"/>
+        </w:tabs>
+        <w:spacing w:before="150" w:after="150" w:line="240" w:lineRule="auto"/>
+        <w:rPr>
+          <w:sz w:val="24"/>
+          <w:szCs w:val="24"/>
+        </w:rPr>
+      </w:pPr>
+      <w:r>
+        <w:rPr>
+          <w:rFonts w:eastAsia="Times New Roman" w:cs="Consolas"/>
+          <w:b/>
+          <w:sz w:val="24"/>
+          <w:szCs w:val="20"/>
+          <w:lang w:val="en-US" w:eastAsia="en-US"/>
+        </w:rPr>
+        <w:t xml:space="preserve">Commit 8 – </w:t>
+      </w:r>
+      <w:r>
+        <w:rPr>
+          <w:rFonts w:eastAsia="Times New Roman" w:cs="Consolas"/>
+          <w:b/>
+          <w:sz w:val="24"/>
+          <w:szCs w:val="20"/>
+          <w:lang w:val="en-US" w:eastAsia="en-US"/>
+        </w:rPr>
+        <w:t>Added Scoring System for Player and imported audio asset</w:t>
+      </w:r>
+    </w:p>
+    <w:p>
+      <w:pPr>
+        <w:pStyle w:val="ListParagraph"/>
+        <w:numPr>
+          <w:ilvl w:val="0"/>
+          <w:numId w:val="2"/>
+        </w:numPr>
+        <w:tabs>
+          <w:tab w:val="left" w:pos="916"/>
+          <w:tab w:val="left" w:pos="1832"/>
+          <w:tab w:val="left" w:pos="2748"/>
+          <w:tab w:val="left" w:pos="3664"/>
+          <w:tab w:val="left" w:pos="4580"/>
+          <w:tab w:val="left" w:pos="5496"/>
+          <w:tab w:val="left" w:pos="6412"/>
+          <w:tab w:val="left" w:pos="7328"/>
+          <w:tab w:val="left" w:pos="8244"/>
+          <w:tab w:val="left" w:pos="9160"/>
+          <w:tab w:val="left" w:pos="10076"/>
+          <w:tab w:val="left" w:pos="10992"/>
+          <w:tab w:val="left" w:pos="11908"/>
+          <w:tab w:val="left" w:pos="12824"/>
+          <w:tab w:val="left" w:pos="13740"/>
+          <w:tab w:val="left" w:pos="14656"/>
+        </w:tabs>
+        <w:spacing w:before="150" w:after="150" w:line="240" w:lineRule="auto"/>
+        <w:rPr>
+          <w:sz w:val="24"/>
+          <w:szCs w:val="24"/>
+        </w:rPr>
+      </w:pPr>
+      <w:r>
+        <w:rPr>
+          <w:rFonts w:eastAsia="Times New Roman" w:cs="Consolas"/>
+          <w:b/>
+          <w:sz w:val="24"/>
+          <w:szCs w:val="20"/>
+          <w:lang w:val="en-US" w:eastAsia="en-US"/>
+        </w:rPr>
+        <w:t>C</w:t>
+      </w:r>
+      <w:bookmarkStart w:id="0" w:name="_GoBack"/>
+      <w:r>
+        <w:rPr>
+          <w:rFonts w:eastAsia="Times New Roman" w:cs="Consolas"/>
+          <w:b/>
+          <w:sz w:val="24"/>
+          <w:szCs w:val="20"/>
+          <w:lang w:val="en-US" w:eastAsia="en-US"/>
+        </w:rPr>
+        <w:t>ommit 9 – Completed Internal and External Documentations for Part 1</w:t>
+      </w:r>
+      <w:bookmarkEnd w:id="0"/>
+      <w:r>
+        <w:rPr>
+          <w:rFonts w:eastAsia="Times New Roman" w:cs="Consolas"/>
+          <w:b/>
+          <w:sz w:val="20"/>
+          <w:szCs w:val="20"/>
+          <w:lang w:val="en-US" w:eastAsia="en-US"/>
+        </w:rPr>
+        <w:br/>
+      </w:r>
+    </w:p>
+    <w:p>
+      <w:pPr>
+        <w:pStyle w:val="ListParagraph"/>
+        <w:numPr>
+          <w:ilvl w:val="0"/>
+          <w:numId w:val="2"/>
+        </w:numPr>
+        <w:tabs>
+          <w:tab w:val="left" w:pos="916"/>
+          <w:tab w:val="left" w:pos="1832"/>
+          <w:tab w:val="left" w:pos="2748"/>
+          <w:tab w:val="left" w:pos="3664"/>
+          <w:tab w:val="left" w:pos="4580"/>
+          <w:tab w:val="left" w:pos="5496"/>
+          <w:tab w:val="left" w:pos="6412"/>
+          <w:tab w:val="left" w:pos="7328"/>
+          <w:tab w:val="left" w:pos="8244"/>
+          <w:tab w:val="left" w:pos="9160"/>
+          <w:tab w:val="left" w:pos="10076"/>
+          <w:tab w:val="left" w:pos="10992"/>
+          <w:tab w:val="left" w:pos="11908"/>
+          <w:tab w:val="left" w:pos="12824"/>
+          <w:tab w:val="left" w:pos="13740"/>
+          <w:tab w:val="left" w:pos="14656"/>
+        </w:tabs>
+        <w:spacing w:before="150" w:after="150" w:line="240" w:lineRule="auto"/>
+        <w:rPr>
           <w:rFonts w:eastAsia="Times New Roman" w:cs="Consolas"/>
           <w:sz w:val="24"/>
           <w:szCs w:val="20"/>
@@ -1367,63 +1611,30 @@
           <w:sz w:val="24"/>
           <w:szCs w:val="24"/>
         </w:rPr>
-        <w:t>In order to win, the player kill</w:t>
-      </w:r>
-      <w:r>
-        <w:rPr>
-          <w:sz w:val="24"/>
-          <w:szCs w:val="24"/>
-        </w:rPr>
-        <w:t>s</w:t>
-      </w:r>
-      <w:r>
-        <w:rPr>
-          <w:sz w:val="24"/>
-          <w:szCs w:val="24"/>
-        </w:rPr>
-        <w:t xml:space="preserve"> all enemies (mechanical creatures that look like animals) and find</w:t>
-      </w:r>
-      <w:r>
-        <w:rPr>
-          <w:sz w:val="24"/>
-          <w:szCs w:val="24"/>
-        </w:rPr>
-        <w:t>s</w:t>
-      </w:r>
-      <w:r>
-        <w:rPr>
-          <w:sz w:val="24"/>
-          <w:szCs w:val="24"/>
-        </w:rPr>
-        <w:t xml:space="preserve"> the door at the end of the level to warp between levels. </w:t>
-      </w:r>
-      <w:r>
-        <w:rPr>
-          <w:sz w:val="24"/>
-          <w:szCs w:val="24"/>
-        </w:rPr>
-        <w:t>Once they reac</w:t>
-      </w:r>
-      <w:r>
-        <w:rPr>
-          <w:sz w:val="24"/>
-          <w:szCs w:val="24"/>
-        </w:rPr>
-        <w:t>hed the final level, he/she must</w:t>
-      </w:r>
-      <w:r>
-        <w:rPr>
-          <w:sz w:val="24"/>
-          <w:szCs w:val="24"/>
-        </w:rPr>
-        <w:t xml:space="preserve"> kill the scientist who was plotting to take over the world using cute mechanical animals to brainwash humans all over North America. </w:t>
-      </w:r>
-      <w:r>
-        <w:rPr>
-          <w:sz w:val="24"/>
-          <w:szCs w:val="24"/>
-        </w:rPr>
-        <w:t>You defeat the final boss and rescue the robots that were being controlled by the scientist and then go to the bar to celebrate.</w:t>
+        <w:t xml:space="preserve">In order to win, the player </w:t>
+      </w:r>
+      <w:r>
+        <w:rPr>
+          <w:sz w:val="24"/>
+          <w:szCs w:val="24"/>
+        </w:rPr>
+        <w:t xml:space="preserve">must venture through mysterious and adventurous </w:t>
+      </w:r>
+      <w:proofErr w:type="spellStart"/>
+      <w:r>
+        <w:rPr>
+          <w:sz w:val="24"/>
+          <w:szCs w:val="24"/>
+        </w:rPr>
+        <w:t>jouneys</w:t>
+      </w:r>
+      <w:proofErr w:type="spellEnd"/>
+      <w:r>
+        <w:rPr>
+          <w:sz w:val="24"/>
+          <w:szCs w:val="24"/>
+        </w:rPr>
+        <w:t xml:space="preserve"> picking up nourishments and to eventually reach the door (portal) that will bring him to the next level</w:t>
       </w:r>
     </w:p>
     <w:p>
@@ -1621,7 +1832,21 @@
           <w:sz w:val="24"/>
           <w:szCs w:val="24"/>
         </w:rPr>
-        <w:t>be armless, but gain a weapon in the first level (</w:t>
+        <w:t xml:space="preserve">be armless, but gain a weapon in the </w:t>
+      </w:r>
+      <w:r>
+        <w:rPr>
+          <w:sz w:val="24"/>
+          <w:szCs w:val="24"/>
+        </w:rPr>
+        <w:t>second</w:t>
+      </w:r>
+      <w:r>
+        <w:rPr>
+          <w:sz w:val="24"/>
+          <w:szCs w:val="24"/>
+        </w:rPr>
+        <w:t xml:space="preserve"> level (</w:t>
       </w:r>
       <w:r>
         <w:rPr>
@@ -1636,6 +1861,13 @@
           <w:szCs w:val="24"/>
         </w:rPr>
         <w:t>)</w:t>
+      </w:r>
+      <w:r>
+        <w:rPr>
+          <w:sz w:val="24"/>
+          <w:szCs w:val="24"/>
+        </w:rPr>
+        <w:t>.</w:t>
       </w:r>
     </w:p>
     <w:p>
@@ -1666,29 +1898,21 @@
           <w:sz w:val="24"/>
           <w:szCs w:val="24"/>
         </w:rPr>
-        <w:t>Saving and Loading</w:t>
-      </w:r>
-    </w:p>
-    <w:p>
-      <w:pPr>
-        <w:pStyle w:val="ListParagraph"/>
-        <w:rPr>
-          <w:sz w:val="24"/>
-          <w:szCs w:val="24"/>
-        </w:rPr>
-      </w:pPr>
-      <w:r>
-        <w:rPr>
-          <w:sz w:val="24"/>
-          <w:szCs w:val="24"/>
-        </w:rPr>
-        <w:t>(Does your game include saving and loading? When? How?)</w:t>
-      </w:r>
-    </w:p>
-    <w:p>
-      <w:pPr>
-        <w:rPr>
-          <w:b/>
+        <w:t>Interface</w:t>
+      </w:r>
+      <w:r>
+        <w:rPr>
+          <w:b/>
+          <w:sz w:val="24"/>
+          <w:szCs w:val="24"/>
+        </w:rPr>
+        <w:t xml:space="preserve"> Sketch</w:t>
+      </w:r>
+    </w:p>
+    <w:p>
+      <w:pPr>
+        <w:pStyle w:val="ListParagraph"/>
+        <w:rPr>
           <w:sz w:val="24"/>
           <w:szCs w:val="24"/>
         </w:rPr>
@@ -1713,37 +1937,29 @@
           <w:sz w:val="24"/>
           <w:szCs w:val="24"/>
         </w:rPr>
-        <w:t>Interface</w:t>
-      </w:r>
-      <w:r>
-        <w:rPr>
-          <w:b/>
-          <w:sz w:val="24"/>
-          <w:szCs w:val="24"/>
-        </w:rPr>
-        <w:t xml:space="preserve"> Sketch</w:t>
-      </w:r>
-    </w:p>
-    <w:p>
-      <w:pPr>
-        <w:pStyle w:val="ListParagraph"/>
-        <w:rPr>
-          <w:sz w:val="24"/>
-          <w:szCs w:val="24"/>
-        </w:rPr>
-      </w:pPr>
-      <w:r>
-        <w:rPr>
-          <w:sz w:val="24"/>
-          <w:szCs w:val="24"/>
-        </w:rPr>
-        <w:t>(What does the game interface look like? Provide a screen shot or sketch)</w:t>
-      </w:r>
-    </w:p>
-    <w:p>
-      <w:pPr>
-        <w:rPr>
-          <w:b/>
+        <w:t>Menu and Screen Descriptions</w:t>
+      </w:r>
+    </w:p>
+    <w:p>
+      <w:pPr>
+        <w:pStyle w:val="ListParagraph"/>
+        <w:rPr>
+          <w:sz w:val="24"/>
+          <w:szCs w:val="24"/>
+        </w:rPr>
+      </w:pPr>
+      <w:r>
+        <w:rPr>
+          <w:sz w:val="24"/>
+          <w:szCs w:val="24"/>
+        </w:rPr>
+        <w:t>(Include additional screen shots and accompanying descriptions for any menus and additional screen)</w:t>
+      </w:r>
+    </w:p>
+    <w:p>
+      <w:pPr>
+        <w:pStyle w:val="ListParagraph"/>
+        <w:rPr>
           <w:sz w:val="24"/>
           <w:szCs w:val="24"/>
         </w:rPr>
@@ -1768,23 +1984,31 @@
           <w:sz w:val="24"/>
           <w:szCs w:val="24"/>
         </w:rPr>
-        <w:t>Menu and Screen Descriptions</w:t>
-      </w:r>
-    </w:p>
-    <w:p>
-      <w:pPr>
-        <w:pStyle w:val="ListParagraph"/>
-        <w:rPr>
-          <w:sz w:val="24"/>
-          <w:szCs w:val="24"/>
-        </w:rPr>
-      </w:pPr>
-      <w:r>
-        <w:rPr>
-          <w:sz w:val="24"/>
-          <w:szCs w:val="24"/>
-        </w:rPr>
-        <w:t>(Include additional screen shots and accompanying descriptions for any menus and additional screen)</w:t>
+        <w:t>Game World</w:t>
+      </w:r>
+      <w:r>
+        <w:rPr>
+          <w:b/>
+          <w:sz w:val="24"/>
+          <w:szCs w:val="24"/>
+        </w:rPr>
+        <w:t xml:space="preserve"> </w:t>
+      </w:r>
+    </w:p>
+    <w:p>
+      <w:pPr>
+        <w:pStyle w:val="ListParagraph"/>
+        <w:rPr>
+          <w:sz w:val="24"/>
+          <w:szCs w:val="24"/>
+        </w:rPr>
+      </w:pPr>
+      <w:r>
+        <w:rPr>
+          <w:sz w:val="24"/>
+          <w:szCs w:val="24"/>
+        </w:rPr>
+        <w:t>All of the levels will take place on a terrain, since the first two levels (mountain/hills and desert) will require outside materials and textures. However, the final level will be in a lab that will be created by online assets, but the entire level will still be on the terrain structure.</w:t>
       </w:r>
     </w:p>
     <w:p>
@@ -1815,45 +2039,113 @@
           <w:sz w:val="24"/>
           <w:szCs w:val="24"/>
         </w:rPr>
-        <w:t>Game World</w:t>
-      </w:r>
-      <w:r>
-        <w:rPr>
-          <w:b/>
+        <w:t xml:space="preserve">Levels </w:t>
+      </w:r>
+    </w:p>
+    <w:p>
+      <w:pPr>
+        <w:pStyle w:val="ListParagraph"/>
+        <w:rPr>
+          <w:sz w:val="24"/>
+          <w:szCs w:val="24"/>
+        </w:rPr>
+      </w:pPr>
+      <w:r>
+        <w:rPr>
+          <w:sz w:val="24"/>
+          <w:szCs w:val="24"/>
+        </w:rPr>
+        <w:t xml:space="preserve">There are three levels: </w:t>
+      </w:r>
+    </w:p>
+    <w:p>
+      <w:pPr>
+        <w:pStyle w:val="ListParagraph"/>
+        <w:rPr>
+          <w:sz w:val="24"/>
+          <w:szCs w:val="24"/>
+        </w:rPr>
+      </w:pPr>
+      <w:r>
+        <w:rPr>
+          <w:sz w:val="24"/>
+          <w:szCs w:val="24"/>
+        </w:rPr>
+        <w:t>Level 1:</w:t>
+      </w:r>
+      <w:r>
+        <w:rPr>
           <w:sz w:val="24"/>
           <w:szCs w:val="24"/>
         </w:rPr>
         <w:t xml:space="preserve"> </w:t>
       </w:r>
-    </w:p>
-    <w:p>
-      <w:pPr>
-        <w:pStyle w:val="ListParagraph"/>
-        <w:rPr>
-          <w:sz w:val="24"/>
-          <w:szCs w:val="24"/>
-        </w:rPr>
-      </w:pPr>
-      <w:r>
-        <w:rPr>
-          <w:sz w:val="24"/>
-          <w:szCs w:val="24"/>
-        </w:rPr>
-        <w:t xml:space="preserve">All of the levels will take place on a terrain, since the first two levels (mountain/hills and desert) will require outside materials and textures. However, the final level will be in a </w:t>
-      </w:r>
+      <w:r>
+        <w:rPr>
+          <w:sz w:val="24"/>
+          <w:szCs w:val="24"/>
+        </w:rPr>
+        <w:t>takes place in a desert where the player must find water bottles to stay hydrated and escape from the vicious dinosaurs that lurk around the terrain.</w:t>
+      </w:r>
+    </w:p>
+    <w:p>
+      <w:pPr>
+        <w:pStyle w:val="ListParagraph"/>
+        <w:rPr>
+          <w:sz w:val="24"/>
+          <w:szCs w:val="24"/>
+        </w:rPr>
+      </w:pPr>
+      <w:r>
+        <w:rPr>
+          <w:sz w:val="24"/>
+          <w:szCs w:val="24"/>
+        </w:rPr>
+        <w:t>Level 2:</w:t>
+      </w:r>
+      <w:r>
+        <w:rPr>
+          <w:sz w:val="24"/>
+          <w:szCs w:val="24"/>
+        </w:rPr>
+        <w:t xml:space="preserve"> </w:t>
+      </w:r>
+      <w:r>
+        <w:rPr>
+          <w:sz w:val="24"/>
+          <w:szCs w:val="24"/>
+        </w:rPr>
+        <w:t>takes place in a mountain/hill environment.</w:t>
+      </w:r>
+    </w:p>
+    <w:p>
+      <w:pPr>
+        <w:pStyle w:val="ListParagraph"/>
+        <w:rPr>
+          <w:sz w:val="24"/>
+          <w:szCs w:val="24"/>
+        </w:rPr>
+      </w:pPr>
       <w:r>
         <w:rPr>
           <w:sz w:val="24"/>
           <w:szCs w:val="24"/>
         </w:rPr>
         <w:lastRenderedPageBreak/>
-        <w:t>lab that will be created by online assets, but the entire level will still be on the terrain structure.</w:t>
-      </w:r>
-    </w:p>
-    <w:p>
-      <w:pPr>
-        <w:pStyle w:val="ListParagraph"/>
-        <w:rPr>
+        <w:t>Level 3:</w:t>
+      </w:r>
+      <w:r>
+        <w:rPr>
+          <w:sz w:val="24"/>
+          <w:szCs w:val="24"/>
+        </w:rPr>
+        <w:t xml:space="preserve"> takes place in the lab where the player fights a final boss (the scientist who created you!).</w:t>
+      </w:r>
+    </w:p>
+    <w:p>
+      <w:pPr>
+        <w:rPr>
+          <w:b/>
           <w:sz w:val="24"/>
           <w:szCs w:val="24"/>
         </w:rPr>
@@ -1878,89 +2170,83 @@
           <w:sz w:val="24"/>
           <w:szCs w:val="24"/>
         </w:rPr>
-        <w:t xml:space="preserve">Levels </w:t>
-      </w:r>
-    </w:p>
-    <w:p>
-      <w:pPr>
-        <w:pStyle w:val="ListParagraph"/>
-        <w:rPr>
-          <w:sz w:val="24"/>
-          <w:szCs w:val="24"/>
-        </w:rPr>
-      </w:pPr>
-      <w:r>
-        <w:rPr>
-          <w:sz w:val="24"/>
-          <w:szCs w:val="24"/>
-        </w:rPr>
-        <w:t xml:space="preserve">There are three levels: </w:t>
-      </w:r>
-    </w:p>
-    <w:p>
-      <w:pPr>
-        <w:pStyle w:val="ListParagraph"/>
-        <w:rPr>
-          <w:sz w:val="24"/>
-          <w:szCs w:val="24"/>
-        </w:rPr>
-      </w:pPr>
-      <w:r>
-        <w:rPr>
-          <w:sz w:val="24"/>
-          <w:szCs w:val="24"/>
-        </w:rPr>
-        <w:t xml:space="preserve">First level </w:t>
-      </w:r>
-      <w:r>
-        <w:rPr>
-          <w:sz w:val="24"/>
-          <w:szCs w:val="24"/>
-        </w:rPr>
-        <w:t>takes place in a desert.</w:t>
-      </w:r>
-    </w:p>
-    <w:p>
-      <w:pPr>
-        <w:pStyle w:val="ListParagraph"/>
-        <w:rPr>
-          <w:sz w:val="24"/>
-          <w:szCs w:val="24"/>
-        </w:rPr>
-      </w:pPr>
-      <w:r>
-        <w:rPr>
-          <w:sz w:val="24"/>
-          <w:szCs w:val="24"/>
-        </w:rPr>
-        <w:t xml:space="preserve">Second level </w:t>
-      </w:r>
-      <w:r>
-        <w:rPr>
-          <w:sz w:val="24"/>
-          <w:szCs w:val="24"/>
-        </w:rPr>
-        <w:t>takes place in a mountain/hill environment.</w:t>
-      </w:r>
-    </w:p>
-    <w:p>
-      <w:pPr>
-        <w:pStyle w:val="ListParagraph"/>
-        <w:rPr>
-          <w:sz w:val="24"/>
-          <w:szCs w:val="24"/>
-        </w:rPr>
-      </w:pPr>
-      <w:r>
-        <w:rPr>
-          <w:sz w:val="24"/>
-          <w:szCs w:val="24"/>
-        </w:rPr>
-        <w:t>Third level takes place in the lab where the player fights a final boss (the scientist who created you!).</w:t>
-      </w:r>
-    </w:p>
-    <w:p>
-      <w:pPr>
+        <w:t>Game Progression</w:t>
+      </w:r>
+    </w:p>
+    <w:p>
+      <w:pPr>
+        <w:pStyle w:val="ListParagraph"/>
+        <w:rPr>
+          <w:sz w:val="24"/>
+          <w:szCs w:val="24"/>
+        </w:rPr>
+      </w:pPr>
+      <w:r>
+        <w:rPr>
+          <w:sz w:val="24"/>
+          <w:szCs w:val="24"/>
+        </w:rPr>
+        <w:t xml:space="preserve">The main character goes through the entire level and will reach a door at the end of each level. These doors allows the player to advance to the next level. </w:t>
+      </w:r>
+      <w:r>
+        <w:rPr>
+          <w:sz w:val="24"/>
+          <w:szCs w:val="24"/>
+        </w:rPr>
+        <w:t>The door’s location is unusual and can be seen connected to odd places (</w:t>
+      </w:r>
+      <w:proofErr w:type="spellStart"/>
+      <w:r>
+        <w:rPr>
+          <w:sz w:val="24"/>
+          <w:szCs w:val="24"/>
+        </w:rPr>
+        <w:t>ie</w:t>
+      </w:r>
+      <w:proofErr w:type="spellEnd"/>
+      <w:r>
+        <w:rPr>
+          <w:sz w:val="24"/>
+          <w:szCs w:val="24"/>
+        </w:rPr>
+        <w:t>. On a tree, on a hill, remotely anywhere), since their purpose is a type of teleportation (</w:t>
+      </w:r>
+      <w:proofErr w:type="spellStart"/>
+      <w:r>
+        <w:rPr>
+          <w:sz w:val="24"/>
+          <w:szCs w:val="24"/>
+        </w:rPr>
+        <w:t>ie</w:t>
+      </w:r>
+      <w:proofErr w:type="spellEnd"/>
+      <w:r>
+        <w:rPr>
+          <w:sz w:val="24"/>
+          <w:szCs w:val="24"/>
+        </w:rPr>
+        <w:t xml:space="preserve">. </w:t>
+      </w:r>
+      <w:proofErr w:type="spellStart"/>
+      <w:r>
+        <w:rPr>
+          <w:sz w:val="24"/>
+          <w:szCs w:val="24"/>
+        </w:rPr>
+        <w:t>Doraemon</w:t>
+      </w:r>
+      <w:proofErr w:type="spellEnd"/>
+      <w:r>
+        <w:rPr>
+          <w:sz w:val="24"/>
+          <w:szCs w:val="24"/>
+        </w:rPr>
+        <w:t xml:space="preserve"> and Monster’s Inc.)</w:t>
+      </w:r>
+    </w:p>
+    <w:p>
+      <w:pPr>
+        <w:pStyle w:val="ListParagraph"/>
         <w:rPr>
           <w:b/>
           <w:sz w:val="24"/>
@@ -1987,30 +2273,7 @@
           <w:sz w:val="24"/>
           <w:szCs w:val="24"/>
         </w:rPr>
-        <w:t>Game Progression</w:t>
-      </w:r>
-    </w:p>
-    <w:p>
-      <w:pPr>
-        <w:pStyle w:val="ListParagraph"/>
-        <w:rPr>
-          <w:sz w:val="24"/>
-          <w:szCs w:val="24"/>
-        </w:rPr>
-      </w:pPr>
-      <w:r>
-        <w:rPr>
-          <w:sz w:val="24"/>
-          <w:szCs w:val="24"/>
-        </w:rPr>
-        <w:t xml:space="preserve">The main character goes through the entire level and will reach a door at the end of each level. These doors allows the player to advance to the next level. </w:t>
-      </w:r>
-      <w:r>
-        <w:rPr>
-          <w:sz w:val="24"/>
-          <w:szCs w:val="24"/>
-        </w:rPr>
-        <w:t>The door’s location is unusual and can be seen connected to odd places (ie. On a tree, on a hill, remotely anywhere), since their purpose is a type of teleportation (ie. Doraemon and Monster’s Inc.)</w:t>
+        <w:t>Characters</w:t>
       </w:r>
     </w:p>
     <w:p>
@@ -2042,14 +2305,29 @@
           <w:sz w:val="24"/>
           <w:szCs w:val="24"/>
         </w:rPr>
-        <w:t>Characters</w:t>
-      </w:r>
-    </w:p>
-    <w:p>
-      <w:pPr>
-        <w:pStyle w:val="ListParagraph"/>
-        <w:rPr>
-          <w:b/>
+        <w:t>Enemies</w:t>
+      </w:r>
+    </w:p>
+    <w:p>
+      <w:pPr>
+        <w:pStyle w:val="ListParagraph"/>
+        <w:rPr>
+          <w:sz w:val="24"/>
+          <w:szCs w:val="24"/>
+        </w:rPr>
+      </w:pPr>
+      <w:r>
+        <w:rPr>
+          <w:sz w:val="24"/>
+          <w:szCs w:val="24"/>
+        </w:rPr>
+        <w:t>Depending on the level they range from dinosaurs to sweet adorable kittens, but are all created by an evil scientist who appears in the final level as the boss of the game.</w:t>
+      </w:r>
+    </w:p>
+    <w:p>
+      <w:pPr>
+        <w:pStyle w:val="ListParagraph"/>
+        <w:rPr>
           <w:sz w:val="24"/>
           <w:szCs w:val="24"/>
         </w:rPr>
@@ -2074,23 +2352,23 @@
           <w:sz w:val="24"/>
           <w:szCs w:val="24"/>
         </w:rPr>
-        <w:t>Enemies</w:t>
-      </w:r>
-    </w:p>
-    <w:p>
-      <w:pPr>
-        <w:pStyle w:val="ListParagraph"/>
-        <w:rPr>
-          <w:sz w:val="24"/>
-          <w:szCs w:val="24"/>
-        </w:rPr>
-      </w:pPr>
-      <w:r>
-        <w:rPr>
-          <w:sz w:val="24"/>
-          <w:szCs w:val="24"/>
-        </w:rPr>
-        <w:t>(Describe computer-generated enemies and boss monsters)</w:t>
+        <w:t>Weapons</w:t>
+      </w:r>
+    </w:p>
+    <w:p>
+      <w:pPr>
+        <w:pStyle w:val="ListParagraph"/>
+        <w:rPr>
+          <w:sz w:val="24"/>
+          <w:szCs w:val="24"/>
+        </w:rPr>
+      </w:pPr>
+      <w:r>
+        <w:rPr>
+          <w:sz w:val="24"/>
+          <w:szCs w:val="24"/>
+        </w:rPr>
+        <w:t>Excluding the first level, the player will gain a rifle from level 2 and onwards and will be capable of ending his enemies’ lives.</w:t>
       </w:r>
     </w:p>
     <w:p>
@@ -2121,57 +2399,29 @@
           <w:sz w:val="24"/>
           <w:szCs w:val="24"/>
         </w:rPr>
-        <w:t>Weapons</w:t>
-      </w:r>
-    </w:p>
-    <w:p>
-      <w:pPr>
-        <w:pStyle w:val="ListParagraph"/>
-        <w:rPr>
-          <w:sz w:val="24"/>
-          <w:szCs w:val="24"/>
-        </w:rPr>
-      </w:pPr>
-      <w:r>
-        <w:rPr>
-          <w:sz w:val="24"/>
-          <w:szCs w:val="24"/>
-        </w:rPr>
-        <w:t>Throughout the levels, the player</w:t>
-      </w:r>
-      <w:r>
-        <w:rPr>
-          <w:sz w:val="24"/>
-          <w:szCs w:val="24"/>
-        </w:rPr>
-        <w:t xml:space="preserve"> will pick up objects and throw them at enemies until th</w:t>
-      </w:r>
-      <w:r>
-        <w:rPr>
-          <w:sz w:val="24"/>
-          <w:szCs w:val="24"/>
-        </w:rPr>
-        <w:t>e</w:t>
-      </w:r>
-      <w:r>
-        <w:rPr>
-          <w:sz w:val="24"/>
-          <w:szCs w:val="24"/>
-        </w:rPr>
-        <w:t xml:space="preserve">y explode. </w:t>
-      </w:r>
-      <w:r>
-        <w:rPr>
-          <w:sz w:val="24"/>
-          <w:szCs w:val="24"/>
-        </w:rPr>
-        <w:t>The final level there will be an option where the player can pick up a ninja suit and weapons to help fight against his creator or fight him by picking up random objects scattered throughout the lab.</w:t>
-      </w:r>
-    </w:p>
-    <w:p>
-      <w:pPr>
-        <w:pStyle w:val="ListParagraph"/>
-        <w:rPr>
+        <w:t>Scoring</w:t>
+      </w:r>
+      <w:r>
+        <w:rPr>
+          <w:b/>
+          <w:sz w:val="24"/>
+          <w:szCs w:val="24"/>
+        </w:rPr>
+        <w:br/>
+      </w:r>
+      <w:r>
+        <w:rPr>
+          <w:sz w:val="24"/>
+          <w:szCs w:val="24"/>
+        </w:rPr>
+        <w:t>Pickups will count as 10 points while kills will counts as 100.</w:t>
+      </w:r>
+    </w:p>
+    <w:p>
+      <w:pPr>
+        <w:pStyle w:val="ListParagraph"/>
+        <w:rPr>
+          <w:b/>
           <w:sz w:val="24"/>
           <w:szCs w:val="24"/>
         </w:rPr>
@@ -2196,37 +2446,6 @@
           <w:sz w:val="24"/>
           <w:szCs w:val="24"/>
         </w:rPr>
-        <w:t>Scoring</w:t>
-      </w:r>
-    </w:p>
-    <w:p>
-      <w:pPr>
-        <w:rPr>
-          <w:b/>
-          <w:sz w:val="24"/>
-          <w:szCs w:val="24"/>
-        </w:rPr>
-      </w:pPr>
-    </w:p>
-    <w:p>
-      <w:pPr>
-        <w:pStyle w:val="ListParagraph"/>
-        <w:numPr>
-          <w:ilvl w:val="0"/>
-          <w:numId w:val="1"/>
-        </w:numPr>
-        <w:rPr>
-          <w:b/>
-          <w:sz w:val="24"/>
-          <w:szCs w:val="24"/>
-        </w:rPr>
-      </w:pPr>
-      <w:r>
-        <w:rPr>
-          <w:b/>
-          <w:sz w:val="24"/>
-          <w:szCs w:val="24"/>
-        </w:rPr>
         <w:t>Puzzles/Mini-games</w:t>
       </w:r>
       <w:r>
@@ -2237,9 +2456,18 @@
         </w:rPr>
         <w:t xml:space="preserve"> (MAYBE?)</w:t>
       </w:r>
-    </w:p>
-    <w:p>
-      <w:pPr>
+      <w:r>
+        <w:rPr>
+          <w:b/>
+          <w:sz w:val="24"/>
+          <w:szCs w:val="24"/>
+        </w:rPr>
+        <w:br/>
+      </w:r>
+    </w:p>
+    <w:p>
+      <w:pPr>
+        <w:pStyle w:val="ListParagraph"/>
         <w:rPr>
           <w:b/>
           <w:sz w:val="24"/>
@@ -2281,23 +2509,19 @@
     <w:p>
       <w:pPr>
         <w:pStyle w:val="ListParagraph"/>
-        <w:spacing w:after="0"/>
-        <w:rPr>
-          <w:b/>
-          <w:sz w:val="24"/>
-          <w:szCs w:val="24"/>
-        </w:rPr>
-      </w:pPr>
-      <w:r>
-        <w:rPr>
-          <w:sz w:val="24"/>
-          <w:szCs w:val="24"/>
-        </w:rPr>
-        <w:t>(Include an index of all your sound clips)</w:t>
-      </w:r>
-    </w:p>
-    <w:p>
-      <w:pPr>
+        <w:numPr>
+          <w:ilvl w:val="0"/>
+          <w:numId w:val="2"/>
+        </w:numPr>
+        <w:rPr>
+          <w:sz w:val="24"/>
+          <w:szCs w:val="24"/>
+        </w:rPr>
+      </w:pPr>
+    </w:p>
+    <w:p>
+      <w:pPr>
+        <w:pStyle w:val="ListParagraph"/>
         <w:rPr>
           <w:b/>
           <w:sz w:val="24"/>
@@ -2324,34 +2548,360 @@
           <w:sz w:val="24"/>
           <w:szCs w:val="24"/>
         </w:rPr>
+        <w:t xml:space="preserve">Art </w:t>
+      </w:r>
+      <w:r>
+        <w:rPr>
+          <w:b/>
+          <w:sz w:val="24"/>
+          <w:szCs w:val="24"/>
+        </w:rPr>
+        <w:t xml:space="preserve">/ Multimedia </w:t>
+      </w:r>
+      <w:r>
+        <w:rPr>
+          <w:b/>
+          <w:sz w:val="24"/>
+          <w:szCs w:val="24"/>
+        </w:rPr>
+        <w:t>Index</w:t>
+      </w:r>
+    </w:p>
+    <w:p>
+      <w:pPr>
+        <w:pStyle w:val="ListParagraph"/>
+        <w:numPr>
+          <w:ilvl w:val="0"/>
+          <w:numId w:val="2"/>
+        </w:numPr>
+        <w:rPr>
+          <w:sz w:val="24"/>
+          <w:szCs w:val="24"/>
+        </w:rPr>
+      </w:pPr>
+      <w:proofErr w:type="spellStart"/>
+      <w:r>
+        <w:rPr>
+          <w:sz w:val="24"/>
+          <w:szCs w:val="24"/>
+        </w:rPr>
+        <w:t>Allosaurus</w:t>
+      </w:r>
+      <w:proofErr w:type="spellEnd"/>
+    </w:p>
+    <w:p>
+      <w:pPr>
+        <w:pStyle w:val="ListParagraph"/>
+        <w:numPr>
+          <w:ilvl w:val="1"/>
+          <w:numId w:val="2"/>
+        </w:numPr>
+        <w:rPr>
+          <w:sz w:val="24"/>
+          <w:szCs w:val="24"/>
+        </w:rPr>
+      </w:pPr>
+      <w:r>
+        <w:rPr>
+          <w:sz w:val="24"/>
+          <w:szCs w:val="24"/>
+        </w:rPr>
+        <w:t>Unity Asset Store</w:t>
+      </w:r>
+    </w:p>
+    <w:p>
+      <w:pPr>
+        <w:pStyle w:val="ListParagraph"/>
+        <w:numPr>
+          <w:ilvl w:val="0"/>
+          <w:numId w:val="2"/>
+        </w:numPr>
+        <w:rPr>
+          <w:sz w:val="24"/>
+          <w:szCs w:val="24"/>
+        </w:rPr>
+      </w:pPr>
+      <w:proofErr w:type="spellStart"/>
+      <w:r>
+        <w:rPr>
+          <w:sz w:val="24"/>
+          <w:szCs w:val="24"/>
+        </w:rPr>
+        <w:t>CactusPack</w:t>
+      </w:r>
+      <w:proofErr w:type="spellEnd"/>
+    </w:p>
+    <w:p>
+      <w:pPr>
+        <w:pStyle w:val="ListParagraph"/>
+        <w:numPr>
+          <w:ilvl w:val="1"/>
+          <w:numId w:val="2"/>
+        </w:numPr>
+        <w:rPr>
+          <w:sz w:val="24"/>
+          <w:szCs w:val="24"/>
+        </w:rPr>
+      </w:pPr>
+      <w:r>
+        <w:rPr>
+          <w:sz w:val="24"/>
+          <w:szCs w:val="24"/>
+        </w:rPr>
+        <w:t>Unity Asset Store</w:t>
+      </w:r>
+    </w:p>
+    <w:p>
+      <w:pPr>
+        <w:pStyle w:val="ListParagraph"/>
+        <w:numPr>
+          <w:ilvl w:val="0"/>
+          <w:numId w:val="2"/>
+        </w:numPr>
+        <w:rPr>
+          <w:sz w:val="24"/>
+          <w:szCs w:val="24"/>
+        </w:rPr>
+      </w:pPr>
+      <w:r>
+        <w:rPr>
+          <w:sz w:val="24"/>
+          <w:szCs w:val="24"/>
+        </w:rPr>
+        <w:t>Desert Sandbox Light</w:t>
+      </w:r>
+    </w:p>
+    <w:p>
+      <w:pPr>
+        <w:pStyle w:val="ListParagraph"/>
+        <w:numPr>
+          <w:ilvl w:val="1"/>
+          <w:numId w:val="2"/>
+        </w:numPr>
+        <w:rPr>
+          <w:sz w:val="24"/>
+          <w:szCs w:val="24"/>
+        </w:rPr>
+      </w:pPr>
+      <w:r>
+        <w:rPr>
+          <w:sz w:val="24"/>
+          <w:szCs w:val="24"/>
+        </w:rPr>
+        <w:t>Unity Asset Store</w:t>
+      </w:r>
+    </w:p>
+    <w:p>
+      <w:pPr>
+        <w:pStyle w:val="ListParagraph"/>
+        <w:numPr>
+          <w:ilvl w:val="0"/>
+          <w:numId w:val="2"/>
+        </w:numPr>
+        <w:rPr>
+          <w:sz w:val="24"/>
+          <w:szCs w:val="24"/>
+        </w:rPr>
+      </w:pPr>
+      <w:r>
+        <w:rPr>
+          <w:sz w:val="24"/>
+          <w:szCs w:val="24"/>
+        </w:rPr>
+        <w:t>Elf</w:t>
+      </w:r>
+    </w:p>
+    <w:p>
+      <w:pPr>
+        <w:pStyle w:val="ListParagraph"/>
+        <w:numPr>
+          <w:ilvl w:val="1"/>
+          <w:numId w:val="2"/>
+        </w:numPr>
+        <w:rPr>
+          <w:sz w:val="24"/>
+          <w:szCs w:val="24"/>
+        </w:rPr>
+      </w:pPr>
+      <w:r>
+        <w:rPr>
+          <w:sz w:val="24"/>
+          <w:szCs w:val="24"/>
+        </w:rPr>
         <w:lastRenderedPageBreak/>
-        <w:t xml:space="preserve">Art </w:t>
-      </w:r>
-      <w:r>
-        <w:rPr>
-          <w:b/>
-          <w:sz w:val="24"/>
-          <w:szCs w:val="24"/>
-        </w:rPr>
-        <w:t xml:space="preserve">/ Multimedia </w:t>
-      </w:r>
-      <w:r>
-        <w:rPr>
-          <w:b/>
-          <w:sz w:val="24"/>
-          <w:szCs w:val="24"/>
-        </w:rPr>
-        <w:t>Index</w:t>
-      </w:r>
-    </w:p>
-    <w:p>
-      <w:pPr>
-        <w:pStyle w:val="ListParagraph"/>
-        <w:rPr>
-          <w:sz w:val="24"/>
-          <w:szCs w:val="24"/>
-        </w:rPr>
-      </w:pPr>
+        <w:t>Unity Asset Store</w:t>
+      </w:r>
+    </w:p>
+    <w:p>
+      <w:pPr>
+        <w:pStyle w:val="ListParagraph"/>
+        <w:numPr>
+          <w:ilvl w:val="0"/>
+          <w:numId w:val="2"/>
+        </w:numPr>
+        <w:rPr>
+          <w:sz w:val="24"/>
+          <w:szCs w:val="24"/>
+        </w:rPr>
+      </w:pPr>
+      <w:proofErr w:type="spellStart"/>
+      <w:r>
+        <w:rPr>
+          <w:sz w:val="24"/>
+          <w:szCs w:val="24"/>
+        </w:rPr>
+        <w:t>Handpainted</w:t>
+      </w:r>
+      <w:proofErr w:type="spellEnd"/>
+      <w:r>
+        <w:rPr>
+          <w:sz w:val="24"/>
+          <w:szCs w:val="24"/>
+        </w:rPr>
+        <w:t xml:space="preserve"> Forest Environment Free Sample</w:t>
+      </w:r>
+    </w:p>
+    <w:p>
+      <w:pPr>
+        <w:pStyle w:val="ListParagraph"/>
+        <w:numPr>
+          <w:ilvl w:val="1"/>
+          <w:numId w:val="2"/>
+        </w:numPr>
+        <w:rPr>
+          <w:sz w:val="24"/>
+          <w:szCs w:val="24"/>
+        </w:rPr>
+      </w:pPr>
+      <w:r>
+        <w:rPr>
+          <w:sz w:val="24"/>
+          <w:szCs w:val="24"/>
+        </w:rPr>
+        <w:t>Unity Asset Store</w:t>
+      </w:r>
+    </w:p>
+    <w:p>
+      <w:pPr>
+        <w:pStyle w:val="ListParagraph"/>
+        <w:numPr>
+          <w:ilvl w:val="0"/>
+          <w:numId w:val="2"/>
+        </w:numPr>
+        <w:rPr>
+          <w:sz w:val="24"/>
+          <w:szCs w:val="24"/>
+        </w:rPr>
+      </w:pPr>
+      <w:r>
+        <w:rPr>
+          <w:sz w:val="24"/>
+          <w:szCs w:val="24"/>
+        </w:rPr>
+        <w:t>Kitten</w:t>
+      </w:r>
+    </w:p>
+    <w:p>
+      <w:pPr>
+        <w:pStyle w:val="ListParagraph"/>
+        <w:numPr>
+          <w:ilvl w:val="1"/>
+          <w:numId w:val="2"/>
+        </w:numPr>
+        <w:rPr>
+          <w:sz w:val="24"/>
+          <w:szCs w:val="24"/>
+        </w:rPr>
+      </w:pPr>
+      <w:r>
+        <w:rPr>
+          <w:sz w:val="24"/>
+          <w:szCs w:val="24"/>
+        </w:rPr>
+        <w:t>Unity Asset Store</w:t>
+      </w:r>
+    </w:p>
+    <w:p>
+      <w:pPr>
+        <w:pStyle w:val="ListParagraph"/>
+        <w:numPr>
+          <w:ilvl w:val="0"/>
+          <w:numId w:val="2"/>
+        </w:numPr>
+        <w:rPr>
+          <w:sz w:val="24"/>
+          <w:szCs w:val="24"/>
+        </w:rPr>
+      </w:pPr>
+      <w:r>
+        <w:rPr>
+          <w:sz w:val="24"/>
+          <w:szCs w:val="24"/>
+        </w:rPr>
+        <w:t>Skeleton</w:t>
+      </w:r>
+    </w:p>
+    <w:p>
+      <w:pPr>
+        <w:pStyle w:val="ListParagraph"/>
+        <w:numPr>
+          <w:ilvl w:val="1"/>
+          <w:numId w:val="2"/>
+        </w:numPr>
+        <w:rPr>
+          <w:sz w:val="24"/>
+          <w:szCs w:val="24"/>
+        </w:rPr>
+      </w:pPr>
+      <w:r>
+        <w:rPr>
+          <w:sz w:val="24"/>
+          <w:szCs w:val="24"/>
+        </w:rPr>
+        <w:t>Unity Asset Store</w:t>
+      </w:r>
+    </w:p>
+    <w:p>
+      <w:pPr>
+        <w:pStyle w:val="ListParagraph"/>
+        <w:numPr>
+          <w:ilvl w:val="0"/>
+          <w:numId w:val="2"/>
+        </w:numPr>
+        <w:rPr>
+          <w:sz w:val="24"/>
+          <w:szCs w:val="24"/>
+        </w:rPr>
+      </w:pPr>
+      <w:proofErr w:type="spellStart"/>
+      <w:r>
+        <w:rPr>
+          <w:sz w:val="24"/>
+          <w:szCs w:val="24"/>
+        </w:rPr>
+        <w:t>SurvivalPack</w:t>
+      </w:r>
+      <w:proofErr w:type="spellEnd"/>
+    </w:p>
+    <w:p>
+      <w:pPr>
+        <w:pStyle w:val="ListParagraph"/>
+        <w:numPr>
+          <w:ilvl w:val="1"/>
+          <w:numId w:val="2"/>
+        </w:numPr>
+        <w:rPr>
+          <w:sz w:val="24"/>
+          <w:szCs w:val="24"/>
+        </w:rPr>
+      </w:pPr>
+      <w:r>
+        <w:rPr>
+          <w:sz w:val="24"/>
+          <w:szCs w:val="24"/>
+        </w:rPr>
+        <w:t>Unity Asset Store</w:t>
+      </w:r>
     </w:p>
     <w:sectPr>
       <w:headerReference w:type="even" r:id="rId13"/>
@@ -2980,7 +3530,7 @@
         <w:rFonts w:ascii="Symbol" w:hAnsi="Symbol" w:hint="default"/>
       </w:rPr>
     </w:lvl>
-    <w:lvl w:ilvl="1" w:tplc="04090003" w:tentative="1">
+    <w:lvl w:ilvl="1" w:tplc="04090003">
       <w:start w:val="1"/>
       <w:numFmt w:val="bullet"/>
       <w:lvlText w:val="o"/>
@@ -3731,32 +4281,6 @@
   <w:docParts>
     <w:docPart>
       <w:docPartPr>
-        <w:name w:val="EFA57714F5434ACC999E7B6B8D746925"/>
-        <w:category>
-          <w:name w:val="General"/>
-          <w:gallery w:val="placeholder"/>
-        </w:category>
-        <w:types>
-          <w:type w:val="bbPlcHdr"/>
-        </w:types>
-        <w:behaviors>
-          <w:behavior w:val="content"/>
-        </w:behaviors>
-        <w:guid w:val="{A223754C-2A8D-4C91-B7D4-5CF773E5BFB6}"/>
-      </w:docPartPr>
-      <w:docPartBody>
-        <w:p>
-          <w:pPr>
-            <w:pStyle w:val="EFA57714F5434ACC999E7B6B8D746925"/>
-          </w:pPr>
-          <w:r>
-            <w:t>Type chapter title (level 1)</w:t>
-          </w:r>
-        </w:p>
-      </w:docPartBody>
-    </w:docPart>
-    <w:docPart>
-      <w:docPartPr>
         <w:name w:val="8FD6B3C211A840B2BBC29EE2CB089A17"/>
         <w:category>
           <w:name w:val="General"/>
@@ -3841,9 +4365,8 @@
     <w:panose1 w:val="020B0604030504040204"/>
     <w:charset w:val="00"/>
     <w:family w:val="swiss"/>
-    <w:notTrueType/>
     <w:pitch w:val="variable"/>
-    <w:sig w:usb0="00000003" w:usb1="00000000" w:usb2="00000000" w:usb3="00000000" w:csb0="00000001" w:csb1="00000000"/>
+    <w:sig w:usb0="E1002EFF" w:usb1="C000605B" w:usb2="00000029" w:usb3="00000000" w:csb0="000101FF" w:csb1="00000000"/>
   </w:font>
   <w:font w:name="Consolas">
     <w:panose1 w:val="020B0609020204030204"/>
@@ -3882,6 +4405,7 @@
     <w:rsid w:val="00326FA7"/>
     <w:rsid w:val="003634B1"/>
     <w:rsid w:val="0049525B"/>
+    <w:rsid w:val="0051544D"/>
     <w:rsid w:val="005C3011"/>
     <w:rsid w:val="005F4102"/>
     <w:rsid w:val="00671521"/>
@@ -3890,6 +4414,7 @@
     <w:rsid w:val="007D7217"/>
     <w:rsid w:val="0092128C"/>
     <w:rsid w:val="00B61E5F"/>
+    <w:rsid w:val="00DC35C8"/>
     <w:rsid w:val="00E45038"/>
   </w:rsids>
   <m:mathPr>
@@ -4663,6 +5188,10 @@
 </file>
 
 <file path=customXml/item2.xml><?xml version="1.0" encoding="utf-8"?>
+<p:properties xmlns:p="http://schemas.microsoft.com/office/2006/metadata/properties" xmlns:xsi="http://www.w3.org/2001/XMLSchema-instance" xmlns:pc="http://schemas.microsoft.com/office/infopath/2007/PartnerControls"/>
+</file>
+
+<file path=customXml/item3.xml><?xml version="1.0" encoding="utf-8"?>
 <?mso-contentType ?>
 <FormTemplates xmlns="http://schemas.microsoft.com/sharepoint/v3/contenttype/forms">
   <Display>DocumentLibraryForm</Display>
@@ -4671,12 +5200,8 @@
 </FormTemplates>
 </file>
 
-<file path=customXml/item3.xml><?xml version="1.0" encoding="utf-8"?>
+<file path=customXml/item4.xml><?xml version="1.0" encoding="utf-8"?>
 <ct:contentTypeSchema xmlns:ct="http://schemas.microsoft.com/office/2006/metadata/contentType" xmlns:ma="http://schemas.microsoft.com/office/2006/metadata/properties/metaAttributes" ct:_="" ma:_="" ma:contentTypeName="TemplateFile" ma:contentTypeID="0x0101006EDDDB5EE6D98C44930B742096920B300400F5B6D36B3EF94B4E9A635CDF2A18F5B8" ma:contentTypeVersion="33" ma:contentTypeDescription="Create a new document." ma:contentTypeScope="" ma:versionID="37d3ec2b48d53e45b233ad8f52fe1b11"/>
-</file>
-
-<file path=customXml/item4.xml><?xml version="1.0" encoding="utf-8"?>
-<p:properties xmlns:p="http://schemas.microsoft.com/office/2006/metadata/properties" xmlns:xsi="http://www.w3.org/2001/XMLSchema-instance" xmlns:pc="http://schemas.microsoft.com/office/infopath/2007/PartnerControls"/>
 </file>
 
 <file path=customXml/item5.xml><?xml version="1.0" encoding="utf-8"?>
@@ -4692,6 +5217,15 @@
 </file>
 
 <file path=customXml/itemProps2.xml><?xml version="1.0" encoding="utf-8"?>
+<ds:datastoreItem xmlns:ds="http://schemas.openxmlformats.org/officeDocument/2006/customXml" ds:itemID="{6BD01D80-C71E-4C35-9EC9-AB4B2A68E7C1}">
+  <ds:schemaRefs>
+    <ds:schemaRef ds:uri="http://schemas.microsoft.com/office/2006/metadata/properties"/>
+    <ds:schemaRef ds:uri="http://schemas.microsoft.com/office/infopath/2007/PartnerControls"/>
+  </ds:schemaRefs>
+</ds:datastoreItem>
+</file>
+
+<file path=customXml/itemProps3.xml><?xml version="1.0" encoding="utf-8"?>
 <ds:datastoreItem xmlns:ds="http://schemas.openxmlformats.org/officeDocument/2006/customXml" ds:itemID="{DF8A6096-AC3C-41A5-9CB9-998E1823050B}">
   <ds:schemaRefs>
     <ds:schemaRef ds:uri="http://schemas.microsoft.com/sharepoint/v3/contenttype/forms"/>
@@ -4699,7 +5233,7 @@
 </ds:datastoreItem>
 </file>
 
-<file path=customXml/itemProps3.xml><?xml version="1.0" encoding="utf-8"?>
+<file path=customXml/itemProps4.xml><?xml version="1.0" encoding="utf-8"?>
 <ds:datastoreItem xmlns:ds="http://schemas.openxmlformats.org/officeDocument/2006/customXml" ds:itemID="{F9F1F569-4C10-4968-8575-367736BE939A}">
   <ds:schemaRefs>
     <ds:schemaRef ds:uri="http://schemas.microsoft.com/office/2006/metadata/contentType"/>
@@ -4708,17 +5242,8 @@
 </ds:datastoreItem>
 </file>
 
-<file path=customXml/itemProps4.xml><?xml version="1.0" encoding="utf-8"?>
-<ds:datastoreItem xmlns:ds="http://schemas.openxmlformats.org/officeDocument/2006/customXml" ds:itemID="{6BD01D80-C71E-4C35-9EC9-AB4B2A68E7C1}">
-  <ds:schemaRefs>
-    <ds:schemaRef ds:uri="http://schemas.microsoft.com/office/2006/metadata/properties"/>
-    <ds:schemaRef ds:uri="http://schemas.microsoft.com/office/infopath/2007/PartnerControls"/>
-  </ds:schemaRefs>
-</ds:datastoreItem>
-</file>
-
 <file path=customXml/itemProps5.xml><?xml version="1.0" encoding="utf-8"?>
-<ds:datastoreItem xmlns:ds="http://schemas.openxmlformats.org/officeDocument/2006/customXml" ds:itemID="{024B7516-7865-47AD-B38A-837E0209E0C0}">
+<ds:datastoreItem xmlns:ds="http://schemas.openxmlformats.org/officeDocument/2006/customXml" ds:itemID="{B8099281-4A77-4A7F-9270-DD3245275614}">
   <ds:schemaRefs>
     <ds:schemaRef ds:uri="http://schemas.openxmlformats.org/officeDocument/2006/bibliography"/>
   </ds:schemaRefs>

</xml_diff>

<commit_message>
Commit 10 – Level is complete…Somewhat. And finished pickups and dinosaur prefabs
</commit_message>
<xml_diff>
--- a/Documentation/External Doc - Final Project.docx
+++ b/Documentation/External Doc - Final Project.docx
@@ -156,6 +156,228 @@
                     <w:szCs w:val="60"/>
                   </w:rPr>
                 </w:pPr>
+                <w:r>
+                  <w:rPr>
+                    <w:noProof/>
+                    <w:lang w:val="en-US" w:eastAsia="en-US"/>
+                  </w:rPr>
+                  <mc:AlternateContent>
+                    <mc:Choice Requires="wps">
+                      <w:drawing>
+                        <wp:anchor distT="0" distB="0" distL="114300" distR="114300" simplePos="0" relativeHeight="251657216" behindDoc="0" locked="0" layoutInCell="1" allowOverlap="1" wp14:anchorId="6CBE7756" wp14:editId="61F50006">
+                          <wp:simplePos x="0" y="0"/>
+                          <wp:positionH relativeFrom="column">
+                            <wp:posOffset>1569720</wp:posOffset>
+                          </wp:positionH>
+                          <wp:positionV relativeFrom="paragraph">
+                            <wp:posOffset>-2000250</wp:posOffset>
+                          </wp:positionV>
+                          <wp:extent cx="2781300" cy="933450"/>
+                          <wp:effectExtent l="0" t="0" r="19050" b="19050"/>
+                          <wp:wrapNone/>
+                          <wp:docPr id="1" name="Text Box 4"/>
+                          <wp:cNvGraphicFramePr>
+                            <a:graphicFrameLocks xmlns:a="http://schemas.openxmlformats.org/drawingml/2006/main"/>
+                          </wp:cNvGraphicFramePr>
+                          <a:graphic xmlns:a="http://schemas.openxmlformats.org/drawingml/2006/main">
+                            <a:graphicData uri="http://schemas.microsoft.com/office/word/2010/wordprocessingShape">
+                              <wps:wsp>
+                                <wps:cNvSpPr txBox="1">
+                                  <a:spLocks noChangeArrowheads="1"/>
+                                </wps:cNvSpPr>
+                                <wps:spPr bwMode="auto">
+                                  <a:xfrm>
+                                    <a:off x="0" y="0"/>
+                                    <a:ext cx="2781300" cy="933450"/>
+                                  </a:xfrm>
+                                  <a:prstGeom prst="rect">
+                                    <a:avLst/>
+                                  </a:prstGeom>
+                                  <a:solidFill>
+                                    <a:srgbClr val="FFFFFF"/>
+                                  </a:solidFill>
+                                  <a:ln w="9525">
+                                    <a:solidFill>
+                                      <a:srgbClr val="000000"/>
+                                    </a:solidFill>
+                                    <a:miter lim="800000"/>
+                                    <a:headEnd/>
+                                    <a:tailEnd/>
+                                  </a:ln>
+                                </wps:spPr>
+                                <wps:txbx>
+                                  <w:txbxContent>
+                                    <w:p>
+                                      <w:pPr>
+                                        <w:jc w:val="center"/>
+                                      </w:pPr>
+                                      <w:r>
+                                        <w:rPr>
+                                          <w:noProof/>
+                                          <w:lang w:val="en-US" w:eastAsia="en-US"/>
+                                        </w:rPr>
+                                        <w:drawing>
+                                          <wp:inline distT="0" distB="0" distL="0" distR="0" wp14:anchorId="7B14989E" wp14:editId="602FD351">
+                                            <wp:extent cx="2536219" cy="781050"/>
+                                            <wp:effectExtent l="0" t="0" r="0" b="0"/>
+                                            <wp:docPr id="2" name="Picture 2" descr="C:\Users\Faim\Desktop\Rockman.exe\(Centennial) Semester 3.2 - (Fall - 2015)\gameCompanyLogo.fw.png"/>
+                                            <wp:cNvGraphicFramePr>
+                                              <a:graphicFrameLocks xmlns:a="http://schemas.openxmlformats.org/drawingml/2006/main" noChangeAspect="1"/>
+                                            </wp:cNvGraphicFramePr>
+                                            <a:graphic xmlns:a="http://schemas.openxmlformats.org/drawingml/2006/main">
+                                              <a:graphicData uri="http://schemas.openxmlformats.org/drawingml/2006/picture">
+                                                <pic:pic xmlns:pic="http://schemas.openxmlformats.org/drawingml/2006/picture">
+                                                  <pic:nvPicPr>
+                                                    <pic:cNvPr id="0" name="Picture 1" descr="C:\Users\Faim\Desktop\Rockman.exe\(Centennial) Semester 3.2 - (Fall - 2015)\gameCompanyLogo.fw.png"/>
+                                                    <pic:cNvPicPr>
+                                                      <a:picLocks noChangeAspect="1" noChangeArrowheads="1"/>
+                                                    </pic:cNvPicPr>
+                                                  </pic:nvPicPr>
+                                                  <pic:blipFill>
+                                                    <a:blip r:embed="rId12">
+                                                      <a:extLst>
+                                                        <a:ext uri="{28A0092B-C50C-407E-A947-70E740481C1C}">
+                                                          <a14:useLocalDpi xmlns:a14="http://schemas.microsoft.com/office/drawing/2010/main" val="0"/>
+                                                        </a:ext>
+                                                      </a:extLst>
+                                                    </a:blip>
+                                                    <a:srcRect/>
+                                                    <a:stretch>
+                                                      <a:fillRect/>
+                                                    </a:stretch>
+                                                  </pic:blipFill>
+                                                  <pic:spPr bwMode="auto">
+                                                    <a:xfrm>
+                                                      <a:off x="0" y="0"/>
+                                                      <a:ext cx="2546867" cy="784329"/>
+                                                    </a:xfrm>
+                                                    <a:prstGeom prst="rect">
+                                                      <a:avLst/>
+                                                    </a:prstGeom>
+                                                    <a:noFill/>
+                                                    <a:ln>
+                                                      <a:noFill/>
+                                                    </a:ln>
+                                                  </pic:spPr>
+                                                </pic:pic>
+                                              </a:graphicData>
+                                            </a:graphic>
+                                          </wp:inline>
+                                        </w:drawing>
+                                      </w:r>
+                                    </w:p>
+                                    <w:p>
+                                      <w:pPr>
+                                        <w:jc w:val="center"/>
+                                        <w:rPr>
+                                          <w:b/>
+                                          <w:sz w:val="28"/>
+                                          <w:szCs w:val="28"/>
+                                        </w:rPr>
+                                      </w:pPr>
+                                    </w:p>
+                                  </w:txbxContent>
+                                </wps:txbx>
+                                <wps:bodyPr rot="0" vert="horz" wrap="square" lIns="91440" tIns="45720" rIns="91440" bIns="45720" anchor="t" anchorCtr="0" upright="1">
+                                  <a:noAutofit/>
+                                </wps:bodyPr>
+                              </wps:wsp>
+                            </a:graphicData>
+                          </a:graphic>
+                          <wp14:sizeRelH relativeFrom="margin">
+                            <wp14:pctWidth>0</wp14:pctWidth>
+                          </wp14:sizeRelH>
+                          <wp14:sizeRelV relativeFrom="margin">
+                            <wp14:pctHeight>0</wp14:pctHeight>
+                          </wp14:sizeRelV>
+                        </wp:anchor>
+                      </w:drawing>
+                    </mc:Choice>
+                    <mc:Fallback>
+                      <w:pict>
+                        <v:shapetype w14:anchorId="6CBE7756" id="_x0000_t202" coordsize="21600,21600" o:spt="202" path="m,l,21600r21600,l21600,xe">
+                          <v:stroke joinstyle="miter"/>
+                          <v:path gradientshapeok="t" o:connecttype="rect"/>
+                        </v:shapetype>
+                        <v:shape id="Text Box 4" o:spid="_x0000_s1026" type="#_x0000_t202" style="position:absolute;left:0;text-align:left;margin-left:123.6pt;margin-top:-157.5pt;width:219pt;height:73.5pt;z-index:251657216;visibility:visible;mso-wrap-style:square;mso-width-percent:0;mso-height-percent:0;mso-wrap-distance-left:9pt;mso-wrap-distance-top:0;mso-wrap-distance-right:9pt;mso-wrap-distance-bottom:0;mso-position-horizontal:absolute;mso-position-horizontal-relative:text;mso-position-vertical:absolute;mso-position-vertical-relative:text;mso-width-percent:0;mso-height-percent:0;mso-width-relative:margin;mso-height-relative:margin;v-text-anchor:top" o:gfxdata="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">
+                          <v:textbox>
+                            <w:txbxContent>
+                              <w:p>
+                                <w:pPr>
+                                  <w:jc w:val="center"/>
+                                </w:pPr>
+                                <w:r>
+                                  <w:rPr>
+                                    <w:noProof/>
+                                    <w:lang w:val="en-US" w:eastAsia="en-US"/>
+                                  </w:rPr>
+                                  <w:drawing>
+                                    <wp:inline distT="0" distB="0" distL="0" distR="0" wp14:anchorId="7B14989E" wp14:editId="602FD351">
+                                      <wp:extent cx="2536219" cy="781050"/>
+                                      <wp:effectExtent l="0" t="0" r="0" b="0"/>
+                                      <wp:docPr id="2" name="Picture 2" descr="C:\Users\Faim\Desktop\Rockman.exe\(Centennial) Semester 3.2 - (Fall - 2015)\gameCompanyLogo.fw.png"/>
+                                      <wp:cNvGraphicFramePr>
+                                        <a:graphicFrameLocks xmlns:a="http://schemas.openxmlformats.org/drawingml/2006/main" noChangeAspect="1"/>
+                                      </wp:cNvGraphicFramePr>
+                                      <a:graphic xmlns:a="http://schemas.openxmlformats.org/drawingml/2006/main">
+                                        <a:graphicData uri="http://schemas.openxmlformats.org/drawingml/2006/picture">
+                                          <pic:pic xmlns:pic="http://schemas.openxmlformats.org/drawingml/2006/picture">
+                                            <pic:nvPicPr>
+                                              <pic:cNvPr id="0" name="Picture 1" descr="C:\Users\Faim\Desktop\Rockman.exe\(Centennial) Semester 3.2 - (Fall - 2015)\gameCompanyLogo.fw.png"/>
+                                              <pic:cNvPicPr>
+                                                <a:picLocks noChangeAspect="1" noChangeArrowheads="1"/>
+                                              </pic:cNvPicPr>
+                                            </pic:nvPicPr>
+                                            <pic:blipFill>
+                                              <a:blip r:embed="rId12">
+                                                <a:extLst>
+                                                  <a:ext uri="{28A0092B-C50C-407E-A947-70E740481C1C}">
+                                                    <a14:useLocalDpi xmlns:a14="http://schemas.microsoft.com/office/drawing/2010/main" val="0"/>
+                                                  </a:ext>
+                                                </a:extLst>
+                                              </a:blip>
+                                              <a:srcRect/>
+                                              <a:stretch>
+                                                <a:fillRect/>
+                                              </a:stretch>
+                                            </pic:blipFill>
+                                            <pic:spPr bwMode="auto">
+                                              <a:xfrm>
+                                                <a:off x="0" y="0"/>
+                                                <a:ext cx="2546867" cy="784329"/>
+                                              </a:xfrm>
+                                              <a:prstGeom prst="rect">
+                                                <a:avLst/>
+                                              </a:prstGeom>
+                                              <a:noFill/>
+                                              <a:ln>
+                                                <a:noFill/>
+                                              </a:ln>
+                                            </pic:spPr>
+                                          </pic:pic>
+                                        </a:graphicData>
+                                      </a:graphic>
+                                    </wp:inline>
+                                  </w:drawing>
+                                </w:r>
+                              </w:p>
+                              <w:p>
+                                <w:pPr>
+                                  <w:jc w:val="center"/>
+                                  <w:rPr>
+                                    <w:b/>
+                                    <w:sz w:val="28"/>
+                                    <w:szCs w:val="28"/>
+                                  </w:rPr>
+                                </w:pPr>
+                              </w:p>
+                            </w:txbxContent>
+                          </v:textbox>
+                        </v:shape>
+                      </w:pict>
+                    </mc:Fallback>
+                  </mc:AlternateContent>
+                </w:r>
                 <w:sdt>
                   <w:sdtPr>
                     <w:rPr>
@@ -290,16 +512,11 @@
                   <w:t xml:space="preserve"> by </w:t>
                 </w:r>
                 <w:r>
-                  <w:t>NEWNAME</w:t>
-                </w:r>
-                <w:proofErr w:type="gramStart"/>
-                <w:r>
-                  <w:t>?</w:t>
+                  <w:t>NEWNAME?</w:t>
                 </w:r>
                 <w:r>
                   <w:t>.</w:t>
                 </w:r>
-                <w:proofErr w:type="gramEnd"/>
               </w:p>
               <w:p>
                 <w:pPr>
@@ -368,7 +585,6 @@
                         <w:u w:val="single"/>
                       </w:rPr>
                     </w:pPr>
-                    <w:proofErr w:type="spellStart"/>
                     <w:r>
                       <w:rPr>
                         <w:b/>
@@ -377,18 +593,7 @@
                         <w:szCs w:val="28"/>
                         <w:u w:val="single"/>
                       </w:rPr>
-                      <w:t>Khandker</w:t>
-                    </w:r>
-                    <w:proofErr w:type="spellEnd"/>
-                    <w:r>
-                      <w:rPr>
-                        <w:b/>
-                        <w:bCs/>
-                        <w:sz w:val="28"/>
-                        <w:szCs w:val="28"/>
-                        <w:u w:val="single"/>
-                      </w:rPr>
-                      <w:t xml:space="preserve"> Faim Hussain</w:t>
+                      <w:t>Khandker Faim Hussain</w:t>
                     </w:r>
                     <w:r>
                       <w:rPr>
@@ -398,51 +603,7 @@
                         <w:szCs w:val="28"/>
                         <w:u w:val="single"/>
                       </w:rPr>
-                      <w:t xml:space="preserve"> &amp; </w:t>
-                    </w:r>
-                    <w:proofErr w:type="spellStart"/>
-                    <w:r>
-                      <w:rPr>
-                        <w:b/>
-                        <w:bCs/>
-                        <w:sz w:val="28"/>
-                        <w:szCs w:val="28"/>
-                        <w:u w:val="single"/>
-                      </w:rPr>
-                      <w:t>Shruti</w:t>
-                    </w:r>
-                    <w:proofErr w:type="spellEnd"/>
-                    <w:r>
-                      <w:rPr>
-                        <w:b/>
-                        <w:bCs/>
-                        <w:sz w:val="28"/>
-                        <w:szCs w:val="28"/>
-                        <w:u w:val="single"/>
-                      </w:rPr>
-                      <w:t xml:space="preserve"> </w:t>
-                    </w:r>
-                    <w:proofErr w:type="spellStart"/>
-                    <w:r>
-                      <w:rPr>
-                        <w:b/>
-                        <w:bCs/>
-                        <w:sz w:val="28"/>
-                        <w:szCs w:val="28"/>
-                        <w:u w:val="single"/>
-                      </w:rPr>
-                      <w:t>Kirti</w:t>
-                    </w:r>
-                    <w:proofErr w:type="spellEnd"/>
-                    <w:r>
-                      <w:rPr>
-                        <w:b/>
-                        <w:bCs/>
-                        <w:sz w:val="28"/>
-                        <w:szCs w:val="28"/>
-                        <w:u w:val="single"/>
-                      </w:rPr>
-                      <w:t xml:space="preserve"> Kaushal</w:t>
+                      <w:t xml:space="preserve"> &amp; Shruti Kirti Kaushal</w:t>
                     </w:r>
                   </w:p>
                 </w:tc>
@@ -472,230 +633,7 @@
             </w:tc>
           </w:tr>
         </w:tbl>
-        <w:p>
-          <w:r>
-            <w:rPr>
-              <w:noProof/>
-              <w:lang w:val="en-US" w:eastAsia="en-US"/>
-            </w:rPr>
-            <mc:AlternateContent>
-              <mc:Choice Requires="wps">
-                <w:drawing>
-                  <wp:anchor distT="0" distB="0" distL="114300" distR="114300" simplePos="0" relativeHeight="251657216" behindDoc="0" locked="0" layoutInCell="1" allowOverlap="1" wp14:anchorId="3D27A18A" wp14:editId="346D123C">
-                    <wp:simplePos x="0" y="0"/>
-                    <wp:positionH relativeFrom="column">
-                      <wp:posOffset>2047874</wp:posOffset>
-                    </wp:positionH>
-                    <wp:positionV relativeFrom="paragraph">
-                      <wp:posOffset>-5580380</wp:posOffset>
-                    </wp:positionV>
-                    <wp:extent cx="1914525" cy="1371600"/>
-                    <wp:effectExtent l="0" t="0" r="28575" b="19050"/>
-                    <wp:wrapNone/>
-                    <wp:docPr id="1" name="Text Box 4"/>
-                    <wp:cNvGraphicFramePr>
-                      <a:graphicFrameLocks xmlns:a="http://schemas.openxmlformats.org/drawingml/2006/main"/>
-                    </wp:cNvGraphicFramePr>
-                    <a:graphic xmlns:a="http://schemas.openxmlformats.org/drawingml/2006/main">
-                      <a:graphicData uri="http://schemas.microsoft.com/office/word/2010/wordprocessingShape">
-                        <wps:wsp>
-                          <wps:cNvSpPr txBox="1">
-                            <a:spLocks noChangeArrowheads="1"/>
-                          </wps:cNvSpPr>
-                          <wps:spPr bwMode="auto">
-                            <a:xfrm>
-                              <a:off x="0" y="0"/>
-                              <a:ext cx="1914525" cy="1371600"/>
-                            </a:xfrm>
-                            <a:prstGeom prst="rect">
-                              <a:avLst/>
-                            </a:prstGeom>
-                            <a:solidFill>
-                              <a:srgbClr val="FFFFFF"/>
-                            </a:solidFill>
-                            <a:ln w="9525">
-                              <a:solidFill>
-                                <a:srgbClr val="000000"/>
-                              </a:solidFill>
-                              <a:miter lim="800000"/>
-                              <a:headEnd/>
-                              <a:tailEnd/>
-                            </a:ln>
-                          </wps:spPr>
-                          <wps:txbx>
-                            <w:txbxContent>
-                              <w:p>
-                                <w:pPr>
-                                  <w:jc w:val="center"/>
-                                </w:pPr>
-                                <w:r>
-                                  <w:rPr>
-                                    <w:noProof/>
-                                    <w:lang w:val="en-US" w:eastAsia="en-US"/>
-                                  </w:rPr>
-                                  <w:drawing>
-                                    <wp:inline distT="0" distB="0" distL="0" distR="0" wp14:anchorId="66BACBED" wp14:editId="272E325E">
-                                      <wp:extent cx="1123950" cy="1220579"/>
-                                      <wp:effectExtent l="0" t="0" r="0" b="0"/>
-                                      <wp:docPr id="3" name="Picture 3" descr="C:\Users\Faim\Desktop\COMP305-FinalProject3D-Faim&amp;Shruti\Documentation\FoShizzle.png"/>
-                                      <wp:cNvGraphicFramePr>
-                                        <a:graphicFrameLocks xmlns:a="http://schemas.openxmlformats.org/drawingml/2006/main" noChangeAspect="1"/>
-                                      </wp:cNvGraphicFramePr>
-                                      <a:graphic xmlns:a="http://schemas.openxmlformats.org/drawingml/2006/main">
-                                        <a:graphicData uri="http://schemas.openxmlformats.org/drawingml/2006/picture">
-                                          <pic:pic xmlns:pic="http://schemas.openxmlformats.org/drawingml/2006/picture">
-                                            <pic:nvPicPr>
-                                              <pic:cNvPr id="0" name="Picture 1" descr="C:\Users\Faim\Desktop\COMP305-FinalProject3D-Faim&amp;Shruti\Documentation\FoShizzle.png"/>
-                                              <pic:cNvPicPr>
-                                                <a:picLocks noChangeAspect="1" noChangeArrowheads="1"/>
-                                              </pic:cNvPicPr>
-                                            </pic:nvPicPr>
-                                            <pic:blipFill>
-                                              <a:blip r:embed="rId12">
-                                                <a:extLst>
-                                                  <a:ext uri="{28A0092B-C50C-407E-A947-70E740481C1C}">
-                                                    <a14:useLocalDpi xmlns:a14="http://schemas.microsoft.com/office/drawing/2010/main" val="0"/>
-                                                  </a:ext>
-                                                </a:extLst>
-                                              </a:blip>
-                                              <a:srcRect/>
-                                              <a:stretch>
-                                                <a:fillRect/>
-                                              </a:stretch>
-                                            </pic:blipFill>
-                                            <pic:spPr bwMode="auto">
-                                              <a:xfrm>
-                                                <a:off x="0" y="0"/>
-                                                <a:ext cx="1127358" cy="1224280"/>
-                                              </a:xfrm>
-                                              <a:prstGeom prst="rect">
-                                                <a:avLst/>
-                                              </a:prstGeom>
-                                              <a:noFill/>
-                                              <a:ln>
-                                                <a:noFill/>
-                                              </a:ln>
-                                            </pic:spPr>
-                                          </pic:pic>
-                                        </a:graphicData>
-                                      </a:graphic>
-                                    </wp:inline>
-                                  </w:drawing>
-                                </w:r>
-                              </w:p>
-                              <w:p>
-                                <w:pPr>
-                                  <w:jc w:val="center"/>
-                                  <w:rPr>
-                                    <w:b/>
-                                    <w:sz w:val="28"/>
-                                    <w:szCs w:val="28"/>
-                                  </w:rPr>
-                                </w:pPr>
-                              </w:p>
-                            </w:txbxContent>
-                          </wps:txbx>
-                          <wps:bodyPr rot="0" vert="horz" wrap="square" lIns="91440" tIns="45720" rIns="91440" bIns="45720" anchor="t" anchorCtr="0" upright="1">
-                            <a:noAutofit/>
-                          </wps:bodyPr>
-                        </wps:wsp>
-                      </a:graphicData>
-                    </a:graphic>
-                    <wp14:sizeRelH relativeFrom="margin">
-                      <wp14:pctWidth>0</wp14:pctWidth>
-                    </wp14:sizeRelH>
-                    <wp14:sizeRelV relativeFrom="margin">
-                      <wp14:pctHeight>0</wp14:pctHeight>
-                    </wp14:sizeRelV>
-                  </wp:anchor>
-                </w:drawing>
-              </mc:Choice>
-              <mc:Fallback>
-                <w:pict>
-                  <v:shapetype w14:anchorId="3D27A18A" id="_x0000_t202" coordsize="21600,21600" o:spt="202" path="m,l,21600r21600,l21600,xe">
-                    <v:stroke joinstyle="miter"/>
-                    <v:path gradientshapeok="t" o:connecttype="rect"/>
-                  </v:shapetype>
-                  <v:shape id="Text Box 4" o:spid="_x0000_s1026" type="#_x0000_t202" style="position:absolute;margin-left:161.25pt;margin-top:-439.4pt;width:150.75pt;height:108pt;z-index:251657216;visibility:visible;mso-wrap-style:square;mso-width-percent:0;mso-height-percent:0;mso-wrap-distance-left:9pt;mso-wrap-distance-top:0;mso-wrap-distance-right:9pt;mso-wrap-distance-bottom:0;mso-position-horizontal:absolute;mso-position-horizontal-relative:text;mso-position-vertical:absolute;mso-position-vertical-relative:text;mso-width-percent:0;mso-height-percent:0;mso-width-relative:margin;mso-height-relative:margin;v-text-anchor:top" o:gfxdata="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">
-                    <v:textbox>
-                      <w:txbxContent>
-                        <w:p>
-                          <w:pPr>
-                            <w:jc w:val="center"/>
-                          </w:pPr>
-                          <w:r>
-                            <w:rPr>
-                              <w:noProof/>
-                              <w:lang w:val="en-US" w:eastAsia="en-US"/>
-                            </w:rPr>
-                            <w:drawing>
-                              <wp:inline distT="0" distB="0" distL="0" distR="0" wp14:anchorId="66BACBED" wp14:editId="272E325E">
-                                <wp:extent cx="1123950" cy="1220579"/>
-                                <wp:effectExtent l="0" t="0" r="0" b="0"/>
-                                <wp:docPr id="3" name="Picture 3" descr="C:\Users\Faim\Desktop\COMP305-FinalProject3D-Faim&amp;Shruti\Documentation\FoShizzle.png"/>
-                                <wp:cNvGraphicFramePr>
-                                  <a:graphicFrameLocks xmlns:a="http://schemas.openxmlformats.org/drawingml/2006/main" noChangeAspect="1"/>
-                                </wp:cNvGraphicFramePr>
-                                <a:graphic xmlns:a="http://schemas.openxmlformats.org/drawingml/2006/main">
-                                  <a:graphicData uri="http://schemas.openxmlformats.org/drawingml/2006/picture">
-                                    <pic:pic xmlns:pic="http://schemas.openxmlformats.org/drawingml/2006/picture">
-                                      <pic:nvPicPr>
-                                        <pic:cNvPr id="0" name="Picture 1" descr="C:\Users\Faim\Desktop\COMP305-FinalProject3D-Faim&amp;Shruti\Documentation\FoShizzle.png"/>
-                                        <pic:cNvPicPr>
-                                          <a:picLocks noChangeAspect="1" noChangeArrowheads="1"/>
-                                        </pic:cNvPicPr>
-                                      </pic:nvPicPr>
-                                      <pic:blipFill>
-                                        <a:blip r:embed="rId12">
-                                          <a:extLst>
-                                            <a:ext uri="{28A0092B-C50C-407E-A947-70E740481C1C}">
-                                              <a14:useLocalDpi xmlns:a14="http://schemas.microsoft.com/office/drawing/2010/main" val="0"/>
-                                            </a:ext>
-                                          </a:extLst>
-                                        </a:blip>
-                                        <a:srcRect/>
-                                        <a:stretch>
-                                          <a:fillRect/>
-                                        </a:stretch>
-                                      </pic:blipFill>
-                                      <pic:spPr bwMode="auto">
-                                        <a:xfrm>
-                                          <a:off x="0" y="0"/>
-                                          <a:ext cx="1127358" cy="1224280"/>
-                                        </a:xfrm>
-                                        <a:prstGeom prst="rect">
-                                          <a:avLst/>
-                                        </a:prstGeom>
-                                        <a:noFill/>
-                                        <a:ln>
-                                          <a:noFill/>
-                                        </a:ln>
-                                      </pic:spPr>
-                                    </pic:pic>
-                                  </a:graphicData>
-                                </a:graphic>
-                              </wp:inline>
-                            </w:drawing>
-                          </w:r>
-                        </w:p>
-                        <w:p>
-                          <w:pPr>
-                            <w:jc w:val="center"/>
-                            <w:rPr>
-                              <w:b/>
-                              <w:sz w:val="28"/>
-                              <w:szCs w:val="28"/>
-                            </w:rPr>
-                          </w:pPr>
-                        </w:p>
-                      </w:txbxContent>
-                    </v:textbox>
-                  </v:shape>
-                </w:pict>
-              </mc:Fallback>
-            </mc:AlternateContent>
-          </w:r>
-        </w:p>
+        <w:p/>
         <w:p/>
         <w:tbl>
           <w:tblPr>
@@ -782,6 +720,7 @@
           <w:color w:val="auto"/>
           <w:sz w:val="22"/>
           <w:szCs w:val="22"/>
+          <w:lang w:val="en-CA" w:eastAsia="zh-TW"/>
         </w:rPr>
         <w:id w:val="-1467963587"/>
         <w:docPartObj>
@@ -789,7 +728,11 @@
           <w:docPartUnique/>
         </w:docPartObj>
       </w:sdtPr>
-      <w:sdtEndPr/>
+      <w:sdtEndPr>
+        <w:rPr>
+          <w:rFonts w:cstheme="minorBidi"/>
+        </w:rPr>
+      </w:sdtEndPr>
       <w:sdtContent>
         <w:p>
           <w:pPr>
@@ -848,28 +791,67 @@
             <w:pStyle w:val="TOC2"/>
             <w:ind w:left="216"/>
           </w:pPr>
-          <w:sdt>
-            <w:sdtPr>
-              <w:id w:val="93059040"/>
-              <w:placeholder>
-                <w:docPart w:val="8FD6B3C211A840B2BBC29EE2CB089A17"/>
-              </w:placeholder>
-              <w:temporary/>
-              <w:showingPlcHdr/>
-            </w:sdtPr>
-            <w:sdtEndPr/>
-            <w:sdtContent>
-              <w:r>
-                <w:t>Type chapter title (level 2)</w:t>
-              </w:r>
-            </w:sdtContent>
-          </w:sdt>
+          <w:r>
+            <w:t>Game Overview</w:t>
+          </w:r>
           <w:r>
             <w:ptab w:relativeTo="margin" w:alignment="right" w:leader="dot"/>
           </w:r>
           <w:r>
-            <w:t>5</w:t>
+            <w:t>4</w:t>
           </w:r>
+        </w:p>
+        <w:p>
+          <w:pPr>
+            <w:pStyle w:val="TOC2"/>
+            <w:ind w:left="216"/>
+          </w:pPr>
+          <w:r>
+            <w:t>Game Overview</w:t>
+          </w:r>
+          <w:r>
+            <w:ptab w:relativeTo="margin" w:alignment="right" w:leader="dot"/>
+          </w:r>
+          <w:r>
+            <w:t>4</w:t>
+          </w:r>
+        </w:p>
+        <w:p>
+          <w:pPr>
+            <w:pStyle w:val="TOC2"/>
+            <w:ind w:left="216"/>
+          </w:pPr>
+          <w:r>
+            <w:t>Game Overview</w:t>
+          </w:r>
+          <w:r>
+            <w:ptab w:relativeTo="margin" w:alignment="right" w:leader="dot"/>
+          </w:r>
+          <w:r>
+            <w:t>4</w:t>
+          </w:r>
+        </w:p>
+        <w:p>
+          <w:pPr>
+            <w:pStyle w:val="TOC2"/>
+            <w:ind w:left="216"/>
+          </w:pPr>
+          <w:r>
+            <w:t>Game Overview</w:t>
+          </w:r>
+          <w:r>
+            <w:ptab w:relativeTo="margin" w:alignment="right" w:leader="dot"/>
+          </w:r>
+          <w:r>
+            <w:t>4</w:t>
+          </w:r>
+        </w:p>
+        <w:p>
+          <w:pPr>
+            <w:rPr>
+              <w:lang w:val="en-US" w:eastAsia="en-US"/>
+            </w:rPr>
+          </w:pPr>
         </w:p>
       </w:sdtContent>
     </w:sdt>
@@ -962,29 +944,7 @@
           <w:szCs w:val="20"/>
           <w:lang w:val="en-US" w:eastAsia="en-US"/>
         </w:rPr>
-        <w:t xml:space="preserve">Using </w:t>
-      </w:r>
-      <w:proofErr w:type="spellStart"/>
-      <w:r>
-        <w:rPr>
-          <w:rFonts w:eastAsia="Times New Roman" w:cs="Consolas"/>
-          <w:b/>
-          <w:sz w:val="24"/>
-          <w:szCs w:val="20"/>
-          <w:lang w:val="en-US" w:eastAsia="en-US"/>
-        </w:rPr>
-        <w:t>Shruti’s</w:t>
-      </w:r>
-      <w:proofErr w:type="spellEnd"/>
-      <w:r>
-        <w:rPr>
-          <w:rFonts w:eastAsia="Times New Roman" w:cs="Consolas"/>
-          <w:b/>
-          <w:sz w:val="24"/>
-          <w:szCs w:val="20"/>
-          <w:lang w:val="en-US" w:eastAsia="en-US"/>
-        </w:rPr>
-        <w:t xml:space="preserve"> assignment 03 as template, created terrain, added assets</w:t>
+        <w:t>Using Shruti’s assignment 03 as template, created terrain, added assets</w:t>
       </w:r>
       <w:r>
         <w:rPr>
@@ -1222,29 +1182,7 @@
           <w:szCs w:val="20"/>
           <w:lang w:val="en-US" w:eastAsia="en-US"/>
         </w:rPr>
-        <w:t xml:space="preserve">Commit 5 – Added </w:t>
-      </w:r>
-      <w:proofErr w:type="spellStart"/>
-      <w:r>
-        <w:rPr>
-          <w:rFonts w:eastAsia="Times New Roman" w:cs="Consolas"/>
-          <w:b/>
-          <w:sz w:val="24"/>
-          <w:szCs w:val="20"/>
-          <w:lang w:val="en-US" w:eastAsia="en-US"/>
-        </w:rPr>
-        <w:t>nav</w:t>
-      </w:r>
-      <w:proofErr w:type="spellEnd"/>
-      <w:r>
-        <w:rPr>
-          <w:rFonts w:eastAsia="Times New Roman" w:cs="Consolas"/>
-          <w:b/>
-          <w:sz w:val="24"/>
-          <w:szCs w:val="20"/>
-          <w:lang w:val="en-US" w:eastAsia="en-US"/>
-        </w:rPr>
-        <w:t xml:space="preserve"> mesh agent to enemy (ISSUE!...), created dinosaur prefab, and player takes damage</w:t>
+        <w:t>Commit 5 – Added nav mesh agent to enemy (ISSUE!...), created dinosaur prefab, and player takes damage</w:t>
       </w:r>
     </w:p>
     <w:p>
@@ -1370,7 +1308,6 @@
         </w:rPr>
         <w:t xml:space="preserve"> </w:t>
       </w:r>
-      <w:proofErr w:type="spellStart"/>
       <w:r>
         <w:rPr>
           <w:rFonts w:eastAsia="Times New Roman" w:cs="Consolas"/>
@@ -1379,18 +1316,7 @@
           <w:szCs w:val="20"/>
           <w:lang w:val="en-US" w:eastAsia="en-US"/>
         </w:rPr>
-        <w:t>ixed</w:t>
-      </w:r>
-      <w:proofErr w:type="spellEnd"/>
-      <w:r>
-        <w:rPr>
-          <w:rFonts w:eastAsia="Times New Roman" w:cs="Consolas"/>
-          <w:b/>
-          <w:sz w:val="24"/>
-          <w:szCs w:val="20"/>
-          <w:lang w:val="en-US" w:eastAsia="en-US"/>
-        </w:rPr>
-        <w:t xml:space="preserve"> enemy movement bug and recreated enemy prefab</w:t>
+        <w:t>ixed enemy movement bug and recreated enemy prefab</w:t>
       </w:r>
     </w:p>
     <w:p>
@@ -1484,29 +1410,7 @@
           <w:szCs w:val="20"/>
           <w:lang w:val="en-US" w:eastAsia="en-US"/>
         </w:rPr>
-        <w:t>C</w:t>
-      </w:r>
-      <w:bookmarkStart w:id="0" w:name="_GoBack"/>
-      <w:r>
-        <w:rPr>
-          <w:rFonts w:eastAsia="Times New Roman" w:cs="Consolas"/>
-          <w:b/>
-          <w:sz w:val="24"/>
-          <w:szCs w:val="20"/>
-          <w:lang w:val="en-US" w:eastAsia="en-US"/>
-        </w:rPr>
-        <w:t>ommit 9 – Completed Internal and External Documentations for Part 1</w:t>
-      </w:r>
-      <w:bookmarkEnd w:id="0"/>
-      <w:r>
-        <w:rPr>
-          <w:rFonts w:eastAsia="Times New Roman" w:cs="Consolas"/>
-          <w:b/>
-          <w:sz w:val="20"/>
-          <w:szCs w:val="20"/>
-          <w:lang w:val="en-US" w:eastAsia="en-US"/>
-        </w:rPr>
-        <w:br/>
+        <w:t>Commit 9 – Completed Internal and External Documentations for Part 1</w:t>
       </w:r>
     </w:p>
     <w:p>
@@ -1536,6 +1440,58 @@
         </w:tabs>
         <w:spacing w:before="150" w:after="150" w:line="240" w:lineRule="auto"/>
         <w:rPr>
+          <w:sz w:val="24"/>
+          <w:szCs w:val="24"/>
+        </w:rPr>
+      </w:pPr>
+      <w:r>
+        <w:rPr>
+          <w:rFonts w:eastAsia="Times New Roman" w:cs="Consolas"/>
+          <w:b/>
+          <w:sz w:val="24"/>
+          <w:szCs w:val="20"/>
+          <w:lang w:val="en-US" w:eastAsia="en-US"/>
+        </w:rPr>
+        <w:t>Commit 10 – Level is complete…Somewhat. And finished pickups and dinosaur prefabs</w:t>
+      </w:r>
+      <w:r>
+        <w:rPr>
+          <w:rFonts w:eastAsia="Times New Roman" w:cs="Consolas"/>
+          <w:b/>
+          <w:sz w:val="20"/>
+          <w:szCs w:val="20"/>
+          <w:lang w:val="en-US" w:eastAsia="en-US"/>
+        </w:rPr>
+        <w:br/>
+      </w:r>
+    </w:p>
+    <w:p>
+      <w:pPr>
+        <w:pStyle w:val="ListParagraph"/>
+        <w:numPr>
+          <w:ilvl w:val="0"/>
+          <w:numId w:val="2"/>
+        </w:numPr>
+        <w:tabs>
+          <w:tab w:val="left" w:pos="916"/>
+          <w:tab w:val="left" w:pos="1832"/>
+          <w:tab w:val="left" w:pos="2748"/>
+          <w:tab w:val="left" w:pos="3664"/>
+          <w:tab w:val="left" w:pos="4580"/>
+          <w:tab w:val="left" w:pos="5496"/>
+          <w:tab w:val="left" w:pos="6412"/>
+          <w:tab w:val="left" w:pos="7328"/>
+          <w:tab w:val="left" w:pos="8244"/>
+          <w:tab w:val="left" w:pos="9160"/>
+          <w:tab w:val="left" w:pos="10076"/>
+          <w:tab w:val="left" w:pos="10992"/>
+          <w:tab w:val="left" w:pos="11908"/>
+          <w:tab w:val="left" w:pos="12824"/>
+          <w:tab w:val="left" w:pos="13740"/>
+          <w:tab w:val="left" w:pos="14656"/>
+        </w:tabs>
+        <w:spacing w:before="150" w:after="150" w:line="240" w:lineRule="auto"/>
+        <w:rPr>
           <w:rFonts w:eastAsia="Times New Roman" w:cs="Consolas"/>
           <w:sz w:val="24"/>
           <w:szCs w:val="20"/>
@@ -1618,23 +1574,21 @@
           <w:sz w:val="24"/>
           <w:szCs w:val="24"/>
         </w:rPr>
-        <w:t xml:space="preserve">must venture through mysterious and adventurous </w:t>
-      </w:r>
-      <w:proofErr w:type="spellStart"/>
-      <w:r>
-        <w:rPr>
-          <w:sz w:val="24"/>
-          <w:szCs w:val="24"/>
-        </w:rPr>
-        <w:t>jouneys</w:t>
-      </w:r>
-      <w:proofErr w:type="spellEnd"/>
-      <w:r>
-        <w:rPr>
-          <w:sz w:val="24"/>
-          <w:szCs w:val="24"/>
-        </w:rPr>
-        <w:t xml:space="preserve"> picking up nourishments and to eventually reach the door (portal) that will bring him to the next level</w:t>
+        <w:t>must</w:t>
+      </w:r>
+      <w:r>
+        <w:rPr>
+          <w:sz w:val="24"/>
+          <w:szCs w:val="24"/>
+        </w:rPr>
+        <w:t xml:space="preserve"> venture through mysterious adventures </w:t>
+      </w:r>
+      <w:r>
+        <w:rPr>
+          <w:sz w:val="24"/>
+          <w:szCs w:val="24"/>
+        </w:rPr>
+        <w:t>picking up nourishments and to eventually reach the door (portal) that will bring him to the next level</w:t>
       </w:r>
     </w:p>
     <w:p>
@@ -1742,22 +1696,16 @@
           <w:sz w:val="24"/>
           <w:szCs w:val="24"/>
         </w:rPr>
-        <w:t>1</w:t>
-      </w:r>
-      <w:r>
-        <w:rPr>
-          <w:sz w:val="24"/>
-          <w:szCs w:val="24"/>
-          <w:vertAlign w:val="superscript"/>
-        </w:rPr>
-        <w:t>st</w:t>
-      </w:r>
-      <w:r>
-        <w:rPr>
-          <w:sz w:val="24"/>
-          <w:szCs w:val="24"/>
-        </w:rPr>
-        <w:t xml:space="preserve"> Person.</w:t>
+        <w:t>First person</w:t>
+      </w:r>
+      <w:bookmarkStart w:id="0" w:name="_GoBack"/>
+      <w:bookmarkEnd w:id="0"/>
+      <w:r>
+        <w:rPr>
+          <w:sz w:val="24"/>
+          <w:szCs w:val="24"/>
+        </w:rPr>
+        <w:t>.</w:t>
       </w:r>
     </w:p>
     <w:p>
@@ -2193,55 +2141,7 @@
           <w:sz w:val="24"/>
           <w:szCs w:val="24"/>
         </w:rPr>
-        <w:t>The door’s location is unusual and can be seen connected to odd places (</w:t>
-      </w:r>
-      <w:proofErr w:type="spellStart"/>
-      <w:r>
-        <w:rPr>
-          <w:sz w:val="24"/>
-          <w:szCs w:val="24"/>
-        </w:rPr>
-        <w:t>ie</w:t>
-      </w:r>
-      <w:proofErr w:type="spellEnd"/>
-      <w:r>
-        <w:rPr>
-          <w:sz w:val="24"/>
-          <w:szCs w:val="24"/>
-        </w:rPr>
-        <w:t>. On a tree, on a hill, remotely anywhere), since their purpose is a type of teleportation (</w:t>
-      </w:r>
-      <w:proofErr w:type="spellStart"/>
-      <w:r>
-        <w:rPr>
-          <w:sz w:val="24"/>
-          <w:szCs w:val="24"/>
-        </w:rPr>
-        <w:t>ie</w:t>
-      </w:r>
-      <w:proofErr w:type="spellEnd"/>
-      <w:r>
-        <w:rPr>
-          <w:sz w:val="24"/>
-          <w:szCs w:val="24"/>
-        </w:rPr>
-        <w:t xml:space="preserve">. </w:t>
-      </w:r>
-      <w:proofErr w:type="spellStart"/>
-      <w:r>
-        <w:rPr>
-          <w:sz w:val="24"/>
-          <w:szCs w:val="24"/>
-        </w:rPr>
-        <w:t>Doraemon</w:t>
-      </w:r>
-      <w:proofErr w:type="spellEnd"/>
-      <w:r>
-        <w:rPr>
-          <w:sz w:val="24"/>
-          <w:szCs w:val="24"/>
-        </w:rPr>
-        <w:t xml:space="preserve"> and Monster’s Inc.)</w:t>
+        <w:t>The door’s location is unusual and can be seen connected to odd places (ie. On a tree, on a hill, remotely anywhere), since their purpose is a type of teleportation (ie. Doraemon and Monster’s Inc.)</w:t>
       </w:r>
     </w:p>
     <w:p>
@@ -2579,7 +2479,6 @@
           <w:szCs w:val="24"/>
         </w:rPr>
       </w:pPr>
-      <w:proofErr w:type="spellStart"/>
       <w:r>
         <w:rPr>
           <w:sz w:val="24"/>
@@ -2587,7 +2486,6 @@
         </w:rPr>
         <w:t>Allosaurus</w:t>
       </w:r>
-      <w:proofErr w:type="spellEnd"/>
     </w:p>
     <w:p>
       <w:pPr>
@@ -2621,7 +2519,6 @@
           <w:szCs w:val="24"/>
         </w:rPr>
       </w:pPr>
-      <w:proofErr w:type="spellStart"/>
       <w:r>
         <w:rPr>
           <w:sz w:val="24"/>
@@ -2629,7 +2526,6 @@
         </w:rPr>
         <w:t>CactusPack</w:t>
       </w:r>
-      <w:proofErr w:type="spellEnd"/>
     </w:p>
     <w:p>
       <w:pPr>
@@ -2744,21 +2640,12 @@
           <w:szCs w:val="24"/>
         </w:rPr>
       </w:pPr>
-      <w:proofErr w:type="spellStart"/>
-      <w:r>
-        <w:rPr>
-          <w:sz w:val="24"/>
-          <w:szCs w:val="24"/>
-        </w:rPr>
-        <w:t>Handpainted</w:t>
-      </w:r>
-      <w:proofErr w:type="spellEnd"/>
-      <w:r>
-        <w:rPr>
-          <w:sz w:val="24"/>
-          <w:szCs w:val="24"/>
-        </w:rPr>
-        <w:t xml:space="preserve"> Forest Environment Free Sample</w:t>
+      <w:r>
+        <w:rPr>
+          <w:sz w:val="24"/>
+          <w:szCs w:val="24"/>
+        </w:rPr>
+        <w:t>Handpainted Forest Environment Free Sample</w:t>
       </w:r>
     </w:p>
     <w:p>
@@ -2873,7 +2760,6 @@
           <w:szCs w:val="24"/>
         </w:rPr>
       </w:pPr>
-      <w:proofErr w:type="spellStart"/>
       <w:r>
         <w:rPr>
           <w:sz w:val="24"/>
@@ -2881,7 +2767,6 @@
         </w:rPr>
         <w:t>SurvivalPack</w:t>
       </w:r>
-      <w:proofErr w:type="spellEnd"/>
     </w:p>
     <w:p>
       <w:pPr>
@@ -3071,7 +2956,7 @@
         <w:rFonts w:asciiTheme="majorHAnsi" w:hAnsiTheme="majorHAnsi"/>
         <w:noProof/>
       </w:rPr>
-      <w:t>6</w:t>
+      <w:t>5</w:t>
     </w:r>
     <w:r>
       <w:rPr>
@@ -4276,623 +4161,6 @@
 </w:styles>
 </file>
 
-<file path=word/glossary/document.xml><?xml version="1.0" encoding="utf-8"?>
-<w:glossaryDocument xmlns:wpc="http://schemas.microsoft.com/office/word/2010/wordprocessingCanvas" xmlns:mc="http://schemas.openxmlformats.org/markup-compatibility/2006" xmlns:o="urn:schemas-microsoft-com:office:office" xmlns:r="http://schemas.openxmlformats.org/officeDocument/2006/relationships" xmlns:m="http://schemas.openxmlformats.org/officeDocument/2006/math" xmlns:v="urn:schemas-microsoft-com:vml" xmlns:wp14="http://schemas.microsoft.com/office/word/2010/wordprocessingDrawing" xmlns:wp="http://schemas.openxmlformats.org/drawingml/2006/wordprocessingDrawing" xmlns:w10="urn:schemas-microsoft-com:office:word" xmlns:w="http://schemas.openxmlformats.org/wordprocessingml/2006/main" xmlns:w14="http://schemas.microsoft.com/office/word/2010/wordml" xmlns:w15="http://schemas.microsoft.com/office/word/2012/wordml" xmlns:wpg="http://schemas.microsoft.com/office/word/2010/wordprocessingGroup" xmlns:wpi="http://schemas.microsoft.com/office/word/2010/wordprocessingInk" xmlns:wne="http://schemas.microsoft.com/office/word/2006/wordml" xmlns:wps="http://schemas.microsoft.com/office/word/2010/wordprocessingShape" mc:Ignorable="w14 w15 wp14">
-  <w:docParts>
-    <w:docPart>
-      <w:docPartPr>
-        <w:name w:val="8FD6B3C211A840B2BBC29EE2CB089A17"/>
-        <w:category>
-          <w:name w:val="General"/>
-          <w:gallery w:val="placeholder"/>
-        </w:category>
-        <w:types>
-          <w:type w:val="bbPlcHdr"/>
-        </w:types>
-        <w:behaviors>
-          <w:behavior w:val="content"/>
-        </w:behaviors>
-        <w:guid w:val="{6D953C2E-6422-45B2-B950-4AB05625D975}"/>
-      </w:docPartPr>
-      <w:docPartBody>
-        <w:p>
-          <w:pPr>
-            <w:pStyle w:val="8FD6B3C211A840B2BBC29EE2CB089A17"/>
-          </w:pPr>
-          <w:r>
-            <w:t>Type chapter title (level 2)</w:t>
-          </w:r>
-        </w:p>
-      </w:docPartBody>
-    </w:docPart>
-  </w:docParts>
-</w:glossaryDocument>
-</file>
-
-<file path=word/glossary/fontTable.xml><?xml version="1.0" encoding="utf-8"?>
-<w:fonts xmlns:mc="http://schemas.openxmlformats.org/markup-compatibility/2006" xmlns:r="http://schemas.openxmlformats.org/officeDocument/2006/relationships" xmlns:w="http://schemas.openxmlformats.org/wordprocessingml/2006/main" xmlns:w14="http://schemas.microsoft.com/office/word/2010/wordml" xmlns:w15="http://schemas.microsoft.com/office/word/2012/wordml" mc:Ignorable="w14 w15">
-  <w:font w:name="Symbol">
-    <w:panose1 w:val="05050102010706020507"/>
-    <w:charset w:val="02"/>
-    <w:family w:val="roman"/>
-    <w:pitch w:val="variable"/>
-    <w:sig w:usb0="00000000" w:usb1="10000000" w:usb2="00000000" w:usb3="00000000" w:csb0="80000000" w:csb1="00000000"/>
-  </w:font>
-  <w:font w:name="Times New Roman">
-    <w:panose1 w:val="02020603050405020304"/>
-    <w:charset w:val="00"/>
-    <w:family w:val="roman"/>
-    <w:pitch w:val="variable"/>
-    <w:sig w:usb0="E0002EFF" w:usb1="C0007843" w:usb2="00000009" w:usb3="00000000" w:csb0="000001FF" w:csb1="00000000"/>
-  </w:font>
-  <w:font w:name="Courier New">
-    <w:panose1 w:val="02070309020205020404"/>
-    <w:charset w:val="00"/>
-    <w:family w:val="modern"/>
-    <w:pitch w:val="fixed"/>
-    <w:sig w:usb0="E0002AFF" w:usb1="C0007843" w:usb2="00000009" w:usb3="00000000" w:csb0="000001FF" w:csb1="00000000"/>
-  </w:font>
-  <w:font w:name="Wingdings">
-    <w:panose1 w:val="05000000000000000000"/>
-    <w:charset w:val="02"/>
-    <w:family w:val="auto"/>
-    <w:pitch w:val="variable"/>
-    <w:sig w:usb0="00000000" w:usb1="10000000" w:usb2="00000000" w:usb3="00000000" w:csb0="80000000" w:csb1="00000000"/>
-  </w:font>
-  <w:font w:name="Calibri">
-    <w:panose1 w:val="020F0502020204030204"/>
-    <w:charset w:val="00"/>
-    <w:family w:val="swiss"/>
-    <w:pitch w:val="variable"/>
-    <w:sig w:usb0="E00002FF" w:usb1="4000ACFF" w:usb2="00000001" w:usb3="00000000" w:csb0="0000019F" w:csb1="00000000"/>
-  </w:font>
-  <w:font w:name="PMingLiU">
-    <w:altName w:val="新細明體"/>
-    <w:panose1 w:val="02020500000000000000"/>
-    <w:charset w:val="88"/>
-    <w:family w:val="roman"/>
-    <w:pitch w:val="variable"/>
-    <w:sig w:usb0="A00002FF" w:usb1="28CFFCFA" w:usb2="00000016" w:usb3="00000000" w:csb0="00100001" w:csb1="00000000"/>
-  </w:font>
-  <w:font w:name="Cambria">
-    <w:panose1 w:val="02040503050406030204"/>
-    <w:charset w:val="00"/>
-    <w:family w:val="roman"/>
-    <w:pitch w:val="variable"/>
-    <w:sig w:usb0="E00002FF" w:usb1="400004FF" w:usb2="00000000" w:usb3="00000000" w:csb0="0000019F" w:csb1="00000000"/>
-  </w:font>
-  <w:font w:name="Tahoma">
-    <w:panose1 w:val="020B0604030504040204"/>
-    <w:charset w:val="00"/>
-    <w:family w:val="swiss"/>
-    <w:pitch w:val="variable"/>
-    <w:sig w:usb0="E1002EFF" w:usb1="C000605B" w:usb2="00000029" w:usb3="00000000" w:csb0="000101FF" w:csb1="00000000"/>
-  </w:font>
-  <w:font w:name="Consolas">
-    <w:panose1 w:val="020B0609020204030204"/>
-    <w:charset w:val="00"/>
-    <w:family w:val="modern"/>
-    <w:pitch w:val="fixed"/>
-    <w:sig w:usb0="E10002FF" w:usb1="4000FCFF" w:usb2="00000009" w:usb3="00000000" w:csb0="0000019F" w:csb1="00000000"/>
-  </w:font>
-  <w:font w:name="Calibri Light">
-    <w:panose1 w:val="020F0302020204030204"/>
-    <w:charset w:val="00"/>
-    <w:family w:val="swiss"/>
-    <w:pitch w:val="variable"/>
-    <w:sig w:usb0="A00002EF" w:usb1="4000207B" w:usb2="00000000" w:usb3="00000000" w:csb0="0000019F" w:csb1="00000000"/>
-  </w:font>
-</w:fonts>
-</file>
-
-<file path=word/glossary/settings.xml><?xml version="1.0" encoding="utf-8"?>
-<w:settings xmlns:mc="http://schemas.openxmlformats.org/markup-compatibility/2006" xmlns:o="urn:schemas-microsoft-com:office:office" xmlns:r="http://schemas.openxmlformats.org/officeDocument/2006/relationships" xmlns:m="http://schemas.openxmlformats.org/officeDocument/2006/math" xmlns:v="urn:schemas-microsoft-com:vml" xmlns:w10="urn:schemas-microsoft-com:office:word" xmlns:w="http://schemas.openxmlformats.org/wordprocessingml/2006/main" xmlns:w14="http://schemas.microsoft.com/office/word/2010/wordml" xmlns:w15="http://schemas.microsoft.com/office/word/2012/wordml" xmlns:sl="http://schemas.openxmlformats.org/schemaLibrary/2006/main" mc:Ignorable="w14 w15">
-  <w:view w:val="normal"/>
-  <w:defaultTabStop w:val="720"/>
-  <w:characterSpacingControl w:val="doNotCompress"/>
-  <w:compat>
-    <w:useFELayout/>
-    <w:compatSetting w:name="compatibilityMode" w:uri="http://schemas.microsoft.com/office/word" w:val="15"/>
-    <w:compatSetting w:name="overrideTableStyleFontSizeAndJustification" w:uri="http://schemas.microsoft.com/office/word" w:val="1"/>
-    <w:compatSetting w:name="enableOpenTypeFeatures" w:uri="http://schemas.microsoft.com/office/word" w:val="1"/>
-    <w:compatSetting w:name="doNotFlipMirrorIndents" w:uri="http://schemas.microsoft.com/office/word" w:val="1"/>
-    <w:compatSetting w:name="differentiateMultirowTableHeaders" w:uri="http://schemas.microsoft.com/office/word" w:val="1"/>
-  </w:compat>
-  <w:rsids>
-    <w:rsidRoot w:val="00687E69"/>
-    <w:rsid w:val="00010713"/>
-    <w:rsid w:val="00062D54"/>
-    <w:rsid w:val="00326FA7"/>
-    <w:rsid w:val="003634B1"/>
-    <w:rsid w:val="0049525B"/>
-    <w:rsid w:val="0051544D"/>
-    <w:rsid w:val="005C3011"/>
-    <w:rsid w:val="005F4102"/>
-    <w:rsid w:val="00671521"/>
-    <w:rsid w:val="00687E69"/>
-    <w:rsid w:val="006D3F35"/>
-    <w:rsid w:val="007D7217"/>
-    <w:rsid w:val="0092128C"/>
-    <w:rsid w:val="00B61E5F"/>
-    <w:rsid w:val="00DC35C8"/>
-    <w:rsid w:val="00E45038"/>
-  </w:rsids>
-  <m:mathPr>
-    <m:mathFont m:val="Cambria Math"/>
-    <m:brkBin m:val="before"/>
-    <m:brkBinSub m:val="--"/>
-    <m:smallFrac m:val="0"/>
-    <m:dispDef/>
-    <m:lMargin m:val="0"/>
-    <m:rMargin m:val="0"/>
-    <m:defJc m:val="centerGroup"/>
-    <m:wrapIndent m:val="1440"/>
-    <m:intLim m:val="subSup"/>
-    <m:naryLim m:val="undOvr"/>
-  </m:mathPr>
-  <w:themeFontLang w:val="en-US"/>
-  <w:clrSchemeMapping w:bg1="light1" w:t1="dark1" w:bg2="light2" w:t2="dark2" w:accent1="accent1" w:accent2="accent2" w:accent3="accent3" w:accent4="accent4" w:accent5="accent5" w:accent6="accent6" w:hyperlink="hyperlink" w:followedHyperlink="followedHyperlink"/>
-  <w:decimalSymbol w:val="."/>
-  <w:listSeparator w:val=","/>
-  <w15:chartTrackingRefBased/>
-</w:settings>
-</file>
-
-<file path=word/glossary/styles.xml><?xml version="1.0" encoding="utf-8"?>
-<w:styles xmlns:mc="http://schemas.openxmlformats.org/markup-compatibility/2006" xmlns:r="http://schemas.openxmlformats.org/officeDocument/2006/relationships" xmlns:w="http://schemas.openxmlformats.org/wordprocessingml/2006/main" xmlns:w14="http://schemas.microsoft.com/office/word/2010/wordml" xmlns:w15="http://schemas.microsoft.com/office/word/2012/wordml" mc:Ignorable="w14 w15">
-  <w:docDefaults>
-    <w:rPrDefault>
-      <w:rPr>
-        <w:rFonts w:asciiTheme="minorHAnsi" w:eastAsiaTheme="minorEastAsia" w:hAnsiTheme="minorHAnsi" w:cstheme="minorBidi"/>
-        <w:sz w:val="22"/>
-        <w:szCs w:val="22"/>
-        <w:lang w:val="en-US" w:eastAsia="en-US" w:bidi="ar-SA"/>
-      </w:rPr>
-    </w:rPrDefault>
-    <w:pPrDefault>
-      <w:pPr>
-        <w:spacing w:after="160" w:line="259" w:lineRule="auto"/>
-      </w:pPr>
-    </w:pPrDefault>
-  </w:docDefaults>
-  <w:latentStyles w:defLockedState="0" w:defUIPriority="99" w:defSemiHidden="0" w:defUnhideWhenUsed="0" w:defQFormat="0" w:count="371">
-    <w:lsdException w:name="Normal" w:uiPriority="0" w:qFormat="1"/>
-    <w:lsdException w:name="heading 1" w:uiPriority="9" w:qFormat="1"/>
-    <w:lsdException w:name="heading 2" w:semiHidden="1" w:uiPriority="9" w:unhideWhenUsed="1" w:qFormat="1"/>
-    <w:lsdException w:name="heading 3" w:semiHidden="1" w:uiPriority="9" w:unhideWhenUsed="1" w:qFormat="1"/>
-    <w:lsdException w:name="heading 4" w:semiHidden="1" w:uiPriority="9" w:unhideWhenUsed="1" w:qFormat="1"/>
-    <w:lsdException w:name="heading 5" w:semiHidden="1" w:uiPriority="9" w:unhideWhenUsed="1" w:qFormat="1"/>
-    <w:lsdException w:name="heading 6" w:semiHidden="1" w:uiPriority="9" w:unhideWhenUsed="1" w:qFormat="1"/>
-    <w:lsdException w:name="heading 7" w:semiHidden="1" w:uiPriority="9" w:unhideWhenUsed="1" w:qFormat="1"/>
-    <w:lsdException w:name="heading 8" w:semiHidden="1" w:uiPriority="9" w:unhideWhenUsed="1" w:qFormat="1"/>
-    <w:lsdException w:name="heading 9" w:semiHidden="1" w:uiPriority="9" w:unhideWhenUsed="1" w:qFormat="1"/>
-    <w:lsdException w:name="index 1" w:semiHidden="1" w:unhideWhenUsed="1"/>
-    <w:lsdException w:name="index 2" w:semiHidden="1" w:unhideWhenUsed="1"/>
-    <w:lsdException w:name="index 3" w:semiHidden="1" w:unhideWhenUsed="1"/>
-    <w:lsdException w:name="index 4" w:semiHidden="1" w:unhideWhenUsed="1"/>
-    <w:lsdException w:name="index 5" w:semiHidden="1" w:unhideWhenUsed="1"/>
-    <w:lsdException w:name="index 6" w:semiHidden="1" w:unhideWhenUsed="1"/>
-    <w:lsdException w:name="index 7" w:semiHidden="1" w:unhideWhenUsed="1"/>
-    <w:lsdException w:name="index 8" w:semiHidden="1" w:unhideWhenUsed="1"/>
-    <w:lsdException w:name="index 9" w:semiHidden="1" w:unhideWhenUsed="1"/>
-    <w:lsdException w:name="toc 1" w:semiHidden="1" w:uiPriority="39" w:unhideWhenUsed="1"/>
-    <w:lsdException w:name="toc 2" w:semiHidden="1" w:uiPriority="39" w:unhideWhenUsed="1"/>
-    <w:lsdException w:name="toc 3" w:semiHidden="1" w:uiPriority="39" w:unhideWhenUsed="1"/>
-    <w:lsdException w:name="toc 4" w:semiHidden="1" w:uiPriority="39" w:unhideWhenUsed="1"/>
-    <w:lsdException w:name="toc 5" w:semiHidden="1" w:uiPriority="39" w:unhideWhenUsed="1"/>
-    <w:lsdException w:name="toc 6" w:semiHidden="1" w:uiPriority="39" w:unhideWhenUsed="1"/>
-    <w:lsdException w:name="toc 7" w:semiHidden="1" w:uiPriority="39" w:unhideWhenUsed="1"/>
-    <w:lsdException w:name="toc 8" w:semiHidden="1" w:uiPriority="39" w:unhideWhenUsed="1"/>
-    <w:lsdException w:name="toc 9" w:semiHidden="1" w:uiPriority="39" w:unhideWhenUsed="1"/>
-    <w:lsdException w:name="Normal Indent" w:semiHidden="1" w:unhideWhenUsed="1"/>
-    <w:lsdException w:name="footnote text" w:semiHidden="1" w:unhideWhenUsed="1"/>
-    <w:lsdException w:name="annotation text" w:semiHidden="1" w:unhideWhenUsed="1"/>
-    <w:lsdException w:name="header" w:semiHidden="1" w:unhideWhenUsed="1"/>
-    <w:lsdException w:name="footer" w:semiHidden="1" w:unhideWhenUsed="1"/>
-    <w:lsdException w:name="index heading" w:semiHidden="1" w:unhideWhenUsed="1"/>
-    <w:lsdException w:name="caption" w:semiHidden="1" w:uiPriority="35" w:unhideWhenUsed="1" w:qFormat="1"/>
-    <w:lsdException w:name="table of figures" w:semiHidden="1" w:unhideWhenUsed="1"/>
-    <w:lsdException w:name="envelope address" w:semiHidden="1" w:unhideWhenUsed="1"/>
-    <w:lsdException w:name="envelope return" w:semiHidden="1" w:unhideWhenUsed="1"/>
-    <w:lsdException w:name="footnote reference" w:semiHidden="1" w:unhideWhenUsed="1"/>
-    <w:lsdException w:name="annotation reference" w:semiHidden="1" w:unhideWhenUsed="1"/>
-    <w:lsdException w:name="line number" w:semiHidden="1" w:unhideWhenUsed="1"/>
-    <w:lsdException w:name="page number" w:semiHidden="1" w:unhideWhenUsed="1"/>
-    <w:lsdException w:name="endnote reference" w:semiHidden="1" w:unhideWhenUsed="1"/>
-    <w:lsdException w:name="endnote text" w:semiHidden="1" w:unhideWhenUsed="1"/>
-    <w:lsdException w:name="table of authorities" w:semiHidden="1" w:unhideWhenUsed="1"/>
-    <w:lsdException w:name="macro" w:semiHidden="1" w:unhideWhenUsed="1"/>
-    <w:lsdException w:name="toa heading" w:semiHidden="1" w:unhideWhenUsed="1"/>
-    <w:lsdException w:name="List" w:semiHidden="1" w:unhideWhenUsed="1"/>
-    <w:lsdException w:name="List Bullet" w:semiHidden="1" w:unhideWhenUsed="1"/>
-    <w:lsdException w:name="List Number" w:semiHidden="1" w:unhideWhenUsed="1"/>
-    <w:lsdException w:name="List 2" w:semiHidden="1" w:unhideWhenUsed="1"/>
-    <w:lsdException w:name="List 3" w:semiHidden="1" w:unhideWhenUsed="1"/>
-    <w:lsdException w:name="List 4" w:semiHidden="1" w:unhideWhenUsed="1"/>
-    <w:lsdException w:name="List 5" w:semiHidden="1" w:unhideWhenUsed="1"/>
-    <w:lsdException w:name="List Bullet 2" w:semiHidden="1" w:unhideWhenUsed="1"/>
-    <w:lsdException w:name="List Bullet 3" w:semiHidden="1" w:unhideWhenUsed="1"/>
-    <w:lsdException w:name="List Bullet 4" w:semiHidden="1" w:unhideWhenUsed="1"/>
-    <w:lsdException w:name="List Bullet 5" w:semiHidden="1" w:unhideWhenUsed="1"/>
-    <w:lsdException w:name="List Number 2" w:semiHidden="1" w:unhideWhenUsed="1"/>
-    <w:lsdException w:name="List Number 3" w:semiHidden="1" w:unhideWhenUsed="1"/>
-    <w:lsdException w:name="List Number 4" w:semiHidden="1" w:unhideWhenUsed="1"/>
-    <w:lsdException w:name="List Number 5" w:semiHidden="1" w:unhideWhenUsed="1"/>
-    <w:lsdException w:name="Title" w:uiPriority="10" w:qFormat="1"/>
-    <w:lsdException w:name="Closing" w:semiHidden="1" w:unhideWhenUsed="1"/>
-    <w:lsdException w:name="Signature" w:semiHidden="1" w:unhideWhenUsed="1"/>
-    <w:lsdException w:name="Default Paragraph Font" w:semiHidden="1" w:uiPriority="1" w:unhideWhenUsed="1"/>
-    <w:lsdException w:name="Body Text" w:semiHidden="1" w:unhideWhenUsed="1"/>
-    <w:lsdException w:name="Body Text Indent" w:semiHidden="1" w:unhideWhenUsed="1"/>
-    <w:lsdException w:name="List Continue" w:semiHidden="1" w:unhideWhenUsed="1"/>
-    <w:lsdException w:name="List Continue 2" w:semiHidden="1" w:unhideWhenUsed="1"/>
-    <w:lsdException w:name="List Continue 3" w:semiHidden="1" w:unhideWhenUsed="1"/>
-    <w:lsdException w:name="List Continue 4" w:semiHidden="1" w:unhideWhenUsed="1"/>
-    <w:lsdException w:name="List Continue 5" w:semiHidden="1" w:unhideWhenUsed="1"/>
-    <w:lsdException w:name="Message Header" w:semiHidden="1" w:unhideWhenUsed="1"/>
-    <w:lsdException w:name="Subtitle" w:uiPriority="11" w:qFormat="1"/>
-    <w:lsdException w:name="Salutation" w:semiHidden="1" w:unhideWhenUsed="1"/>
-    <w:lsdException w:name="Date" w:semiHidden="1" w:unhideWhenUsed="1"/>
-    <w:lsdException w:name="Body Text First Indent" w:semiHidden="1" w:unhideWhenUsed="1"/>
-    <w:lsdException w:name="Body Text First Indent 2" w:semiHidden="1" w:unhideWhenUsed="1"/>
-    <w:lsdException w:name="Note Heading" w:semiHidden="1" w:unhideWhenUsed="1"/>
-    <w:lsdException w:name="Body Text 2" w:semiHidden="1" w:unhideWhenUsed="1"/>
-    <w:lsdException w:name="Body Text 3" w:semiHidden="1" w:unhideWhenUsed="1"/>
-    <w:lsdException w:name="Body Text Indent 2" w:semiHidden="1" w:unhideWhenUsed="1"/>
-    <w:lsdException w:name="Body Text Indent 3" w:semiHidden="1" w:unhideWhenUsed="1"/>
-    <w:lsdException w:name="Block Text" w:semiHidden="1" w:unhideWhenUsed="1"/>
-    <w:lsdException w:name="Hyperlink" w:semiHidden="1" w:unhideWhenUsed="1"/>
-    <w:lsdException w:name="FollowedHyperlink" w:semiHidden="1" w:unhideWhenUsed="1"/>
-    <w:lsdException w:name="Strong" w:uiPriority="22" w:qFormat="1"/>
-    <w:lsdException w:name="Emphasis" w:uiPriority="20" w:qFormat="1"/>
-    <w:lsdException w:name="Document Map" w:semiHidden="1" w:unhideWhenUsed="1"/>
-    <w:lsdException w:name="Plain Text" w:semiHidden="1" w:unhideWhenUsed="1"/>
-    <w:lsdException w:name="E-mail Signature" w:semiHidden="1" w:unhideWhenUsed="1"/>
-    <w:lsdException w:name="HTML Top of Form" w:semiHidden="1" w:unhideWhenUsed="1"/>
-    <w:lsdException w:name="HTML Bottom of Form" w:semiHidden="1" w:unhideWhenUsed="1"/>
-    <w:lsdException w:name="Normal (Web)" w:semiHidden="1" w:unhideWhenUsed="1"/>
-    <w:lsdException w:name="HTML Acronym" w:semiHidden="1" w:unhideWhenUsed="1"/>
-    <w:lsdException w:name="HTML Address" w:semiHidden="1" w:unhideWhenUsed="1"/>
-    <w:lsdException w:name="HTML Cite" w:semiHidden="1" w:unhideWhenUsed="1"/>
-    <w:lsdException w:name="HTML Code" w:semiHidden="1" w:unhideWhenUsed="1"/>
-    <w:lsdException w:name="HTML Definition" w:semiHidden="1" w:unhideWhenUsed="1"/>
-    <w:lsdException w:name="HTML Keyboard" w:semiHidden="1" w:unhideWhenUsed="1"/>
-    <w:lsdException w:name="HTML Preformatted" w:semiHidden="1" w:unhideWhenUsed="1"/>
-    <w:lsdException w:name="HTML Sample" w:semiHidden="1" w:unhideWhenUsed="1"/>
-    <w:lsdException w:name="HTML Typewriter" w:semiHidden="1" w:unhideWhenUsed="1"/>
-    <w:lsdException w:name="HTML Variable" w:semiHidden="1" w:unhideWhenUsed="1"/>
-    <w:lsdException w:name="Normal Table" w:semiHidden="1" w:unhideWhenUsed="1"/>
-    <w:lsdException w:name="annotation subject" w:semiHidden="1" w:unhideWhenUsed="1"/>
-    <w:lsdException w:name="No List" w:semiHidden="1" w:unhideWhenUsed="1"/>
-    <w:lsdException w:name="Outline List 1" w:semiHidden="1" w:unhideWhenUsed="1"/>
-    <w:lsdException w:name="Outline List 2" w:semiHidden="1" w:unhideWhenUsed="1"/>
-    <w:lsdException w:name="Outline List 3" w:semiHidden="1" w:unhideWhenUsed="1"/>
-    <w:lsdException w:name="Table Simple 1" w:semiHidden="1" w:unhideWhenUsed="1"/>
-    <w:lsdException w:name="Table Simple 2" w:semiHidden="1" w:unhideWhenUsed="1"/>
-    <w:lsdException w:name="Table Simple 3" w:semiHidden="1" w:unhideWhenUsed="1"/>
-    <w:lsdException w:name="Table Classic 1" w:semiHidden="1" w:unhideWhenUsed="1"/>
-    <w:lsdException w:name="Table Classic 2" w:semiHidden="1" w:unhideWhenUsed="1"/>
-    <w:lsdException w:name="Table Classic 3" w:semiHidden="1" w:unhideWhenUsed="1"/>
-    <w:lsdException w:name="Table Classic 4" w:semiHidden="1" w:unhideWhenUsed="1"/>
-    <w:lsdException w:name="Table Colorful 1" w:semiHidden="1" w:unhideWhenUsed="1"/>
-    <w:lsdException w:name="Table Colorful 2" w:semiHidden="1" w:unhideWhenUsed="1"/>
-    <w:lsdException w:name="Table Colorful 3" w:semiHidden="1" w:unhideWhenUsed="1"/>
-    <w:lsdException w:name="Table Columns 1" w:semiHidden="1" w:unhideWhenUsed="1"/>
-    <w:lsdException w:name="Table Columns 2" w:semiHidden="1" w:unhideWhenUsed="1"/>
-    <w:lsdException w:name="Table Columns 3" w:semiHidden="1" w:unhideWhenUsed="1"/>
-    <w:lsdException w:name="Table Columns 4" w:semiHidden="1" w:unhideWhenUsed="1"/>
-    <w:lsdException w:name="Table Columns 5" w:semiHidden="1" w:unhideWhenUsed="1"/>
-    <w:lsdException w:name="Table Grid 1" w:semiHidden="1" w:unhideWhenUsed="1"/>
-    <w:lsdException w:name="Table Grid 2" w:semiHidden="1" w:unhideWhenUsed="1"/>
-    <w:lsdException w:name="Table Grid 3" w:semiHidden="1" w:unhideWhenUsed="1"/>
-    <w:lsdException w:name="Table Grid 4" w:semiHidden="1" w:unhideWhenUsed="1"/>
-    <w:lsdException w:name="Table Grid 5" w:semiHidden="1" w:unhideWhenUsed="1"/>
-    <w:lsdException w:name="Table Grid 6" w:semiHidden="1" w:unhideWhenUsed="1"/>
-    <w:lsdException w:name="Table Grid 7" w:semiHidden="1" w:unhideWhenUsed="1"/>
-    <w:lsdException w:name="Table Grid 8" w:semiHidden="1" w:unhideWhenUsed="1"/>
-    <w:lsdException w:name="Table List 1" w:semiHidden="1" w:unhideWhenUsed="1"/>
-    <w:lsdException w:name="Table List 2" w:semiHidden="1" w:unhideWhenUsed="1"/>
-    <w:lsdException w:name="Table List 3" w:semiHidden="1" w:unhideWhenUsed="1"/>
-    <w:lsdException w:name="Table List 4" w:semiHidden="1" w:unhideWhenUsed="1"/>
-    <w:lsdException w:name="Table List 5" w:semiHidden="1" w:unhideWhenUsed="1"/>
-    <w:lsdException w:name="Table List 6" w:semiHidden="1" w:unhideWhenUsed="1"/>
-    <w:lsdException w:name="Table List 7" w:semiHidden="1" w:unhideWhenUsed="1"/>
-    <w:lsdException w:name="Table List 8" w:semiHidden="1" w:unhideWhenUsed="1"/>
-    <w:lsdException w:name="Table 3D effects 1" w:semiHidden="1" w:unhideWhenUsed="1"/>
-    <w:lsdException w:name="Table 3D effects 2" w:semiHidden="1" w:unhideWhenUsed="1"/>
-    <w:lsdException w:name="Table 3D effects 3" w:semiHidden="1" w:unhideWhenUsed="1"/>
-    <w:lsdException w:name="Table Contemporary" w:semiHidden="1" w:unhideWhenUsed="1"/>
-    <w:lsdException w:name="Table Elegant" w:semiHidden="1" w:unhideWhenUsed="1"/>
-    <w:lsdException w:name="Table Professional" w:semiHidden="1" w:unhideWhenUsed="1"/>
-    <w:lsdException w:name="Table Subtle 1" w:semiHidden="1" w:unhideWhenUsed="1"/>
-    <w:lsdException w:name="Table Subtle 2" w:semiHidden="1" w:unhideWhenUsed="1"/>
-    <w:lsdException w:name="Table Web 1" w:semiHidden="1" w:unhideWhenUsed="1"/>
-    <w:lsdException w:name="Table Web 2" w:semiHidden="1" w:unhideWhenUsed="1"/>
-    <w:lsdException w:name="Table Web 3" w:semiHidden="1" w:unhideWhenUsed="1"/>
-    <w:lsdException w:name="Balloon Text" w:semiHidden="1" w:unhideWhenUsed="1"/>
-    <w:lsdException w:name="Table Grid" w:uiPriority="39"/>
-    <w:lsdException w:name="Table Theme" w:semiHidden="1" w:unhideWhenUsed="1"/>
-    <w:lsdException w:name="Placeholder Text" w:semiHidden="1"/>
-    <w:lsdException w:name="No Spacing" w:uiPriority="1" w:qFormat="1"/>
-    <w:lsdException w:name="Light Shading" w:uiPriority="60"/>
-    <w:lsdException w:name="Light List" w:uiPriority="61"/>
-    <w:lsdException w:name="Light Grid" w:uiPriority="62"/>
-    <w:lsdException w:name="Medium Shading 1" w:uiPriority="63"/>
-    <w:lsdException w:name="Medium Shading 2" w:uiPriority="64"/>
-    <w:lsdException w:name="Medium List 1" w:uiPriority="65"/>
-    <w:lsdException w:name="Medium List 2" w:uiPriority="66"/>
-    <w:lsdException w:name="Medium Grid 1" w:uiPriority="67"/>
-    <w:lsdException w:name="Medium Grid 2" w:uiPriority="68"/>
-    <w:lsdException w:name="Medium Grid 3" w:uiPriority="69"/>
-    <w:lsdException w:name="Dark List" w:uiPriority="70"/>
-    <w:lsdException w:name="Colorful Shading" w:uiPriority="71"/>
-    <w:lsdException w:name="Colorful List" w:uiPriority="72"/>
-    <w:lsdException w:name="Colorful Grid" w:uiPriority="73"/>
-    <w:lsdException w:name="Light Shading Accent 1" w:uiPriority="60"/>
-    <w:lsdException w:name="Light List Accent 1" w:uiPriority="61"/>
-    <w:lsdException w:name="Light Grid Accent 1" w:uiPriority="62"/>
-    <w:lsdException w:name="Medium Shading 1 Accent 1" w:uiPriority="63"/>
-    <w:lsdException w:name="Medium Shading 2 Accent 1" w:uiPriority="64"/>
-    <w:lsdException w:name="Medium List 1 Accent 1" w:uiPriority="65"/>
-    <w:lsdException w:name="Revision" w:semiHidden="1"/>
-    <w:lsdException w:name="List Paragraph" w:uiPriority="34" w:qFormat="1"/>
-    <w:lsdException w:name="Quote" w:uiPriority="29" w:qFormat="1"/>
-    <w:lsdException w:name="Intense Quote" w:uiPriority="30" w:qFormat="1"/>
-    <w:lsdException w:name="Medium List 2 Accent 1" w:uiPriority="66"/>
-    <w:lsdException w:name="Medium Grid 1 Accent 1" w:uiPriority="67"/>
-    <w:lsdException w:name="Medium Grid 2 Accent 1" w:uiPriority="68"/>
-    <w:lsdException w:name="Medium Grid 3 Accent 1" w:uiPriority="69"/>
-    <w:lsdException w:name="Dark List Accent 1" w:uiPriority="70"/>
-    <w:lsdException w:name="Colorful Shading Accent 1" w:uiPriority="71"/>
-    <w:lsdException w:name="Colorful List Accent 1" w:uiPriority="72"/>
-    <w:lsdException w:name="Colorful Grid Accent 1" w:uiPriority="73"/>
-    <w:lsdException w:name="Light Shading Accent 2" w:uiPriority="60"/>
-    <w:lsdException w:name="Light List Accent 2" w:uiPriority="61"/>
-    <w:lsdException w:name="Light Grid Accent 2" w:uiPriority="62"/>
-    <w:lsdException w:name="Medium Shading 1 Accent 2" w:uiPriority="63"/>
-    <w:lsdException w:name="Medium Shading 2 Accent 2" w:uiPriority="64"/>
-    <w:lsdException w:name="Medium List 1 Accent 2" w:uiPriority="65"/>
-    <w:lsdException w:name="Medium List 2 Accent 2" w:uiPriority="66"/>
-    <w:lsdException w:name="Medium Grid 1 Accent 2" w:uiPriority="67"/>
-    <w:lsdException w:name="Medium Grid 2 Accent 2" w:uiPriority="68"/>
-    <w:lsdException w:name="Medium Grid 3 Accent 2" w:uiPriority="69"/>
-    <w:lsdException w:name="Dark List Accent 2" w:uiPriority="70"/>
-    <w:lsdException w:name="Colorful Shading Accent 2" w:uiPriority="71"/>
-    <w:lsdException w:name="Colorful List Accent 2" w:uiPriority="72"/>
-    <w:lsdException w:name="Colorful Grid Accent 2" w:uiPriority="73"/>
-    <w:lsdException w:name="Light Shading Accent 3" w:uiPriority="60"/>
-    <w:lsdException w:name="Light List Accent 3" w:uiPriority="61"/>
-    <w:lsdException w:name="Light Grid Accent 3" w:uiPriority="62"/>
-    <w:lsdException w:name="Medium Shading 1 Accent 3" w:uiPriority="63"/>
-    <w:lsdException w:name="Medium Shading 2 Accent 3" w:uiPriority="64"/>
-    <w:lsdException w:name="Medium List 1 Accent 3" w:uiPriority="65"/>
-    <w:lsdException w:name="Medium List 2 Accent 3" w:uiPriority="66"/>
-    <w:lsdException w:name="Medium Grid 1 Accent 3" w:uiPriority="67"/>
-    <w:lsdException w:name="Medium Grid 2 Accent 3" w:uiPriority="68"/>
-    <w:lsdException w:name="Medium Grid 3 Accent 3" w:uiPriority="69"/>
-    <w:lsdException w:name="Dark List Accent 3" w:uiPriority="70"/>
-    <w:lsdException w:name="Colorful Shading Accent 3" w:uiPriority="71"/>
-    <w:lsdException w:name="Colorful List Accent 3" w:uiPriority="72"/>
-    <w:lsdException w:name="Colorful Grid Accent 3" w:uiPriority="73"/>
-    <w:lsdException w:name="Light Shading Accent 4" w:uiPriority="60"/>
-    <w:lsdException w:name="Light List Accent 4" w:uiPriority="61"/>
-    <w:lsdException w:name="Light Grid Accent 4" w:uiPriority="62"/>
-    <w:lsdException w:name="Medium Shading 1 Accent 4" w:uiPriority="63"/>
-    <w:lsdException w:name="Medium Shading 2 Accent 4" w:uiPriority="64"/>
-    <w:lsdException w:name="Medium List 1 Accent 4" w:uiPriority="65"/>
-    <w:lsdException w:name="Medium List 2 Accent 4" w:uiPriority="66"/>
-    <w:lsdException w:name="Medium Grid 1 Accent 4" w:uiPriority="67"/>
-    <w:lsdException w:name="Medium Grid 2 Accent 4" w:uiPriority="68"/>
-    <w:lsdException w:name="Medium Grid 3 Accent 4" w:uiPriority="69"/>
-    <w:lsdException w:name="Dark List Accent 4" w:uiPriority="70"/>
-    <w:lsdException w:name="Colorful Shading Accent 4" w:uiPriority="71"/>
-    <w:lsdException w:name="Colorful List Accent 4" w:uiPriority="72"/>
-    <w:lsdException w:name="Colorful Grid Accent 4" w:uiPriority="73"/>
-    <w:lsdException w:name="Light Shading Accent 5" w:uiPriority="60"/>
-    <w:lsdException w:name="Light List Accent 5" w:uiPriority="61"/>
-    <w:lsdException w:name="Light Grid Accent 5" w:uiPriority="62"/>
-    <w:lsdException w:name="Medium Shading 1 Accent 5" w:uiPriority="63"/>
-    <w:lsdException w:name="Medium Shading 2 Accent 5" w:uiPriority="64"/>
-    <w:lsdException w:name="Medium List 1 Accent 5" w:uiPriority="65"/>
-    <w:lsdException w:name="Medium List 2 Accent 5" w:uiPriority="66"/>
-    <w:lsdException w:name="Medium Grid 1 Accent 5" w:uiPriority="67"/>
-    <w:lsdException w:name="Medium Grid 2 Accent 5" w:uiPriority="68"/>
-    <w:lsdException w:name="Medium Grid 3 Accent 5" w:uiPriority="69"/>
-    <w:lsdException w:name="Dark List Accent 5" w:uiPriority="70"/>
-    <w:lsdException w:name="Colorful Shading Accent 5" w:uiPriority="71"/>
-    <w:lsdException w:name="Colorful List Accent 5" w:uiPriority="72"/>
-    <w:lsdException w:name="Colorful Grid Accent 5" w:uiPriority="73"/>
-    <w:lsdException w:name="Light Shading Accent 6" w:uiPriority="60"/>
-    <w:lsdException w:name="Light List Accent 6" w:uiPriority="61"/>
-    <w:lsdException w:name="Light Grid Accent 6" w:uiPriority="62"/>
-    <w:lsdException w:name="Medium Shading 1 Accent 6" w:uiPriority="63"/>
-    <w:lsdException w:name="Medium Shading 2 Accent 6" w:uiPriority="64"/>
-    <w:lsdException w:name="Medium List 1 Accent 6" w:uiPriority="65"/>
-    <w:lsdException w:name="Medium List 2 Accent 6" w:uiPriority="66"/>
-    <w:lsdException w:name="Medium Grid 1 Accent 6" w:uiPriority="67"/>
-    <w:lsdException w:name="Medium Grid 2 Accent 6" w:uiPriority="68"/>
-    <w:lsdException w:name="Medium Grid 3 Accent 6" w:uiPriority="69"/>
-    <w:lsdException w:name="Dark List Accent 6" w:uiPriority="70"/>
-    <w:lsdException w:name="Colorful Shading Accent 6" w:uiPriority="71"/>
-    <w:lsdException w:name="Colorful List Accent 6" w:uiPriority="72"/>
-    <w:lsdException w:name="Colorful Grid Accent 6" w:uiPriority="73"/>
-    <w:lsdException w:name="Subtle Emphasis" w:uiPriority="19" w:qFormat="1"/>
-    <w:lsdException w:name="Intense Emphasis" w:uiPriority="21" w:qFormat="1"/>
-    <w:lsdException w:name="Subtle Reference" w:uiPriority="31" w:qFormat="1"/>
-    <w:lsdException w:name="Intense Reference" w:uiPriority="32" w:qFormat="1"/>
-    <w:lsdException w:name="Book Title" w:uiPriority="33" w:qFormat="1"/>
-    <w:lsdException w:name="Bibliography" w:semiHidden="1" w:uiPriority="37" w:unhideWhenUsed="1"/>
-    <w:lsdException w:name="TOC Heading" w:semiHidden="1" w:uiPriority="39" w:unhideWhenUsed="1" w:qFormat="1"/>
-    <w:lsdException w:name="Plain Table 1" w:uiPriority="41"/>
-    <w:lsdException w:name="Plain Table 2" w:uiPriority="42"/>
-    <w:lsdException w:name="Plain Table 3" w:uiPriority="43"/>
-    <w:lsdException w:name="Plain Table 4" w:uiPriority="44"/>
-    <w:lsdException w:name="Plain Table 5" w:uiPriority="45"/>
-    <w:lsdException w:name="Grid Table Light" w:uiPriority="40"/>
-    <w:lsdException w:name="Grid Table 1 Light" w:uiPriority="46"/>
-    <w:lsdException w:name="Grid Table 2" w:uiPriority="47"/>
-    <w:lsdException w:name="Grid Table 3" w:uiPriority="48"/>
-    <w:lsdException w:name="Grid Table 4" w:uiPriority="49"/>
-    <w:lsdException w:name="Grid Table 5 Dark" w:uiPriority="50"/>
-    <w:lsdException w:name="Grid Table 6 Colorful" w:uiPriority="51"/>
-    <w:lsdException w:name="Grid Table 7 Colorful" w:uiPriority="52"/>
-    <w:lsdException w:name="Grid Table 1 Light Accent 1" w:uiPriority="46"/>
-    <w:lsdException w:name="Grid Table 2 Accent 1" w:uiPriority="47"/>
-    <w:lsdException w:name="Grid Table 3 Accent 1" w:uiPriority="48"/>
-    <w:lsdException w:name="Grid Table 4 Accent 1" w:uiPriority="49"/>
-    <w:lsdException w:name="Grid Table 5 Dark Accent 1" w:uiPriority="50"/>
-    <w:lsdException w:name="Grid Table 6 Colorful Accent 1" w:uiPriority="51"/>
-    <w:lsdException w:name="Grid Table 7 Colorful Accent 1" w:uiPriority="52"/>
-    <w:lsdException w:name="Grid Table 1 Light Accent 2" w:uiPriority="46"/>
-    <w:lsdException w:name="Grid Table 2 Accent 2" w:uiPriority="47"/>
-    <w:lsdException w:name="Grid Table 3 Accent 2" w:uiPriority="48"/>
-    <w:lsdException w:name="Grid Table 4 Accent 2" w:uiPriority="49"/>
-    <w:lsdException w:name="Grid Table 5 Dark Accent 2" w:uiPriority="50"/>
-    <w:lsdException w:name="Grid Table 6 Colorful Accent 2" w:uiPriority="51"/>
-    <w:lsdException w:name="Grid Table 7 Colorful Accent 2" w:uiPriority="52"/>
-    <w:lsdException w:name="Grid Table 1 Light Accent 3" w:uiPriority="46"/>
-    <w:lsdException w:name="Grid Table 2 Accent 3" w:uiPriority="47"/>
-    <w:lsdException w:name="Grid Table 3 Accent 3" w:uiPriority="48"/>
-    <w:lsdException w:name="Grid Table 4 Accent 3" w:uiPriority="49"/>
-    <w:lsdException w:name="Grid Table 5 Dark Accent 3" w:uiPriority="50"/>
-    <w:lsdException w:name="Grid Table 6 Colorful Accent 3" w:uiPriority="51"/>
-    <w:lsdException w:name="Grid Table 7 Colorful Accent 3" w:uiPriority="52"/>
-    <w:lsdException w:name="Grid Table 1 Light Accent 4" w:uiPriority="46"/>
-    <w:lsdException w:name="Grid Table 2 Accent 4" w:uiPriority="47"/>
-    <w:lsdException w:name="Grid Table 3 Accent 4" w:uiPriority="48"/>
-    <w:lsdException w:name="Grid Table 4 Accent 4" w:uiPriority="49"/>
-    <w:lsdException w:name="Grid Table 5 Dark Accent 4" w:uiPriority="50"/>
-    <w:lsdException w:name="Grid Table 6 Colorful Accent 4" w:uiPriority="51"/>
-    <w:lsdException w:name="Grid Table 7 Colorful Accent 4" w:uiPriority="52"/>
-    <w:lsdException w:name="Grid Table 1 Light Accent 5" w:uiPriority="46"/>
-    <w:lsdException w:name="Grid Table 2 Accent 5" w:uiPriority="47"/>
-    <w:lsdException w:name="Grid Table 3 Accent 5" w:uiPriority="48"/>
-    <w:lsdException w:name="Grid Table 4 Accent 5" w:uiPriority="49"/>
-    <w:lsdException w:name="Grid Table 5 Dark Accent 5" w:uiPriority="50"/>
-    <w:lsdException w:name="Grid Table 6 Colorful Accent 5" w:uiPriority="51"/>
-    <w:lsdException w:name="Grid Table 7 Colorful Accent 5" w:uiPriority="52"/>
-    <w:lsdException w:name="Grid Table 1 Light Accent 6" w:uiPriority="46"/>
-    <w:lsdException w:name="Grid Table 2 Accent 6" w:uiPriority="47"/>
-    <w:lsdException w:name="Grid Table 3 Accent 6" w:uiPriority="48"/>
-    <w:lsdException w:name="Grid Table 4 Accent 6" w:uiPriority="49"/>
-    <w:lsdException w:name="Grid Table 5 Dark Accent 6" w:uiPriority="50"/>
-    <w:lsdException w:name="Grid Table 6 Colorful Accent 6" w:uiPriority="51"/>
-    <w:lsdException w:name="Grid Table 7 Colorful Accent 6" w:uiPriority="52"/>
-    <w:lsdException w:name="List Table 1 Light" w:uiPriority="46"/>
-    <w:lsdException w:name="List Table 2" w:uiPriority="47"/>
-    <w:lsdException w:name="List Table 3" w:uiPriority="48"/>
-    <w:lsdException w:name="List Table 4" w:uiPriority="49"/>
-    <w:lsdException w:name="List Table 5 Dark" w:uiPriority="50"/>
-    <w:lsdException w:name="List Table 6 Colorful" w:uiPriority="51"/>
-    <w:lsdException w:name="List Table 7 Colorful" w:uiPriority="52"/>
-    <w:lsdException w:name="List Table 1 Light Accent 1" w:uiPriority="46"/>
-    <w:lsdException w:name="List Table 2 Accent 1" w:uiPriority="47"/>
-    <w:lsdException w:name="List Table 3 Accent 1" w:uiPriority="48"/>
-    <w:lsdException w:name="List Table 4 Accent 1" w:uiPriority="49"/>
-    <w:lsdException w:name="List Table 5 Dark Accent 1" w:uiPriority="50"/>
-    <w:lsdException w:name="List Table 6 Colorful Accent 1" w:uiPriority="51"/>
-    <w:lsdException w:name="List Table 7 Colorful Accent 1" w:uiPriority="52"/>
-    <w:lsdException w:name="List Table 1 Light Accent 2" w:uiPriority="46"/>
-    <w:lsdException w:name="List Table 2 Accent 2" w:uiPriority="47"/>
-    <w:lsdException w:name="List Table 3 Accent 2" w:uiPriority="48"/>
-    <w:lsdException w:name="List Table 4 Accent 2" w:uiPriority="49"/>
-    <w:lsdException w:name="List Table 5 Dark Accent 2" w:uiPriority="50"/>
-    <w:lsdException w:name="List Table 6 Colorful Accent 2" w:uiPriority="51"/>
-    <w:lsdException w:name="List Table 7 Colorful Accent 2" w:uiPriority="52"/>
-    <w:lsdException w:name="List Table 1 Light Accent 3" w:uiPriority="46"/>
-    <w:lsdException w:name="List Table 2 Accent 3" w:uiPriority="47"/>
-    <w:lsdException w:name="List Table 3 Accent 3" w:uiPriority="48"/>
-    <w:lsdException w:name="List Table 4 Accent 3" w:uiPriority="49"/>
-    <w:lsdException w:name="List Table 5 Dark Accent 3" w:uiPriority="50"/>
-    <w:lsdException w:name="List Table 6 Colorful Accent 3" w:uiPriority="51"/>
-    <w:lsdException w:name="List Table 7 Colorful Accent 3" w:uiPriority="52"/>
-    <w:lsdException w:name="List Table 1 Light Accent 4" w:uiPriority="46"/>
-    <w:lsdException w:name="List Table 2 Accent 4" w:uiPriority="47"/>
-    <w:lsdException w:name="List Table 3 Accent 4" w:uiPriority="48"/>
-    <w:lsdException w:name="List Table 4 Accent 4" w:uiPriority="49"/>
-    <w:lsdException w:name="List Table 5 Dark Accent 4" w:uiPriority="50"/>
-    <w:lsdException w:name="List Table 6 Colorful Accent 4" w:uiPriority="51"/>
-    <w:lsdException w:name="List Table 7 Colorful Accent 4" w:uiPriority="52"/>
-    <w:lsdException w:name="List Table 1 Light Accent 5" w:uiPriority="46"/>
-    <w:lsdException w:name="List Table 2 Accent 5" w:uiPriority="47"/>
-    <w:lsdException w:name="List Table 3 Accent 5" w:uiPriority="48"/>
-    <w:lsdException w:name="List Table 4 Accent 5" w:uiPriority="49"/>
-    <w:lsdException w:name="List Table 5 Dark Accent 5" w:uiPriority="50"/>
-    <w:lsdException w:name="List Table 6 Colorful Accent 5" w:uiPriority="51"/>
-    <w:lsdException w:name="List Table 7 Colorful Accent 5" w:uiPriority="52"/>
-    <w:lsdException w:name="List Table 1 Light Accent 6" w:uiPriority="46"/>
-    <w:lsdException w:name="List Table 2 Accent 6" w:uiPriority="47"/>
-    <w:lsdException w:name="List Table 3 Accent 6" w:uiPriority="48"/>
-    <w:lsdException w:name="List Table 4 Accent 6" w:uiPriority="49"/>
-    <w:lsdException w:name="List Table 5 Dark Accent 6" w:uiPriority="50"/>
-    <w:lsdException w:name="List Table 6 Colorful Accent 6" w:uiPriority="51"/>
-    <w:lsdException w:name="List Table 7 Colorful Accent 6" w:uiPriority="52"/>
-  </w:latentStyles>
-  <w:style w:type="paragraph" w:default="1" w:styleId="Normal">
-    <w:name w:val="Normal"/>
-    <w:qFormat/>
-  </w:style>
-  <w:style w:type="character" w:default="1" w:styleId="DefaultParagraphFont">
-    <w:name w:val="Default Paragraph Font"/>
-    <w:uiPriority w:val="1"/>
-    <w:semiHidden/>
-    <w:unhideWhenUsed/>
-  </w:style>
-  <w:style w:type="table" w:default="1" w:styleId="TableNormal">
-    <w:name w:val="Normal Table"/>
-    <w:uiPriority w:val="99"/>
-    <w:semiHidden/>
-    <w:unhideWhenUsed/>
-    <w:tblPr>
-      <w:tblInd w:w="0" w:type="dxa"/>
-      <w:tblCellMar>
-        <w:top w:w="0" w:type="dxa"/>
-        <w:left w:w="108" w:type="dxa"/>
-        <w:bottom w:w="0" w:type="dxa"/>
-        <w:right w:w="108" w:type="dxa"/>
-      </w:tblCellMar>
-    </w:tblPr>
-  </w:style>
-  <w:style w:type="numbering" w:default="1" w:styleId="NoList">
-    <w:name w:val="No List"/>
-    <w:uiPriority w:val="99"/>
-    <w:semiHidden/>
-    <w:unhideWhenUsed/>
-  </w:style>
-  <w:style w:type="paragraph" w:customStyle="1" w:styleId="71DA4D98F027482AA9E89F3A53B5DFA9">
-    <w:name w:val="71DA4D98F027482AA9E89F3A53B5DFA9"/>
-    <w:rsid w:val="00687E69"/>
-  </w:style>
-  <w:style w:type="paragraph" w:customStyle="1" w:styleId="6C73B470BF074B54B139B3596802C781">
-    <w:name w:val="6C73B470BF074B54B139B3596802C781"/>
-    <w:rsid w:val="00687E69"/>
-  </w:style>
-  <w:style w:type="paragraph" w:customStyle="1" w:styleId="C27E5C0B3EFE4D70941A9995911756B2">
-    <w:name w:val="C27E5C0B3EFE4D70941A9995911756B2"/>
-    <w:rsid w:val="00687E69"/>
-  </w:style>
-  <w:style w:type="paragraph" w:customStyle="1" w:styleId="EFA57714F5434ACC999E7B6B8D746925">
-    <w:name w:val="EFA57714F5434ACC999E7B6B8D746925"/>
-    <w:rsid w:val="00687E69"/>
-  </w:style>
-  <w:style w:type="paragraph" w:customStyle="1" w:styleId="8FD6B3C211A840B2BBC29EE2CB089A17">
-    <w:name w:val="8FD6B3C211A840B2BBC29EE2CB089A17"/>
-    <w:rsid w:val="00687E69"/>
-  </w:style>
-  <w:style w:type="paragraph" w:customStyle="1" w:styleId="D520C5D2320443378FA676E8B030C94A">
-    <w:name w:val="D520C5D2320443378FA676E8B030C94A"/>
-    <w:rsid w:val="00687E69"/>
-  </w:style>
-</w:styles>
-</file>
-
-<file path=word/glossary/webSettings.xml><?xml version="1.0" encoding="utf-8"?>
-<w:webSettings xmlns:mc="http://schemas.openxmlformats.org/markup-compatibility/2006" xmlns:r="http://schemas.openxmlformats.org/officeDocument/2006/relationships" xmlns:w="http://schemas.openxmlformats.org/wordprocessingml/2006/main" xmlns:w14="http://schemas.microsoft.com/office/word/2010/wordml" xmlns:w15="http://schemas.microsoft.com/office/word/2012/wordml" mc:Ignorable="w14 w15">
-  <w:optimizeForBrowser/>
-  <w:allowPNG/>
-</w:webSettings>
-</file>
-
 <file path=word/theme/theme1.xml><?xml version="1.0" encoding="utf-8"?>
 <a:theme xmlns:a="http://schemas.openxmlformats.org/drawingml/2006/main" name="Office Theme">
   <a:themeElements>
@@ -5243,7 +4511,7 @@
 </file>
 
 <file path=customXml/itemProps5.xml><?xml version="1.0" encoding="utf-8"?>
-<ds:datastoreItem xmlns:ds="http://schemas.openxmlformats.org/officeDocument/2006/customXml" ds:itemID="{B8099281-4A77-4A7F-9270-DD3245275614}">
+<ds:datastoreItem xmlns:ds="http://schemas.openxmlformats.org/officeDocument/2006/customXml" ds:itemID="{8532901E-610A-4959-BC53-3632DE0875E9}">
   <ds:schemaRefs>
     <ds:schemaRef ds:uri="http://schemas.openxmlformats.org/officeDocument/2006/bibliography"/>
   </ds:schemaRefs>

</xml_diff>

<commit_message>
Commit 12 - Added Shruti's level02 and my level03 into main project
</commit_message>
<xml_diff>
--- a/Documentation/External Doc - Final Project.docx
+++ b/Documentation/External Doc - Final Project.docx
@@ -873,6 +873,16 @@
         </w:rPr>
         <w:br w:type="page"/>
       </w:r>
+      <w:r>
+        <w:rPr>
+          <w:b/>
+          <w:sz w:val="24"/>
+          <w:szCs w:val="24"/>
+          <w:u w:val="single"/>
+        </w:rPr>
+        <w:lastRenderedPageBreak/>
+        <w:t>level</w:t>
+      </w:r>
     </w:p>
     <w:p>
       <w:pPr>
@@ -891,7 +901,6 @@
           <w:szCs w:val="24"/>
           <w:u w:val="single"/>
         </w:rPr>
-        <w:lastRenderedPageBreak/>
         <w:t>Version History</w:t>
       </w:r>
     </w:p>
@@ -1698,8 +1707,6 @@
         </w:rPr>
         <w:t>First person</w:t>
       </w:r>
-      <w:bookmarkStart w:id="0" w:name="_GoBack"/>
-      <w:bookmarkEnd w:id="0"/>
       <w:r>
         <w:rPr>
           <w:sz w:val="24"/>
@@ -2120,6 +2127,8 @@
         </w:rPr>
         <w:t>Game Progression</w:t>
       </w:r>
+      <w:bookmarkStart w:id="0" w:name="_GoBack"/>
+      <w:bookmarkEnd w:id="0"/>
     </w:p>
     <w:p>
       <w:pPr>
@@ -2956,7 +2965,7 @@
         <w:rFonts w:asciiTheme="majorHAnsi" w:hAnsiTheme="majorHAnsi"/>
         <w:noProof/>
       </w:rPr>
-      <w:t>5</w:t>
+      <w:t>4</w:t>
     </w:r>
     <w:r>
       <w:rPr>
@@ -4456,16 +4465,16 @@
 </file>
 
 <file path=customXml/item2.xml><?xml version="1.0" encoding="utf-8"?>
-<p:properties xmlns:p="http://schemas.microsoft.com/office/2006/metadata/properties" xmlns:xsi="http://www.w3.org/2001/XMLSchema-instance" xmlns:pc="http://schemas.microsoft.com/office/infopath/2007/PartnerControls"/>
-</file>
-
-<file path=customXml/item3.xml><?xml version="1.0" encoding="utf-8"?>
 <?mso-contentType ?>
 <FormTemplates xmlns="http://schemas.microsoft.com/sharepoint/v3/contenttype/forms">
   <Display>DocumentLibraryForm</Display>
   <Edit>AssetEditForm</Edit>
   <New>DocumentLibraryForm</New>
 </FormTemplates>
+</file>
+
+<file path=customXml/item3.xml><?xml version="1.0" encoding="utf-8"?>
+<p:properties xmlns:p="http://schemas.microsoft.com/office/2006/metadata/properties" xmlns:xsi="http://www.w3.org/2001/XMLSchema-instance" xmlns:pc="http://schemas.microsoft.com/office/infopath/2007/PartnerControls"/>
 </file>
 
 <file path=customXml/item4.xml><?xml version="1.0" encoding="utf-8"?>
@@ -4485,18 +4494,18 @@
 </file>
 
 <file path=customXml/itemProps2.xml><?xml version="1.0" encoding="utf-8"?>
-<ds:datastoreItem xmlns:ds="http://schemas.openxmlformats.org/officeDocument/2006/customXml" ds:itemID="{6BD01D80-C71E-4C35-9EC9-AB4B2A68E7C1}">
+<ds:datastoreItem xmlns:ds="http://schemas.openxmlformats.org/officeDocument/2006/customXml" ds:itemID="{DF8A6096-AC3C-41A5-9CB9-998E1823050B}">
   <ds:schemaRefs>
-    <ds:schemaRef ds:uri="http://schemas.microsoft.com/office/2006/metadata/properties"/>
-    <ds:schemaRef ds:uri="http://schemas.microsoft.com/office/infopath/2007/PartnerControls"/>
+    <ds:schemaRef ds:uri="http://schemas.microsoft.com/sharepoint/v3/contenttype/forms"/>
   </ds:schemaRefs>
 </ds:datastoreItem>
 </file>
 
 <file path=customXml/itemProps3.xml><?xml version="1.0" encoding="utf-8"?>
-<ds:datastoreItem xmlns:ds="http://schemas.openxmlformats.org/officeDocument/2006/customXml" ds:itemID="{DF8A6096-AC3C-41A5-9CB9-998E1823050B}">
+<ds:datastoreItem xmlns:ds="http://schemas.openxmlformats.org/officeDocument/2006/customXml" ds:itemID="{6BD01D80-C71E-4C35-9EC9-AB4B2A68E7C1}">
   <ds:schemaRefs>
-    <ds:schemaRef ds:uri="http://schemas.microsoft.com/sharepoint/v3/contenttype/forms"/>
+    <ds:schemaRef ds:uri="http://schemas.microsoft.com/office/2006/metadata/properties"/>
+    <ds:schemaRef ds:uri="http://schemas.microsoft.com/office/infopath/2007/PartnerControls"/>
   </ds:schemaRefs>
 </ds:datastoreItem>
 </file>
@@ -4511,7 +4520,7 @@
 </file>
 
 <file path=customXml/itemProps5.xml><?xml version="1.0" encoding="utf-8"?>
-<ds:datastoreItem xmlns:ds="http://schemas.openxmlformats.org/officeDocument/2006/customXml" ds:itemID="{8532901E-610A-4959-BC53-3632DE0875E9}">
+<ds:datastoreItem xmlns:ds="http://schemas.openxmlformats.org/officeDocument/2006/customXml" ds:itemID="{192662B2-13A5-4539-90F9-1F5553F02196}">
   <ds:schemaRefs>
     <ds:schemaRef ds:uri="http://schemas.openxmlformats.org/officeDocument/2006/bibliography"/>
   </ds:schemaRefs>

</xml_diff>

<commit_message>
Commit 13 - Fixed previous commit and imported Shruti's level02 The Forest into main project
</commit_message>
<xml_diff>
--- a/Documentation/External Doc - Final Project.docx
+++ b/Documentation/External Doc - Final Project.docx
@@ -873,34 +873,25 @@
         </w:rPr>
         <w:br w:type="page"/>
       </w:r>
-      <w:r>
+    </w:p>
+    <w:p>
+      <w:pPr>
+        <w:jc w:val="center"/>
         <w:rPr>
           <w:b/>
           <w:sz w:val="24"/>
           <w:szCs w:val="24"/>
           <w:u w:val="single"/>
         </w:rPr>
+      </w:pPr>
+      <w:r>
+        <w:rPr>
+          <w:b/>
+          <w:sz w:val="24"/>
+          <w:szCs w:val="24"/>
+          <w:u w:val="single"/>
+        </w:rPr>
         <w:lastRenderedPageBreak/>
-        <w:t>level</w:t>
-      </w:r>
-    </w:p>
-    <w:p>
-      <w:pPr>
-        <w:jc w:val="center"/>
-        <w:rPr>
-          <w:b/>
-          <w:sz w:val="24"/>
-          <w:szCs w:val="24"/>
-          <w:u w:val="single"/>
-        </w:rPr>
-      </w:pPr>
-      <w:r>
-        <w:rPr>
-          <w:b/>
-          <w:sz w:val="24"/>
-          <w:szCs w:val="24"/>
-          <w:u w:val="single"/>
-        </w:rPr>
         <w:t>Version History</w:t>
       </w:r>
     </w:p>
@@ -1707,6 +1698,8 @@
         </w:rPr>
         <w:t>First person</w:t>
       </w:r>
+      <w:bookmarkStart w:id="0" w:name="_GoBack"/>
+      <w:bookmarkEnd w:id="0"/>
       <w:r>
         <w:rPr>
           <w:sz w:val="24"/>
@@ -2127,8 +2120,6 @@
         </w:rPr>
         <w:t>Game Progression</w:t>
       </w:r>
-      <w:bookmarkStart w:id="0" w:name="_GoBack"/>
-      <w:bookmarkEnd w:id="0"/>
     </w:p>
     <w:p>
       <w:pPr>
@@ -2965,7 +2956,7 @@
         <w:rFonts w:asciiTheme="majorHAnsi" w:hAnsiTheme="majorHAnsi"/>
         <w:noProof/>
       </w:rPr>
-      <w:t>4</w:t>
+      <w:t>5</w:t>
     </w:r>
     <w:r>
       <w:rPr>
@@ -4465,16 +4456,16 @@
 </file>
 
 <file path=customXml/item2.xml><?xml version="1.0" encoding="utf-8"?>
+<p:properties xmlns:p="http://schemas.microsoft.com/office/2006/metadata/properties" xmlns:xsi="http://www.w3.org/2001/XMLSchema-instance" xmlns:pc="http://schemas.microsoft.com/office/infopath/2007/PartnerControls"/>
+</file>
+
+<file path=customXml/item3.xml><?xml version="1.0" encoding="utf-8"?>
 <?mso-contentType ?>
 <FormTemplates xmlns="http://schemas.microsoft.com/sharepoint/v3/contenttype/forms">
   <Display>DocumentLibraryForm</Display>
   <Edit>AssetEditForm</Edit>
   <New>DocumentLibraryForm</New>
 </FormTemplates>
-</file>
-
-<file path=customXml/item3.xml><?xml version="1.0" encoding="utf-8"?>
-<p:properties xmlns:p="http://schemas.microsoft.com/office/2006/metadata/properties" xmlns:xsi="http://www.w3.org/2001/XMLSchema-instance" xmlns:pc="http://schemas.microsoft.com/office/infopath/2007/PartnerControls"/>
 </file>
 
 <file path=customXml/item4.xml><?xml version="1.0" encoding="utf-8"?>
@@ -4494,18 +4485,18 @@
 </file>
 
 <file path=customXml/itemProps2.xml><?xml version="1.0" encoding="utf-8"?>
-<ds:datastoreItem xmlns:ds="http://schemas.openxmlformats.org/officeDocument/2006/customXml" ds:itemID="{DF8A6096-AC3C-41A5-9CB9-998E1823050B}">
+<ds:datastoreItem xmlns:ds="http://schemas.openxmlformats.org/officeDocument/2006/customXml" ds:itemID="{6BD01D80-C71E-4C35-9EC9-AB4B2A68E7C1}">
   <ds:schemaRefs>
-    <ds:schemaRef ds:uri="http://schemas.microsoft.com/sharepoint/v3/contenttype/forms"/>
+    <ds:schemaRef ds:uri="http://schemas.microsoft.com/office/2006/metadata/properties"/>
+    <ds:schemaRef ds:uri="http://schemas.microsoft.com/office/infopath/2007/PartnerControls"/>
   </ds:schemaRefs>
 </ds:datastoreItem>
 </file>
 
 <file path=customXml/itemProps3.xml><?xml version="1.0" encoding="utf-8"?>
-<ds:datastoreItem xmlns:ds="http://schemas.openxmlformats.org/officeDocument/2006/customXml" ds:itemID="{6BD01D80-C71E-4C35-9EC9-AB4B2A68E7C1}">
+<ds:datastoreItem xmlns:ds="http://schemas.openxmlformats.org/officeDocument/2006/customXml" ds:itemID="{DF8A6096-AC3C-41A5-9CB9-998E1823050B}">
   <ds:schemaRefs>
-    <ds:schemaRef ds:uri="http://schemas.microsoft.com/office/2006/metadata/properties"/>
-    <ds:schemaRef ds:uri="http://schemas.microsoft.com/office/infopath/2007/PartnerControls"/>
+    <ds:schemaRef ds:uri="http://schemas.microsoft.com/sharepoint/v3/contenttype/forms"/>
   </ds:schemaRefs>
 </ds:datastoreItem>
 </file>
@@ -4520,7 +4511,7 @@
 </file>
 
 <file path=customXml/itemProps5.xml><?xml version="1.0" encoding="utf-8"?>
-<ds:datastoreItem xmlns:ds="http://schemas.openxmlformats.org/officeDocument/2006/customXml" ds:itemID="{192662B2-13A5-4539-90F9-1F5553F02196}">
+<ds:datastoreItem xmlns:ds="http://schemas.openxmlformats.org/officeDocument/2006/customXml" ds:itemID="{8532901E-610A-4959-BC53-3632DE0875E9}">
   <ds:schemaRefs>
     <ds:schemaRef ds:uri="http://schemas.openxmlformats.org/officeDocument/2006/bibliography"/>
   </ds:schemaRefs>

</xml_diff>